<commit_message>
Hpm docx table template
</commit_message>
<xml_diff>
--- a/internos/activityinfo/AIReports/HPM Table Template 2021.docx
+++ b/internos/activityinfo/AIReports/HPM Table Template 2021.docx
@@ -51,15 +51,15 @@
         </w:tblCellMar>
       </w:tblPr>
       <w:tblGrid>
-        <w:gridCol w:w="2639"/>
+        <w:gridCol w:w="2638"/>
         <w:gridCol w:w="496"/>
-        <w:gridCol w:w="1387"/>
-        <w:gridCol w:w="974"/>
-        <w:gridCol w:w="1384"/>
+        <w:gridCol w:w="1388"/>
+        <w:gridCol w:w="973"/>
+        <w:gridCol w:w="1390"/>
         <w:gridCol w:w="872"/>
         <w:gridCol w:w="875"/>
-        <w:gridCol w:w="980"/>
-        <w:gridCol w:w="859"/>
+        <w:gridCol w:w="979"/>
+        <w:gridCol w:w="853"/>
       </w:tblGrid>
       <w:tr>
         <w:trPr>
@@ -108,7 +108,7 @@
         </w:tc>
         <w:tc>
           <w:tcPr>
-            <w:tcW w:w="974" w:type="dxa"/>
+            <w:tcW w:w="973" w:type="dxa"/>
             <w:tcBorders>
               <w:top w:val="single" w:sz="4" w:space="0" w:color="000000"/>
               <w:bottom w:val="single" w:sz="4" w:space="0" w:color="000000"/>
@@ -147,7 +147,7 @@
         </w:tc>
         <w:tc>
           <w:tcPr>
-            <w:tcW w:w="1384" w:type="dxa"/>
+            <w:tcW w:w="1390" w:type="dxa"/>
             <w:tcBorders>
               <w:top w:val="single" w:sz="4" w:space="0" w:color="000000"/>
               <w:bottom w:val="single" w:sz="4" w:space="0" w:color="000000"/>
@@ -265,7 +265,7 @@
         </w:tc>
         <w:tc>
           <w:tcPr>
-            <w:tcW w:w="980" w:type="dxa"/>
+            <w:tcW w:w="979" w:type="dxa"/>
             <w:tcBorders>
               <w:top w:val="single" w:sz="4" w:space="0" w:color="000000"/>
               <w:bottom w:val="single" w:sz="4" w:space="0" w:color="000000"/>
@@ -304,7 +304,7 @@
         </w:tc>
         <w:tc>
           <w:tcPr>
-            <w:tcW w:w="859" w:type="dxa"/>
+            <w:tcW w:w="853" w:type="dxa"/>
             <w:tcBorders>
               <w:top w:val="single" w:sz="4" w:space="0" w:color="000000"/>
               <w:bottom w:val="single" w:sz="4" w:space="0" w:color="000000"/>
@@ -348,7 +348,7 @@
         </w:trPr>
         <w:tc>
           <w:tcPr>
-            <w:tcW w:w="10466" w:type="dxa"/>
+            <w:tcW w:w="10464" w:type="dxa"/>
             <w:gridSpan w:val="9"/>
             <w:tcBorders>
               <w:top w:val="single" w:sz="4" w:space="0" w:color="000000"/>
@@ -405,7 +405,7 @@
         </w:trPr>
         <w:tc>
           <w:tcPr>
-            <w:tcW w:w="3135" w:type="dxa"/>
+            <w:tcW w:w="3134" w:type="dxa"/>
             <w:gridSpan w:val="2"/>
             <w:vMerge w:val="restart"/>
             <w:tcBorders>
@@ -440,7 +440,7 @@
         </w:tc>
         <w:tc>
           <w:tcPr>
-            <w:tcW w:w="1387" w:type="dxa"/>
+            <w:tcW w:w="1388" w:type="dxa"/>
             <w:tcBorders>
               <w:top w:val="single" w:sz="4" w:space="0" w:color="000000"/>
               <w:left w:val="single" w:sz="4" w:space="0" w:color="000000"/>
@@ -473,7 +473,7 @@
         </w:tc>
         <w:tc>
           <w:tcPr>
-            <w:tcW w:w="974" w:type="dxa"/>
+            <w:tcW w:w="973" w:type="dxa"/>
             <w:vMerge w:val="restart"/>
             <w:tcBorders>
               <w:left w:val="single" w:sz="4" w:space="0" w:color="000000"/>
@@ -507,7 +507,7 @@
         </w:tc>
         <w:tc>
           <w:tcPr>
-            <w:tcW w:w="1384" w:type="dxa"/>
+            <w:tcW w:w="1390" w:type="dxa"/>
             <w:vMerge w:val="restart"/>
             <w:tcBorders>
               <w:bottom w:val="single" w:sz="4" w:space="0" w:color="000000"/>
@@ -610,50 +610,40 @@
         </w:tc>
         <w:tc>
           <w:tcPr>
-            <w:tcW w:w="980" w:type="dxa"/>
-            <w:tcBorders>
-              <w:top w:val="single" w:sz="4" w:space="0" w:color="000000"/>
-              <w:bottom w:val="single" w:sz="4" w:space="0" w:color="000000"/>
-              <w:right w:val="single" w:sz="4" w:space="0" w:color="000000"/>
-            </w:tcBorders>
-            <w:vAlign w:val="center"/>
-          </w:tcPr>
-          <w:p>
-            <w:pPr>
-              <w:pStyle w:val="Normal"/>
-              <w:widowControl w:val="false"/>
-              <w:jc w:val="center"/>
-              <w:rPr>
-                <w:rFonts w:ascii="Calibri" w:hAnsi="Calibri" w:eastAsia="Times New Roman" w:cs="Calibri"/>
-                <w:color w:val="000000"/>
-                <w:sz w:val="18"/>
-                <w:szCs w:val="18"/>
-              </w:rPr>
-            </w:pPr>
-            <w:r>
-              <w:rPr>
-                <w:rFonts w:eastAsia="Times New Roman" w:cs="Calibri" w:ascii="Calibri" w:hAnsi="Calibri"/>
-                <w:color w:val="000000"/>
-                <w:sz w:val="18"/>
-                <w:szCs w:val="18"/>
-              </w:rPr>
-              <w:t>0</w:t>
-            </w:r>
-            <w:r>
-              <w:rPr>
-                <w:rFonts w:eastAsia="Times New Roman" w:cs="Calibri" w:ascii="Calibri" w:hAnsi="Calibri"/>
-                <w:color w:val="000000"/>
-                <w:sz w:val="18"/>
-                <w:szCs w:val="18"/>
-                <w:vertAlign w:val="superscript"/>
-              </w:rPr>
-              <w:t>1</w:t>
-            </w:r>
-          </w:p>
-        </w:tc>
-        <w:tc>
-          <w:tcPr>
-            <w:tcW w:w="859" w:type="dxa"/>
+            <w:tcW w:w="979" w:type="dxa"/>
+            <w:tcBorders>
+              <w:top w:val="single" w:sz="4" w:space="0" w:color="000000"/>
+              <w:bottom w:val="single" w:sz="4" w:space="0" w:color="000000"/>
+              <w:right w:val="single" w:sz="4" w:space="0" w:color="000000"/>
+            </w:tcBorders>
+            <w:vAlign w:val="center"/>
+          </w:tcPr>
+          <w:p>
+            <w:pPr>
+              <w:pStyle w:val="Normal"/>
+              <w:widowControl w:val="false"/>
+              <w:jc w:val="center"/>
+              <w:rPr>
+                <w:rFonts w:ascii="Calibri" w:hAnsi="Calibri" w:eastAsia="Times New Roman" w:cs="Calibri"/>
+                <w:color w:val="000000"/>
+                <w:sz w:val="18"/>
+                <w:szCs w:val="18"/>
+              </w:rPr>
+            </w:pPr>
+            <w:r>
+              <w:rPr>
+                <w:rFonts w:eastAsia="Times New Roman" w:cs="Calibri" w:ascii="Calibri" w:hAnsi="Calibri"/>
+                <w:color w:val="000000"/>
+                <w:sz w:val="18"/>
+                <w:szCs w:val="18"/>
+              </w:rPr>
+              <w:t>0</w:t>
+            </w:r>
+          </w:p>
+        </w:tc>
+        <w:tc>
+          <w:tcPr>
+            <w:tcW w:w="853" w:type="dxa"/>
             <w:tcBorders>
               <w:top w:val="single" w:sz="4" w:space="0" w:color="000000"/>
               <w:bottom w:val="single" w:sz="4" w:space="0" w:color="000000"/>
@@ -691,7 +681,7 @@
         </w:trPr>
         <w:tc>
           <w:tcPr>
-            <w:tcW w:w="3135" w:type="dxa"/>
+            <w:tcW w:w="3134" w:type="dxa"/>
             <w:gridSpan w:val="2"/>
             <w:vMerge w:val="continue"/>
             <w:tcBorders>
@@ -705,6 +695,7 @@
           <w:p>
             <w:pPr>
               <w:pStyle w:val="Normal"/>
+              <w:widowControl w:val="false"/>
               <w:rPr/>
             </w:pPr>
             <w:r>
@@ -714,7 +705,7 @@
         </w:tc>
         <w:tc>
           <w:tcPr>
-            <w:tcW w:w="1387" w:type="dxa"/>
+            <w:tcW w:w="1388" w:type="dxa"/>
             <w:tcBorders>
               <w:top w:val="single" w:sz="4" w:space="0" w:color="000000"/>
               <w:left w:val="single" w:sz="4" w:space="0" w:color="000000"/>
@@ -747,7 +738,7 @@
         </w:tc>
         <w:tc>
           <w:tcPr>
-            <w:tcW w:w="974" w:type="dxa"/>
+            <w:tcW w:w="973" w:type="dxa"/>
             <w:vMerge w:val="continue"/>
             <w:tcBorders>
               <w:left w:val="single" w:sz="4" w:space="0" w:color="000000"/>
@@ -759,6 +750,7 @@
           <w:p>
             <w:pPr>
               <w:pStyle w:val="Normal"/>
+              <w:widowControl w:val="false"/>
               <w:rPr/>
             </w:pPr>
             <w:r>
@@ -768,7 +760,7 @@
         </w:tc>
         <w:tc>
           <w:tcPr>
-            <w:tcW w:w="1384" w:type="dxa"/>
+            <w:tcW w:w="1390" w:type="dxa"/>
             <w:vMerge w:val="continue"/>
             <w:tcBorders>
               <w:bottom w:val="single" w:sz="4" w:space="0" w:color="000000"/>
@@ -780,6 +772,7 @@
           <w:p>
             <w:pPr>
               <w:pStyle w:val="Normal"/>
+              <w:widowControl w:val="false"/>
               <w:rPr/>
             </w:pPr>
             <w:r>
@@ -858,50 +851,40 @@
         </w:tc>
         <w:tc>
           <w:tcPr>
-            <w:tcW w:w="980" w:type="dxa"/>
-            <w:tcBorders>
-              <w:top w:val="single" w:sz="4" w:space="0" w:color="000000"/>
-              <w:bottom w:val="single" w:sz="4" w:space="0" w:color="000000"/>
-              <w:right w:val="single" w:sz="4" w:space="0" w:color="000000"/>
-            </w:tcBorders>
-            <w:vAlign w:val="center"/>
-          </w:tcPr>
-          <w:p>
-            <w:pPr>
-              <w:pStyle w:val="Normal"/>
-              <w:widowControl w:val="false"/>
-              <w:jc w:val="center"/>
-              <w:rPr>
-                <w:rFonts w:ascii="Calibri" w:hAnsi="Calibri" w:eastAsia="Times New Roman" w:cs="Calibri"/>
-                <w:color w:val="000000"/>
-                <w:sz w:val="18"/>
-                <w:szCs w:val="18"/>
-              </w:rPr>
-            </w:pPr>
-            <w:r>
-              <w:rPr>
-                <w:rFonts w:eastAsia="Times New Roman" w:cs="Calibri" w:ascii="Calibri" w:hAnsi="Calibri"/>
-                <w:color w:val="000000"/>
-                <w:sz w:val="18"/>
-                <w:szCs w:val="18"/>
-              </w:rPr>
-              <w:t>0</w:t>
-            </w:r>
-            <w:r>
-              <w:rPr>
-                <w:rFonts w:eastAsia="Times New Roman" w:cs="Calibri" w:ascii="Calibri" w:hAnsi="Calibri"/>
-                <w:color w:val="000000"/>
-                <w:sz w:val="18"/>
-                <w:szCs w:val="18"/>
-                <w:vertAlign w:val="superscript"/>
-              </w:rPr>
-              <w:t>2</w:t>
-            </w:r>
-          </w:p>
-        </w:tc>
-        <w:tc>
-          <w:tcPr>
-            <w:tcW w:w="859" w:type="dxa"/>
+            <w:tcW w:w="979" w:type="dxa"/>
+            <w:tcBorders>
+              <w:top w:val="single" w:sz="4" w:space="0" w:color="000000"/>
+              <w:bottom w:val="single" w:sz="4" w:space="0" w:color="000000"/>
+              <w:right w:val="single" w:sz="4" w:space="0" w:color="000000"/>
+            </w:tcBorders>
+            <w:vAlign w:val="center"/>
+          </w:tcPr>
+          <w:p>
+            <w:pPr>
+              <w:pStyle w:val="Normal"/>
+              <w:widowControl w:val="false"/>
+              <w:jc w:val="center"/>
+              <w:rPr>
+                <w:rFonts w:ascii="Calibri" w:hAnsi="Calibri" w:eastAsia="Times New Roman" w:cs="Calibri"/>
+                <w:color w:val="000000"/>
+                <w:sz w:val="18"/>
+                <w:szCs w:val="18"/>
+              </w:rPr>
+            </w:pPr>
+            <w:r>
+              <w:rPr>
+                <w:rFonts w:eastAsia="Times New Roman" w:cs="Calibri" w:ascii="Calibri" w:hAnsi="Calibri"/>
+                <w:color w:val="000000"/>
+                <w:sz w:val="18"/>
+                <w:szCs w:val="18"/>
+              </w:rPr>
+              <w:t>0</w:t>
+            </w:r>
+          </w:p>
+        </w:tc>
+        <w:tc>
+          <w:tcPr>
+            <w:tcW w:w="853" w:type="dxa"/>
             <w:tcBorders>
               <w:top w:val="single" w:sz="4" w:space="0" w:color="000000"/>
               <w:bottom w:val="single" w:sz="4" w:space="0" w:color="000000"/>
@@ -939,7 +922,7 @@
         </w:trPr>
         <w:tc>
           <w:tcPr>
-            <w:tcW w:w="3135" w:type="dxa"/>
+            <w:tcW w:w="3134" w:type="dxa"/>
             <w:gridSpan w:val="2"/>
             <w:vMerge w:val="continue"/>
             <w:tcBorders>
@@ -953,6 +936,7 @@
           <w:p>
             <w:pPr>
               <w:pStyle w:val="Normal"/>
+              <w:widowControl w:val="false"/>
               <w:rPr/>
             </w:pPr>
             <w:r>
@@ -962,7 +946,7 @@
         </w:tc>
         <w:tc>
           <w:tcPr>
-            <w:tcW w:w="1387" w:type="dxa"/>
+            <w:tcW w:w="1388" w:type="dxa"/>
             <w:tcBorders>
               <w:top w:val="single" w:sz="4" w:space="0" w:color="000000"/>
               <w:left w:val="single" w:sz="4" w:space="0" w:color="000000"/>
@@ -995,7 +979,7 @@
         </w:tc>
         <w:tc>
           <w:tcPr>
-            <w:tcW w:w="974" w:type="dxa"/>
+            <w:tcW w:w="973" w:type="dxa"/>
             <w:vMerge w:val="continue"/>
             <w:tcBorders>
               <w:left w:val="single" w:sz="4" w:space="0" w:color="000000"/>
@@ -1007,6 +991,7 @@
           <w:p>
             <w:pPr>
               <w:pStyle w:val="Normal"/>
+              <w:widowControl w:val="false"/>
               <w:rPr/>
             </w:pPr>
             <w:r>
@@ -1016,7 +1001,7 @@
         </w:tc>
         <w:tc>
           <w:tcPr>
-            <w:tcW w:w="1384" w:type="dxa"/>
+            <w:tcW w:w="1390" w:type="dxa"/>
             <w:vMerge w:val="continue"/>
             <w:tcBorders>
               <w:bottom w:val="single" w:sz="4" w:space="0" w:color="000000"/>
@@ -1028,6 +1013,7 @@
           <w:p>
             <w:pPr>
               <w:pStyle w:val="Normal"/>
+              <w:widowControl w:val="false"/>
               <w:rPr/>
             </w:pPr>
             <w:r>
@@ -1106,50 +1092,40 @@
         </w:tc>
         <w:tc>
           <w:tcPr>
-            <w:tcW w:w="980" w:type="dxa"/>
-            <w:tcBorders>
-              <w:top w:val="single" w:sz="4" w:space="0" w:color="000000"/>
-              <w:bottom w:val="single" w:sz="4" w:space="0" w:color="000000"/>
-              <w:right w:val="single" w:sz="4" w:space="0" w:color="000000"/>
-            </w:tcBorders>
-            <w:vAlign w:val="center"/>
-          </w:tcPr>
-          <w:p>
-            <w:pPr>
-              <w:pStyle w:val="Normal"/>
-              <w:widowControl w:val="false"/>
-              <w:jc w:val="center"/>
-              <w:rPr>
-                <w:rFonts w:ascii="Calibri" w:hAnsi="Calibri" w:eastAsia="Times New Roman" w:cs="Calibri"/>
-                <w:color w:val="000000"/>
-                <w:sz w:val="18"/>
-                <w:szCs w:val="18"/>
-              </w:rPr>
-            </w:pPr>
-            <w:r>
-              <w:rPr>
-                <w:rFonts w:eastAsia="Times New Roman" w:cs="Calibri" w:ascii="Calibri" w:hAnsi="Calibri"/>
-                <w:color w:val="000000"/>
-                <w:sz w:val="18"/>
-                <w:szCs w:val="18"/>
-              </w:rPr>
-              <w:t>0</w:t>
-            </w:r>
-            <w:r>
-              <w:rPr>
-                <w:rFonts w:eastAsia="Times New Roman" w:cs="Calibri" w:ascii="Calibri" w:hAnsi="Calibri"/>
-                <w:color w:val="000000"/>
-                <w:sz w:val="18"/>
-                <w:szCs w:val="18"/>
-                <w:vertAlign w:val="superscript"/>
-              </w:rPr>
-              <w:t>3</w:t>
-            </w:r>
-          </w:p>
-        </w:tc>
-        <w:tc>
-          <w:tcPr>
-            <w:tcW w:w="859" w:type="dxa"/>
+            <w:tcW w:w="979" w:type="dxa"/>
+            <w:tcBorders>
+              <w:top w:val="single" w:sz="4" w:space="0" w:color="000000"/>
+              <w:bottom w:val="single" w:sz="4" w:space="0" w:color="000000"/>
+              <w:right w:val="single" w:sz="4" w:space="0" w:color="000000"/>
+            </w:tcBorders>
+            <w:vAlign w:val="center"/>
+          </w:tcPr>
+          <w:p>
+            <w:pPr>
+              <w:pStyle w:val="Normal"/>
+              <w:widowControl w:val="false"/>
+              <w:jc w:val="center"/>
+              <w:rPr>
+                <w:rFonts w:ascii="Calibri" w:hAnsi="Calibri" w:eastAsia="Times New Roman" w:cs="Calibri"/>
+                <w:color w:val="000000"/>
+                <w:sz w:val="18"/>
+                <w:szCs w:val="18"/>
+              </w:rPr>
+            </w:pPr>
+            <w:r>
+              <w:rPr>
+                <w:rFonts w:eastAsia="Times New Roman" w:cs="Calibri" w:ascii="Calibri" w:hAnsi="Calibri"/>
+                <w:color w:val="000000"/>
+                <w:sz w:val="18"/>
+                <w:szCs w:val="18"/>
+              </w:rPr>
+              <w:t>0</w:t>
+            </w:r>
+          </w:p>
+        </w:tc>
+        <w:tc>
+          <w:tcPr>
+            <w:tcW w:w="853" w:type="dxa"/>
             <w:tcBorders>
               <w:top w:val="single" w:sz="4" w:space="0" w:color="000000"/>
               <w:bottom w:val="single" w:sz="4" w:space="0" w:color="000000"/>
@@ -1187,7 +1163,7 @@
         </w:trPr>
         <w:tc>
           <w:tcPr>
-            <w:tcW w:w="3135" w:type="dxa"/>
+            <w:tcW w:w="3134" w:type="dxa"/>
             <w:gridSpan w:val="2"/>
             <w:vMerge w:val="restart"/>
             <w:tcBorders>
@@ -1222,7 +1198,7 @@
         </w:tc>
         <w:tc>
           <w:tcPr>
-            <w:tcW w:w="1387" w:type="dxa"/>
+            <w:tcW w:w="1388" w:type="dxa"/>
             <w:tcBorders>
               <w:top w:val="single" w:sz="4" w:space="0" w:color="000000"/>
               <w:left w:val="single" w:sz="4" w:space="0" w:color="000000"/>
@@ -1255,41 +1231,41 @@
         </w:tc>
         <w:tc>
           <w:tcPr>
-            <w:tcW w:w="974" w:type="dxa"/>
-            <w:tcBorders>
-              <w:top w:val="single" w:sz="4" w:space="0" w:color="000000"/>
-              <w:left w:val="single" w:sz="4" w:space="0" w:color="000000"/>
-              <w:bottom w:val="single" w:sz="4" w:space="0" w:color="000000"/>
-              <w:right w:val="single" w:sz="4" w:space="0" w:color="000000"/>
-            </w:tcBorders>
-            <w:vAlign w:val="center"/>
-          </w:tcPr>
-          <w:p>
-            <w:pPr>
-              <w:pStyle w:val="Normal"/>
-              <w:widowControl w:val="false"/>
-              <w:jc w:val="center"/>
-              <w:rPr>
-                <w:rFonts w:ascii="Calibri" w:hAnsi="Calibri" w:eastAsia="Times New Roman" w:cs="Calibri"/>
-                <w:color w:val="000000"/>
-                <w:sz w:val="18"/>
-                <w:szCs w:val="18"/>
-              </w:rPr>
-            </w:pPr>
-            <w:r>
-              <w:rPr>
-                <w:rFonts w:eastAsia="Times New Roman" w:cs="Calibri" w:ascii="Calibri" w:hAnsi="Calibri"/>
-                <w:color w:val="000000"/>
-                <w:sz w:val="18"/>
-                <w:szCs w:val="18"/>
-              </w:rPr>
-              <w:t>0</w:t>
-            </w:r>
-          </w:p>
-        </w:tc>
-        <w:tc>
-          <w:tcPr>
-            <w:tcW w:w="1384" w:type="dxa"/>
+            <w:tcW w:w="973" w:type="dxa"/>
+            <w:tcBorders>
+              <w:top w:val="single" w:sz="4" w:space="0" w:color="000000"/>
+              <w:left w:val="single" w:sz="4" w:space="0" w:color="000000"/>
+              <w:bottom w:val="single" w:sz="4" w:space="0" w:color="000000"/>
+              <w:right w:val="single" w:sz="4" w:space="0" w:color="000000"/>
+            </w:tcBorders>
+            <w:vAlign w:val="center"/>
+          </w:tcPr>
+          <w:p>
+            <w:pPr>
+              <w:pStyle w:val="Normal"/>
+              <w:widowControl w:val="false"/>
+              <w:jc w:val="center"/>
+              <w:rPr>
+                <w:rFonts w:ascii="Calibri" w:hAnsi="Calibri" w:eastAsia="Times New Roman" w:cs="Calibri"/>
+                <w:color w:val="000000"/>
+                <w:sz w:val="18"/>
+                <w:szCs w:val="18"/>
+              </w:rPr>
+            </w:pPr>
+            <w:r>
+              <w:rPr>
+                <w:rFonts w:eastAsia="Times New Roman" w:cs="Calibri" w:ascii="Calibri" w:hAnsi="Calibri"/>
+                <w:color w:val="000000"/>
+                <w:sz w:val="18"/>
+                <w:szCs w:val="18"/>
+              </w:rPr>
+              <w:t>0</w:t>
+            </w:r>
+          </w:p>
+        </w:tc>
+        <w:tc>
+          <w:tcPr>
+            <w:tcW w:w="1390" w:type="dxa"/>
             <w:vMerge w:val="restart"/>
             <w:tcBorders>
               <w:top w:val="single" w:sz="4" w:space="0" w:color="000000"/>
@@ -1393,50 +1369,40 @@
         </w:tc>
         <w:tc>
           <w:tcPr>
-            <w:tcW w:w="980" w:type="dxa"/>
-            <w:tcBorders>
-              <w:top w:val="single" w:sz="4" w:space="0" w:color="000000"/>
-              <w:bottom w:val="single" w:sz="4" w:space="0" w:color="000000"/>
-              <w:right w:val="single" w:sz="4" w:space="0" w:color="000000"/>
-            </w:tcBorders>
-            <w:vAlign w:val="center"/>
-          </w:tcPr>
-          <w:p>
-            <w:pPr>
-              <w:pStyle w:val="Normal"/>
-              <w:widowControl w:val="false"/>
-              <w:jc w:val="center"/>
-              <w:rPr>
-                <w:rFonts w:ascii="Calibri" w:hAnsi="Calibri" w:eastAsia="Times New Roman" w:cs="Calibri"/>
-                <w:color w:val="000000"/>
-                <w:sz w:val="18"/>
-                <w:szCs w:val="18"/>
-              </w:rPr>
-            </w:pPr>
-            <w:r>
-              <w:rPr>
-                <w:rFonts w:eastAsia="Times New Roman" w:cs="Calibri" w:ascii="Calibri" w:hAnsi="Calibri"/>
-                <w:color w:val="000000"/>
-                <w:sz w:val="18"/>
-                <w:szCs w:val="18"/>
-              </w:rPr>
-              <w:t>0</w:t>
-            </w:r>
-            <w:r>
-              <w:rPr>
-                <w:rFonts w:eastAsia="Times New Roman" w:cs="Calibri" w:ascii="Calibri" w:hAnsi="Calibri"/>
-                <w:color w:val="000000"/>
-                <w:sz w:val="18"/>
-                <w:szCs w:val="18"/>
-                <w:vertAlign w:val="superscript"/>
-              </w:rPr>
-              <w:t>4</w:t>
-            </w:r>
-          </w:p>
-        </w:tc>
-        <w:tc>
-          <w:tcPr>
-            <w:tcW w:w="859" w:type="dxa"/>
+            <w:tcW w:w="979" w:type="dxa"/>
+            <w:tcBorders>
+              <w:top w:val="single" w:sz="4" w:space="0" w:color="000000"/>
+              <w:bottom w:val="single" w:sz="4" w:space="0" w:color="000000"/>
+              <w:right w:val="single" w:sz="4" w:space="0" w:color="000000"/>
+            </w:tcBorders>
+            <w:vAlign w:val="center"/>
+          </w:tcPr>
+          <w:p>
+            <w:pPr>
+              <w:pStyle w:val="Normal"/>
+              <w:widowControl w:val="false"/>
+              <w:jc w:val="center"/>
+              <w:rPr>
+                <w:rFonts w:ascii="Calibri" w:hAnsi="Calibri" w:eastAsia="Times New Roman" w:cs="Calibri"/>
+                <w:color w:val="000000"/>
+                <w:sz w:val="18"/>
+                <w:szCs w:val="18"/>
+              </w:rPr>
+            </w:pPr>
+            <w:r>
+              <w:rPr>
+                <w:rFonts w:eastAsia="Times New Roman" w:cs="Calibri" w:ascii="Calibri" w:hAnsi="Calibri"/>
+                <w:color w:val="000000"/>
+                <w:sz w:val="18"/>
+                <w:szCs w:val="18"/>
+              </w:rPr>
+              <w:t>0</w:t>
+            </w:r>
+          </w:p>
+        </w:tc>
+        <w:tc>
+          <w:tcPr>
+            <w:tcW w:w="853" w:type="dxa"/>
             <w:tcBorders>
               <w:top w:val="single" w:sz="4" w:space="0" w:color="000000"/>
               <w:bottom w:val="single" w:sz="4" w:space="0" w:color="000000"/>
@@ -1474,7 +1440,7 @@
         </w:trPr>
         <w:tc>
           <w:tcPr>
-            <w:tcW w:w="3135" w:type="dxa"/>
+            <w:tcW w:w="3134" w:type="dxa"/>
             <w:gridSpan w:val="2"/>
             <w:vMerge w:val="continue"/>
             <w:tcBorders>
@@ -1488,6 +1454,7 @@
           <w:p>
             <w:pPr>
               <w:pStyle w:val="Normal"/>
+              <w:widowControl w:val="false"/>
               <w:rPr/>
             </w:pPr>
             <w:r>
@@ -1497,7 +1464,7 @@
         </w:tc>
         <w:tc>
           <w:tcPr>
-            <w:tcW w:w="1387" w:type="dxa"/>
+            <w:tcW w:w="1388" w:type="dxa"/>
             <w:tcBorders>
               <w:top w:val="single" w:sz="4" w:space="0" w:color="000000"/>
               <w:left w:val="single" w:sz="4" w:space="0" w:color="000000"/>
@@ -1530,41 +1497,41 @@
         </w:tc>
         <w:tc>
           <w:tcPr>
-            <w:tcW w:w="974" w:type="dxa"/>
-            <w:tcBorders>
-              <w:top w:val="single" w:sz="4" w:space="0" w:color="000000"/>
-              <w:left w:val="single" w:sz="4" w:space="0" w:color="000000"/>
-              <w:bottom w:val="single" w:sz="4" w:space="0" w:color="000000"/>
-              <w:right w:val="single" w:sz="4" w:space="0" w:color="000000"/>
-            </w:tcBorders>
-            <w:vAlign w:val="center"/>
-          </w:tcPr>
-          <w:p>
-            <w:pPr>
-              <w:pStyle w:val="Normal"/>
-              <w:widowControl w:val="false"/>
-              <w:jc w:val="center"/>
-              <w:rPr>
-                <w:rFonts w:ascii="Calibri" w:hAnsi="Calibri" w:eastAsia="Times New Roman" w:cs="Calibri"/>
-                <w:color w:val="000000"/>
-                <w:sz w:val="18"/>
-                <w:szCs w:val="18"/>
-              </w:rPr>
-            </w:pPr>
-            <w:r>
-              <w:rPr>
-                <w:rFonts w:eastAsia="Times New Roman" w:cs="Calibri" w:ascii="Calibri" w:hAnsi="Calibri"/>
-                <w:color w:val="000000"/>
-                <w:sz w:val="18"/>
-                <w:szCs w:val="18"/>
-              </w:rPr>
-              <w:t>0</w:t>
-            </w:r>
-          </w:p>
-        </w:tc>
-        <w:tc>
-          <w:tcPr>
-            <w:tcW w:w="1384" w:type="dxa"/>
+            <w:tcW w:w="973" w:type="dxa"/>
+            <w:tcBorders>
+              <w:top w:val="single" w:sz="4" w:space="0" w:color="000000"/>
+              <w:left w:val="single" w:sz="4" w:space="0" w:color="000000"/>
+              <w:bottom w:val="single" w:sz="4" w:space="0" w:color="000000"/>
+              <w:right w:val="single" w:sz="4" w:space="0" w:color="000000"/>
+            </w:tcBorders>
+            <w:vAlign w:val="center"/>
+          </w:tcPr>
+          <w:p>
+            <w:pPr>
+              <w:pStyle w:val="Normal"/>
+              <w:widowControl w:val="false"/>
+              <w:jc w:val="center"/>
+              <w:rPr>
+                <w:rFonts w:ascii="Calibri" w:hAnsi="Calibri" w:eastAsia="Times New Roman" w:cs="Calibri"/>
+                <w:color w:val="000000"/>
+                <w:sz w:val="18"/>
+                <w:szCs w:val="18"/>
+              </w:rPr>
+            </w:pPr>
+            <w:r>
+              <w:rPr>
+                <w:rFonts w:eastAsia="Times New Roman" w:cs="Calibri" w:ascii="Calibri" w:hAnsi="Calibri"/>
+                <w:color w:val="000000"/>
+                <w:sz w:val="18"/>
+                <w:szCs w:val="18"/>
+              </w:rPr>
+              <w:t>0</w:t>
+            </w:r>
+          </w:p>
+        </w:tc>
+        <w:tc>
+          <w:tcPr>
+            <w:tcW w:w="1390" w:type="dxa"/>
             <w:vMerge w:val="continue"/>
             <w:tcBorders>
               <w:top w:val="single" w:sz="4" w:space="0" w:color="000000"/>
@@ -1577,6 +1544,7 @@
           <w:p>
             <w:pPr>
               <w:pStyle w:val="Normal"/>
+              <w:widowControl w:val="false"/>
               <w:rPr/>
             </w:pPr>
             <w:r>
@@ -1655,50 +1623,40 @@
         </w:tc>
         <w:tc>
           <w:tcPr>
-            <w:tcW w:w="980" w:type="dxa"/>
-            <w:tcBorders>
-              <w:top w:val="single" w:sz="4" w:space="0" w:color="000000"/>
-              <w:bottom w:val="single" w:sz="4" w:space="0" w:color="000000"/>
-              <w:right w:val="single" w:sz="4" w:space="0" w:color="000000"/>
-            </w:tcBorders>
-            <w:vAlign w:val="center"/>
-          </w:tcPr>
-          <w:p>
-            <w:pPr>
-              <w:pStyle w:val="Normal"/>
-              <w:widowControl w:val="false"/>
-              <w:jc w:val="center"/>
-              <w:rPr>
-                <w:rFonts w:ascii="Calibri" w:hAnsi="Calibri" w:eastAsia="Times New Roman" w:cs="Calibri"/>
-                <w:color w:val="000000"/>
-                <w:sz w:val="18"/>
-                <w:szCs w:val="18"/>
-              </w:rPr>
-            </w:pPr>
-            <w:r>
-              <w:rPr>
-                <w:rFonts w:eastAsia="Times New Roman" w:cs="Calibri" w:ascii="Calibri" w:hAnsi="Calibri"/>
-                <w:color w:val="000000"/>
-                <w:sz w:val="18"/>
-                <w:szCs w:val="18"/>
-              </w:rPr>
-              <w:t>0</w:t>
-            </w:r>
-            <w:r>
-              <w:rPr>
-                <w:rFonts w:eastAsia="Times New Roman" w:cs="Calibri" w:ascii="Calibri" w:hAnsi="Calibri"/>
-                <w:color w:val="000000"/>
-                <w:sz w:val="18"/>
-                <w:szCs w:val="18"/>
-                <w:vertAlign w:val="superscript"/>
-              </w:rPr>
-              <w:t>5</w:t>
-            </w:r>
-          </w:p>
-        </w:tc>
-        <w:tc>
-          <w:tcPr>
-            <w:tcW w:w="859" w:type="dxa"/>
+            <w:tcW w:w="979" w:type="dxa"/>
+            <w:tcBorders>
+              <w:top w:val="single" w:sz="4" w:space="0" w:color="000000"/>
+              <w:bottom w:val="single" w:sz="4" w:space="0" w:color="000000"/>
+              <w:right w:val="single" w:sz="4" w:space="0" w:color="000000"/>
+            </w:tcBorders>
+            <w:vAlign w:val="center"/>
+          </w:tcPr>
+          <w:p>
+            <w:pPr>
+              <w:pStyle w:val="Normal"/>
+              <w:widowControl w:val="false"/>
+              <w:jc w:val="center"/>
+              <w:rPr>
+                <w:rFonts w:ascii="Calibri" w:hAnsi="Calibri" w:eastAsia="Times New Roman" w:cs="Calibri"/>
+                <w:color w:val="000000"/>
+                <w:sz w:val="18"/>
+                <w:szCs w:val="18"/>
+              </w:rPr>
+            </w:pPr>
+            <w:r>
+              <w:rPr>
+                <w:rFonts w:eastAsia="Times New Roman" w:cs="Calibri" w:ascii="Calibri" w:hAnsi="Calibri"/>
+                <w:color w:val="000000"/>
+                <w:sz w:val="18"/>
+                <w:szCs w:val="18"/>
+              </w:rPr>
+              <w:t>0</w:t>
+            </w:r>
+          </w:p>
+        </w:tc>
+        <w:tc>
+          <w:tcPr>
+            <w:tcW w:w="853" w:type="dxa"/>
             <w:tcBorders>
               <w:top w:val="single" w:sz="4" w:space="0" w:color="000000"/>
               <w:bottom w:val="single" w:sz="4" w:space="0" w:color="000000"/>
@@ -1736,7 +1694,7 @@
         </w:trPr>
         <w:tc>
           <w:tcPr>
-            <w:tcW w:w="3135" w:type="dxa"/>
+            <w:tcW w:w="3134" w:type="dxa"/>
             <w:gridSpan w:val="2"/>
             <w:vMerge w:val="continue"/>
             <w:tcBorders>
@@ -1750,6 +1708,7 @@
           <w:p>
             <w:pPr>
               <w:pStyle w:val="Normal"/>
+              <w:widowControl w:val="false"/>
               <w:rPr/>
             </w:pPr>
             <w:r>
@@ -1759,7 +1718,7 @@
         </w:tc>
         <w:tc>
           <w:tcPr>
-            <w:tcW w:w="1387" w:type="dxa"/>
+            <w:tcW w:w="1388" w:type="dxa"/>
             <w:tcBorders>
               <w:top w:val="single" w:sz="4" w:space="0" w:color="000000"/>
               <w:left w:val="single" w:sz="4" w:space="0" w:color="000000"/>
@@ -1792,41 +1751,41 @@
         </w:tc>
         <w:tc>
           <w:tcPr>
-            <w:tcW w:w="974" w:type="dxa"/>
-            <w:tcBorders>
-              <w:top w:val="single" w:sz="4" w:space="0" w:color="000000"/>
-              <w:left w:val="single" w:sz="4" w:space="0" w:color="000000"/>
-              <w:bottom w:val="single" w:sz="4" w:space="0" w:color="000000"/>
-              <w:right w:val="single" w:sz="4" w:space="0" w:color="000000"/>
-            </w:tcBorders>
-            <w:vAlign w:val="center"/>
-          </w:tcPr>
-          <w:p>
-            <w:pPr>
-              <w:pStyle w:val="Normal"/>
-              <w:widowControl w:val="false"/>
-              <w:jc w:val="center"/>
-              <w:rPr>
-                <w:rFonts w:ascii="Calibri" w:hAnsi="Calibri" w:eastAsia="Times New Roman" w:cs="Calibri"/>
-                <w:color w:val="000000"/>
-                <w:sz w:val="18"/>
-                <w:szCs w:val="18"/>
-              </w:rPr>
-            </w:pPr>
-            <w:r>
-              <w:rPr>
-                <w:rFonts w:eastAsia="Times New Roman" w:cs="Calibri" w:ascii="Calibri" w:hAnsi="Calibri"/>
-                <w:color w:val="000000"/>
-                <w:sz w:val="18"/>
-                <w:szCs w:val="18"/>
-              </w:rPr>
-              <w:t>0</w:t>
-            </w:r>
-          </w:p>
-        </w:tc>
-        <w:tc>
-          <w:tcPr>
-            <w:tcW w:w="1384" w:type="dxa"/>
+            <w:tcW w:w="973" w:type="dxa"/>
+            <w:tcBorders>
+              <w:top w:val="single" w:sz="4" w:space="0" w:color="000000"/>
+              <w:left w:val="single" w:sz="4" w:space="0" w:color="000000"/>
+              <w:bottom w:val="single" w:sz="4" w:space="0" w:color="000000"/>
+              <w:right w:val="single" w:sz="4" w:space="0" w:color="000000"/>
+            </w:tcBorders>
+            <w:vAlign w:val="center"/>
+          </w:tcPr>
+          <w:p>
+            <w:pPr>
+              <w:pStyle w:val="Normal"/>
+              <w:widowControl w:val="false"/>
+              <w:jc w:val="center"/>
+              <w:rPr>
+                <w:rFonts w:ascii="Calibri" w:hAnsi="Calibri" w:eastAsia="Times New Roman" w:cs="Calibri"/>
+                <w:color w:val="000000"/>
+                <w:sz w:val="18"/>
+                <w:szCs w:val="18"/>
+              </w:rPr>
+            </w:pPr>
+            <w:r>
+              <w:rPr>
+                <w:rFonts w:eastAsia="Times New Roman" w:cs="Calibri" w:ascii="Calibri" w:hAnsi="Calibri"/>
+                <w:color w:val="000000"/>
+                <w:sz w:val="18"/>
+                <w:szCs w:val="18"/>
+              </w:rPr>
+              <w:t>0</w:t>
+            </w:r>
+          </w:p>
+        </w:tc>
+        <w:tc>
+          <w:tcPr>
+            <w:tcW w:w="1390" w:type="dxa"/>
             <w:vMerge w:val="continue"/>
             <w:tcBorders>
               <w:top w:val="single" w:sz="4" w:space="0" w:color="000000"/>
@@ -1839,6 +1798,7 @@
           <w:p>
             <w:pPr>
               <w:pStyle w:val="Normal"/>
+              <w:widowControl w:val="false"/>
               <w:rPr/>
             </w:pPr>
             <w:r>
@@ -1917,50 +1877,40 @@
         </w:tc>
         <w:tc>
           <w:tcPr>
-            <w:tcW w:w="980" w:type="dxa"/>
-            <w:tcBorders>
-              <w:top w:val="single" w:sz="4" w:space="0" w:color="000000"/>
-              <w:bottom w:val="single" w:sz="4" w:space="0" w:color="000000"/>
-              <w:right w:val="single" w:sz="4" w:space="0" w:color="000000"/>
-            </w:tcBorders>
-            <w:vAlign w:val="center"/>
-          </w:tcPr>
-          <w:p>
-            <w:pPr>
-              <w:pStyle w:val="Normal"/>
-              <w:widowControl w:val="false"/>
-              <w:jc w:val="center"/>
-              <w:rPr>
-                <w:rFonts w:ascii="Calibri" w:hAnsi="Calibri" w:eastAsia="Times New Roman" w:cs="Calibri"/>
-                <w:color w:val="000000"/>
-                <w:sz w:val="18"/>
-                <w:szCs w:val="18"/>
-              </w:rPr>
-            </w:pPr>
-            <w:r>
-              <w:rPr>
-                <w:rFonts w:eastAsia="Times New Roman" w:cs="Calibri" w:ascii="Calibri" w:hAnsi="Calibri"/>
-                <w:color w:val="000000"/>
-                <w:sz w:val="18"/>
-                <w:szCs w:val="18"/>
-              </w:rPr>
-              <w:t>0</w:t>
-            </w:r>
-            <w:r>
-              <w:rPr>
-                <w:rFonts w:eastAsia="Times New Roman" w:cs="Calibri" w:ascii="Calibri" w:hAnsi="Calibri"/>
-                <w:color w:val="000000"/>
-                <w:sz w:val="18"/>
-                <w:szCs w:val="18"/>
-                <w:vertAlign w:val="superscript"/>
-              </w:rPr>
-              <w:t>6</w:t>
-            </w:r>
-          </w:p>
-        </w:tc>
-        <w:tc>
-          <w:tcPr>
-            <w:tcW w:w="859" w:type="dxa"/>
+            <w:tcW w:w="979" w:type="dxa"/>
+            <w:tcBorders>
+              <w:top w:val="single" w:sz="4" w:space="0" w:color="000000"/>
+              <w:bottom w:val="single" w:sz="4" w:space="0" w:color="000000"/>
+              <w:right w:val="single" w:sz="4" w:space="0" w:color="000000"/>
+            </w:tcBorders>
+            <w:vAlign w:val="center"/>
+          </w:tcPr>
+          <w:p>
+            <w:pPr>
+              <w:pStyle w:val="Normal"/>
+              <w:widowControl w:val="false"/>
+              <w:jc w:val="center"/>
+              <w:rPr>
+                <w:rFonts w:ascii="Calibri" w:hAnsi="Calibri" w:eastAsia="Times New Roman" w:cs="Calibri"/>
+                <w:color w:val="000000"/>
+                <w:sz w:val="18"/>
+                <w:szCs w:val="18"/>
+              </w:rPr>
+            </w:pPr>
+            <w:r>
+              <w:rPr>
+                <w:rFonts w:eastAsia="Times New Roman" w:cs="Calibri" w:ascii="Calibri" w:hAnsi="Calibri"/>
+                <w:color w:val="000000"/>
+                <w:sz w:val="18"/>
+                <w:szCs w:val="18"/>
+              </w:rPr>
+              <w:t>0</w:t>
+            </w:r>
+          </w:p>
+        </w:tc>
+        <w:tc>
+          <w:tcPr>
+            <w:tcW w:w="853" w:type="dxa"/>
             <w:tcBorders>
               <w:top w:val="single" w:sz="4" w:space="0" w:color="000000"/>
               <w:bottom w:val="single" w:sz="4" w:space="0" w:color="000000"/>
@@ -1998,7 +1948,7 @@
         </w:trPr>
         <w:tc>
           <w:tcPr>
-            <w:tcW w:w="3135" w:type="dxa"/>
+            <w:tcW w:w="3134" w:type="dxa"/>
             <w:gridSpan w:val="2"/>
             <w:vMerge w:val="continue"/>
             <w:tcBorders>
@@ -2012,6 +1962,7 @@
           <w:p>
             <w:pPr>
               <w:pStyle w:val="Normal"/>
+              <w:widowControl w:val="false"/>
               <w:rPr/>
             </w:pPr>
             <w:r>
@@ -2021,7 +1972,7 @@
         </w:tc>
         <w:tc>
           <w:tcPr>
-            <w:tcW w:w="1387" w:type="dxa"/>
+            <w:tcW w:w="1388" w:type="dxa"/>
             <w:tcBorders>
               <w:top w:val="single" w:sz="4" w:space="0" w:color="000000"/>
               <w:left w:val="single" w:sz="4" w:space="0" w:color="000000"/>
@@ -2056,41 +2007,41 @@
         </w:tc>
         <w:tc>
           <w:tcPr>
-            <w:tcW w:w="974" w:type="dxa"/>
-            <w:tcBorders>
-              <w:top w:val="single" w:sz="4" w:space="0" w:color="000000"/>
-              <w:left w:val="single" w:sz="4" w:space="0" w:color="000000"/>
-              <w:bottom w:val="single" w:sz="4" w:space="0" w:color="000000"/>
-              <w:right w:val="single" w:sz="4" w:space="0" w:color="000000"/>
-            </w:tcBorders>
-            <w:vAlign w:val="center"/>
-          </w:tcPr>
-          <w:p>
-            <w:pPr>
-              <w:pStyle w:val="Normal"/>
-              <w:widowControl w:val="false"/>
-              <w:jc w:val="center"/>
-              <w:rPr>
-                <w:rFonts w:ascii="Calibri" w:hAnsi="Calibri" w:eastAsia="Times New Roman" w:cs="Calibri"/>
-                <w:color w:val="000000"/>
-                <w:sz w:val="18"/>
-                <w:szCs w:val="18"/>
-              </w:rPr>
-            </w:pPr>
-            <w:r>
-              <w:rPr>
-                <w:rFonts w:eastAsia="Times New Roman" w:cs="Calibri" w:ascii="Calibri" w:hAnsi="Calibri"/>
-                <w:color w:val="000000"/>
-                <w:sz w:val="18"/>
-                <w:szCs w:val="18"/>
-              </w:rPr>
-              <w:t>0</w:t>
-            </w:r>
-          </w:p>
-        </w:tc>
-        <w:tc>
-          <w:tcPr>
-            <w:tcW w:w="1384" w:type="dxa"/>
+            <w:tcW w:w="973" w:type="dxa"/>
+            <w:tcBorders>
+              <w:top w:val="single" w:sz="4" w:space="0" w:color="000000"/>
+              <w:left w:val="single" w:sz="4" w:space="0" w:color="000000"/>
+              <w:bottom w:val="single" w:sz="4" w:space="0" w:color="000000"/>
+              <w:right w:val="single" w:sz="4" w:space="0" w:color="000000"/>
+            </w:tcBorders>
+            <w:vAlign w:val="center"/>
+          </w:tcPr>
+          <w:p>
+            <w:pPr>
+              <w:pStyle w:val="Normal"/>
+              <w:widowControl w:val="false"/>
+              <w:jc w:val="center"/>
+              <w:rPr>
+                <w:rFonts w:ascii="Calibri" w:hAnsi="Calibri" w:eastAsia="Times New Roman" w:cs="Calibri"/>
+                <w:color w:val="000000"/>
+                <w:sz w:val="18"/>
+                <w:szCs w:val="18"/>
+              </w:rPr>
+            </w:pPr>
+            <w:r>
+              <w:rPr>
+                <w:rFonts w:eastAsia="Times New Roman" w:cs="Calibri" w:ascii="Calibri" w:hAnsi="Calibri"/>
+                <w:color w:val="000000"/>
+                <w:sz w:val="18"/>
+                <w:szCs w:val="18"/>
+              </w:rPr>
+              <w:t>0</w:t>
+            </w:r>
+          </w:p>
+        </w:tc>
+        <w:tc>
+          <w:tcPr>
+            <w:tcW w:w="1390" w:type="dxa"/>
             <w:vMerge w:val="continue"/>
             <w:tcBorders>
               <w:top w:val="single" w:sz="4" w:space="0" w:color="000000"/>
@@ -2103,6 +2054,7 @@
           <w:p>
             <w:pPr>
               <w:pStyle w:val="Normal"/>
+              <w:widowControl w:val="false"/>
               <w:rPr/>
             </w:pPr>
             <w:r>
@@ -2181,50 +2133,40 @@
         </w:tc>
         <w:tc>
           <w:tcPr>
-            <w:tcW w:w="980" w:type="dxa"/>
-            <w:tcBorders>
-              <w:top w:val="single" w:sz="4" w:space="0" w:color="000000"/>
-              <w:bottom w:val="single" w:sz="4" w:space="0" w:color="000000"/>
-              <w:right w:val="single" w:sz="4" w:space="0" w:color="000000"/>
-            </w:tcBorders>
-            <w:vAlign w:val="center"/>
-          </w:tcPr>
-          <w:p>
-            <w:pPr>
-              <w:pStyle w:val="Normal"/>
-              <w:widowControl w:val="false"/>
-              <w:jc w:val="center"/>
-              <w:rPr>
-                <w:rFonts w:ascii="Calibri" w:hAnsi="Calibri" w:eastAsia="Times New Roman" w:cs="Calibri"/>
-                <w:color w:val="000000"/>
-                <w:sz w:val="18"/>
-                <w:szCs w:val="18"/>
-              </w:rPr>
-            </w:pPr>
-            <w:r>
-              <w:rPr>
-                <w:rFonts w:eastAsia="Times New Roman" w:cs="Calibri" w:ascii="Calibri" w:hAnsi="Calibri"/>
-                <w:color w:val="000000"/>
-                <w:sz w:val="18"/>
-                <w:szCs w:val="18"/>
-              </w:rPr>
-              <w:t>0</w:t>
-            </w:r>
-            <w:r>
-              <w:rPr>
-                <w:rFonts w:eastAsia="Times New Roman" w:cs="Calibri" w:ascii="Calibri" w:hAnsi="Calibri"/>
-                <w:color w:val="000000"/>
-                <w:sz w:val="18"/>
-                <w:szCs w:val="18"/>
-                <w:vertAlign w:val="superscript"/>
-              </w:rPr>
-              <w:t>7</w:t>
-            </w:r>
-          </w:p>
-        </w:tc>
-        <w:tc>
-          <w:tcPr>
-            <w:tcW w:w="859" w:type="dxa"/>
+            <w:tcW w:w="979" w:type="dxa"/>
+            <w:tcBorders>
+              <w:top w:val="single" w:sz="4" w:space="0" w:color="000000"/>
+              <w:bottom w:val="single" w:sz="4" w:space="0" w:color="000000"/>
+              <w:right w:val="single" w:sz="4" w:space="0" w:color="000000"/>
+            </w:tcBorders>
+            <w:vAlign w:val="center"/>
+          </w:tcPr>
+          <w:p>
+            <w:pPr>
+              <w:pStyle w:val="Normal"/>
+              <w:widowControl w:val="false"/>
+              <w:jc w:val="center"/>
+              <w:rPr>
+                <w:rFonts w:ascii="Calibri" w:hAnsi="Calibri" w:eastAsia="Times New Roman" w:cs="Calibri"/>
+                <w:color w:val="000000"/>
+                <w:sz w:val="18"/>
+                <w:szCs w:val="18"/>
+              </w:rPr>
+            </w:pPr>
+            <w:r>
+              <w:rPr>
+                <w:rFonts w:eastAsia="Times New Roman" w:cs="Calibri" w:ascii="Calibri" w:hAnsi="Calibri"/>
+                <w:color w:val="000000"/>
+                <w:sz w:val="18"/>
+                <w:szCs w:val="18"/>
+              </w:rPr>
+              <w:t>0</w:t>
+            </w:r>
+          </w:p>
+        </w:tc>
+        <w:tc>
+          <w:tcPr>
+            <w:tcW w:w="853" w:type="dxa"/>
             <w:tcBorders>
               <w:top w:val="single" w:sz="4" w:space="0" w:color="000000"/>
               <w:bottom w:val="single" w:sz="4" w:space="0" w:color="000000"/>
@@ -2262,7 +2204,7 @@
         </w:trPr>
         <w:tc>
           <w:tcPr>
-            <w:tcW w:w="3135" w:type="dxa"/>
+            <w:tcW w:w="3134" w:type="dxa"/>
             <w:gridSpan w:val="2"/>
             <w:vMerge w:val="continue"/>
             <w:tcBorders>
@@ -2276,6 +2218,7 @@
           <w:p>
             <w:pPr>
               <w:pStyle w:val="Normal"/>
+              <w:widowControl w:val="false"/>
               <w:rPr/>
             </w:pPr>
             <w:r>
@@ -2285,7 +2228,7 @@
         </w:tc>
         <w:tc>
           <w:tcPr>
-            <w:tcW w:w="1387" w:type="dxa"/>
+            <w:tcW w:w="1388" w:type="dxa"/>
             <w:tcBorders>
               <w:top w:val="single" w:sz="4" w:space="0" w:color="000000"/>
               <w:left w:val="single" w:sz="4" w:space="0" w:color="000000"/>
@@ -2318,41 +2261,41 @@
         </w:tc>
         <w:tc>
           <w:tcPr>
-            <w:tcW w:w="974" w:type="dxa"/>
-            <w:tcBorders>
-              <w:top w:val="single" w:sz="4" w:space="0" w:color="000000"/>
-              <w:left w:val="single" w:sz="4" w:space="0" w:color="000000"/>
-              <w:bottom w:val="single" w:sz="4" w:space="0" w:color="000000"/>
-              <w:right w:val="single" w:sz="4" w:space="0" w:color="000000"/>
-            </w:tcBorders>
-            <w:vAlign w:val="center"/>
-          </w:tcPr>
-          <w:p>
-            <w:pPr>
-              <w:pStyle w:val="Normal"/>
-              <w:widowControl w:val="false"/>
-              <w:jc w:val="center"/>
-              <w:rPr>
-                <w:rFonts w:ascii="Calibri" w:hAnsi="Calibri" w:eastAsia="Times New Roman" w:cs="Calibri"/>
-                <w:color w:val="000000"/>
-                <w:sz w:val="18"/>
-                <w:szCs w:val="18"/>
-              </w:rPr>
-            </w:pPr>
-            <w:r>
-              <w:rPr>
-                <w:rFonts w:eastAsia="Times New Roman" w:cs="Calibri" w:ascii="Calibri" w:hAnsi="Calibri"/>
-                <w:color w:val="000000"/>
-                <w:sz w:val="18"/>
-                <w:szCs w:val="18"/>
-              </w:rPr>
-              <w:t>0</w:t>
-            </w:r>
-          </w:p>
-        </w:tc>
-        <w:tc>
-          <w:tcPr>
-            <w:tcW w:w="1384" w:type="dxa"/>
+            <w:tcW w:w="973" w:type="dxa"/>
+            <w:tcBorders>
+              <w:top w:val="single" w:sz="4" w:space="0" w:color="000000"/>
+              <w:left w:val="single" w:sz="4" w:space="0" w:color="000000"/>
+              <w:bottom w:val="single" w:sz="4" w:space="0" w:color="000000"/>
+              <w:right w:val="single" w:sz="4" w:space="0" w:color="000000"/>
+            </w:tcBorders>
+            <w:vAlign w:val="center"/>
+          </w:tcPr>
+          <w:p>
+            <w:pPr>
+              <w:pStyle w:val="Normal"/>
+              <w:widowControl w:val="false"/>
+              <w:jc w:val="center"/>
+              <w:rPr>
+                <w:rFonts w:ascii="Calibri" w:hAnsi="Calibri" w:eastAsia="Times New Roman" w:cs="Calibri"/>
+                <w:color w:val="000000"/>
+                <w:sz w:val="18"/>
+                <w:szCs w:val="18"/>
+              </w:rPr>
+            </w:pPr>
+            <w:r>
+              <w:rPr>
+                <w:rFonts w:eastAsia="Times New Roman" w:cs="Calibri" w:ascii="Calibri" w:hAnsi="Calibri"/>
+                <w:color w:val="000000"/>
+                <w:sz w:val="18"/>
+                <w:szCs w:val="18"/>
+              </w:rPr>
+              <w:t>0</w:t>
+            </w:r>
+          </w:p>
+        </w:tc>
+        <w:tc>
+          <w:tcPr>
+            <w:tcW w:w="1390" w:type="dxa"/>
             <w:vMerge w:val="continue"/>
             <w:tcBorders>
               <w:top w:val="single" w:sz="4" w:space="0" w:color="000000"/>
@@ -2365,6 +2308,7 @@
           <w:p>
             <w:pPr>
               <w:pStyle w:val="Normal"/>
+              <w:widowControl w:val="false"/>
               <w:rPr/>
             </w:pPr>
             <w:r>
@@ -2443,40 +2387,40 @@
         </w:tc>
         <w:tc>
           <w:tcPr>
-            <w:tcW w:w="980" w:type="dxa"/>
-            <w:tcBorders>
-              <w:top w:val="single" w:sz="4" w:space="0" w:color="000000"/>
-              <w:bottom w:val="single" w:sz="4" w:space="0" w:color="000000"/>
-              <w:right w:val="single" w:sz="4" w:space="0" w:color="000000"/>
-            </w:tcBorders>
-            <w:vAlign w:val="center"/>
-          </w:tcPr>
-          <w:p>
-            <w:pPr>
-              <w:pStyle w:val="Normal"/>
-              <w:widowControl w:val="false"/>
-              <w:jc w:val="center"/>
-              <w:rPr>
-                <w:rFonts w:ascii="Calibri" w:hAnsi="Calibri" w:eastAsia="Times New Roman" w:cs="Calibri"/>
-                <w:color w:val="000000"/>
-                <w:sz w:val="18"/>
-                <w:szCs w:val="18"/>
-              </w:rPr>
-            </w:pPr>
-            <w:r>
-              <w:rPr>
-                <w:rFonts w:eastAsia="Times New Roman" w:cs="Calibri" w:ascii="Calibri" w:hAnsi="Calibri"/>
-                <w:color w:val="000000"/>
-                <w:sz w:val="18"/>
-                <w:szCs w:val="18"/>
-              </w:rPr>
-              <w:t>0</w:t>
-            </w:r>
-          </w:p>
-        </w:tc>
-        <w:tc>
-          <w:tcPr>
-            <w:tcW w:w="859" w:type="dxa"/>
+            <w:tcW w:w="979" w:type="dxa"/>
+            <w:tcBorders>
+              <w:top w:val="single" w:sz="4" w:space="0" w:color="000000"/>
+              <w:bottom w:val="single" w:sz="4" w:space="0" w:color="000000"/>
+              <w:right w:val="single" w:sz="4" w:space="0" w:color="000000"/>
+            </w:tcBorders>
+            <w:vAlign w:val="center"/>
+          </w:tcPr>
+          <w:p>
+            <w:pPr>
+              <w:pStyle w:val="Normal"/>
+              <w:widowControl w:val="false"/>
+              <w:jc w:val="center"/>
+              <w:rPr>
+                <w:rFonts w:ascii="Calibri" w:hAnsi="Calibri" w:eastAsia="Times New Roman" w:cs="Calibri"/>
+                <w:color w:val="000000"/>
+                <w:sz w:val="18"/>
+                <w:szCs w:val="18"/>
+              </w:rPr>
+            </w:pPr>
+            <w:r>
+              <w:rPr>
+                <w:rFonts w:eastAsia="Times New Roman" w:cs="Calibri" w:ascii="Calibri" w:hAnsi="Calibri"/>
+                <w:color w:val="000000"/>
+                <w:sz w:val="18"/>
+                <w:szCs w:val="18"/>
+              </w:rPr>
+              <w:t>0</w:t>
+            </w:r>
+          </w:p>
+        </w:tc>
+        <w:tc>
+          <w:tcPr>
+            <w:tcW w:w="853" w:type="dxa"/>
             <w:tcBorders>
               <w:top w:val="single" w:sz="4" w:space="0" w:color="000000"/>
               <w:bottom w:val="single" w:sz="4" w:space="0" w:color="000000"/>
@@ -2514,7 +2458,7 @@
         </w:trPr>
         <w:tc>
           <w:tcPr>
-            <w:tcW w:w="10466" w:type="dxa"/>
+            <w:tcW w:w="10464" w:type="dxa"/>
             <w:gridSpan w:val="9"/>
             <w:tcBorders>
               <w:top w:val="single" w:sz="4" w:space="0" w:color="000000"/>
@@ -2593,7 +2537,7 @@
         </w:tc>
         <w:tc>
           <w:tcPr>
-            <w:tcW w:w="974" w:type="dxa"/>
+            <w:tcW w:w="973" w:type="dxa"/>
             <w:tcBorders>
               <w:bottom w:val="single" w:sz="4" w:space="0" w:color="000000"/>
               <w:right w:val="single" w:sz="4" w:space="0" w:color="000000"/>
@@ -2626,7 +2570,7 @@
         </w:tc>
         <w:tc>
           <w:tcPr>
-            <w:tcW w:w="1384" w:type="dxa"/>
+            <w:tcW w:w="1390" w:type="dxa"/>
             <w:tcBorders>
               <w:bottom w:val="single" w:sz="4" w:space="0" w:color="000000"/>
               <w:right w:val="single" w:sz="4" w:space="0" w:color="000000"/>
@@ -2727,7 +2671,7 @@
         </w:tc>
         <w:tc>
           <w:tcPr>
-            <w:tcW w:w="980" w:type="dxa"/>
+            <w:tcW w:w="979" w:type="dxa"/>
             <w:tcBorders>
               <w:bottom w:val="single" w:sz="4" w:space="0" w:color="000000"/>
               <w:right w:val="single" w:sz="4" w:space="0" w:color="000000"/>
@@ -2755,21 +2699,11 @@
               </w:rPr>
               <w:t xml:space="preserve">0 </w:t>
             </w:r>
-            <w:r>
-              <w:rPr>
-                <w:rFonts w:eastAsia="Times New Roman" w:cs="Calibri" w:ascii="Calibri" w:hAnsi="Calibri"/>
-                <w:color w:val="000000"/>
-                <w:sz w:val="18"/>
-                <w:szCs w:val="18"/>
-                <w:vertAlign w:val="superscript"/>
-              </w:rPr>
-              <w:t>1</w:t>
-            </w:r>
-          </w:p>
-        </w:tc>
-        <w:tc>
-          <w:tcPr>
-            <w:tcW w:w="859" w:type="dxa"/>
+          </w:p>
+        </w:tc>
+        <w:tc>
+          <w:tcPr>
+            <w:tcW w:w="853" w:type="dxa"/>
             <w:tcBorders>
               <w:bottom w:val="single" w:sz="4" w:space="0" w:color="000000"/>
               <w:right w:val="single" w:sz="4" w:space="0" w:color="000000"/>
@@ -2840,7 +2774,7 @@
         </w:tc>
         <w:tc>
           <w:tcPr>
-            <w:tcW w:w="974" w:type="dxa"/>
+            <w:tcW w:w="973" w:type="dxa"/>
             <w:tcBorders>
               <w:bottom w:val="single" w:sz="4" w:space="0" w:color="000000"/>
               <w:right w:val="single" w:sz="4" w:space="0" w:color="000000"/>
@@ -2873,7 +2807,7 @@
         </w:tc>
         <w:tc>
           <w:tcPr>
-            <w:tcW w:w="1384" w:type="dxa"/>
+            <w:tcW w:w="1390" w:type="dxa"/>
             <w:tcBorders>
               <w:bottom w:val="single" w:sz="4" w:space="0" w:color="000000"/>
               <w:right w:val="single" w:sz="4" w:space="0" w:color="000000"/>
@@ -2973,7 +2907,7 @@
         </w:tc>
         <w:tc>
           <w:tcPr>
-            <w:tcW w:w="980" w:type="dxa"/>
+            <w:tcW w:w="979" w:type="dxa"/>
             <w:tcBorders>
               <w:bottom w:val="single" w:sz="4" w:space="0" w:color="000000"/>
               <w:right w:val="single" w:sz="4" w:space="0" w:color="000000"/>
@@ -3001,21 +2935,11 @@
               </w:rPr>
               <w:t xml:space="preserve">0 </w:t>
             </w:r>
-            <w:r>
-              <w:rPr>
-                <w:rFonts w:eastAsia="Times New Roman" w:cs="Calibri" w:ascii="Calibri" w:hAnsi="Calibri"/>
-                <w:color w:val="000000"/>
-                <w:sz w:val="18"/>
-                <w:szCs w:val="18"/>
-                <w:vertAlign w:val="superscript"/>
-              </w:rPr>
-              <w:t>2</w:t>
-            </w:r>
-          </w:p>
-        </w:tc>
-        <w:tc>
-          <w:tcPr>
-            <w:tcW w:w="859" w:type="dxa"/>
+          </w:p>
+        </w:tc>
+        <w:tc>
+          <w:tcPr>
+            <w:tcW w:w="853" w:type="dxa"/>
             <w:tcBorders>
               <w:bottom w:val="single" w:sz="4" w:space="0" w:color="000000"/>
               <w:right w:val="single" w:sz="4" w:space="0" w:color="000000"/>
@@ -3086,7 +3010,7 @@
         </w:tc>
         <w:tc>
           <w:tcPr>
-            <w:tcW w:w="974" w:type="dxa"/>
+            <w:tcW w:w="973" w:type="dxa"/>
             <w:tcBorders>
               <w:bottom w:val="single" w:sz="4" w:space="0" w:color="000000"/>
               <w:right w:val="single" w:sz="4" w:space="0" w:color="000000"/>
@@ -3119,7 +3043,7 @@
         </w:tc>
         <w:tc>
           <w:tcPr>
-            <w:tcW w:w="1384" w:type="dxa"/>
+            <w:tcW w:w="1390" w:type="dxa"/>
             <w:tcBorders>
               <w:bottom w:val="single" w:sz="4" w:space="0" w:color="000000"/>
               <w:right w:val="single" w:sz="4" w:space="0" w:color="000000"/>
@@ -3220,39 +3144,39 @@
         </w:tc>
         <w:tc>
           <w:tcPr>
-            <w:tcW w:w="980" w:type="dxa"/>
-            <w:tcBorders>
-              <w:bottom w:val="single" w:sz="4" w:space="0" w:color="000000"/>
-              <w:right w:val="single" w:sz="4" w:space="0" w:color="000000"/>
-            </w:tcBorders>
-            <w:vAlign w:val="center"/>
-          </w:tcPr>
-          <w:p>
-            <w:pPr>
-              <w:pStyle w:val="Normal"/>
-              <w:widowControl w:val="false"/>
-              <w:jc w:val="center"/>
-              <w:rPr>
-                <w:rFonts w:ascii="Calibri" w:hAnsi="Calibri" w:eastAsia="Times New Roman" w:cs="Calibri"/>
-                <w:color w:val="000000"/>
-                <w:sz w:val="18"/>
-                <w:szCs w:val="18"/>
-              </w:rPr>
-            </w:pPr>
-            <w:r>
-              <w:rPr>
-                <w:rFonts w:eastAsia="Times New Roman" w:cs="Calibri" w:ascii="Calibri" w:hAnsi="Calibri"/>
-                <w:color w:val="000000"/>
-                <w:sz w:val="18"/>
-                <w:szCs w:val="18"/>
-              </w:rPr>
-              <w:t>0</w:t>
-            </w:r>
-          </w:p>
-        </w:tc>
-        <w:tc>
-          <w:tcPr>
-            <w:tcW w:w="859" w:type="dxa"/>
+            <w:tcW w:w="979" w:type="dxa"/>
+            <w:tcBorders>
+              <w:bottom w:val="single" w:sz="4" w:space="0" w:color="000000"/>
+              <w:right w:val="single" w:sz="4" w:space="0" w:color="000000"/>
+            </w:tcBorders>
+            <w:vAlign w:val="center"/>
+          </w:tcPr>
+          <w:p>
+            <w:pPr>
+              <w:pStyle w:val="Normal"/>
+              <w:widowControl w:val="false"/>
+              <w:jc w:val="center"/>
+              <w:rPr>
+                <w:rFonts w:ascii="Calibri" w:hAnsi="Calibri" w:eastAsia="Times New Roman" w:cs="Calibri"/>
+                <w:color w:val="000000"/>
+                <w:sz w:val="18"/>
+                <w:szCs w:val="18"/>
+              </w:rPr>
+            </w:pPr>
+            <w:r>
+              <w:rPr>
+                <w:rFonts w:eastAsia="Times New Roman" w:cs="Calibri" w:ascii="Calibri" w:hAnsi="Calibri"/>
+                <w:color w:val="000000"/>
+                <w:sz w:val="18"/>
+                <w:szCs w:val="18"/>
+              </w:rPr>
+              <w:t>0</w:t>
+            </w:r>
+          </w:p>
+        </w:tc>
+        <w:tc>
+          <w:tcPr>
+            <w:tcW w:w="853" w:type="dxa"/>
             <w:tcBorders>
               <w:bottom w:val="single" w:sz="4" w:space="0" w:color="000000"/>
               <w:right w:val="single" w:sz="4" w:space="0" w:color="000000"/>
@@ -3289,7 +3213,7 @@
         </w:trPr>
         <w:tc>
           <w:tcPr>
-            <w:tcW w:w="10466" w:type="dxa"/>
+            <w:tcW w:w="10464" w:type="dxa"/>
             <w:gridSpan w:val="9"/>
             <w:tcBorders>
               <w:top w:val="single" w:sz="4" w:space="0" w:color="000000"/>
@@ -3368,7 +3292,7 @@
         </w:tc>
         <w:tc>
           <w:tcPr>
-            <w:tcW w:w="974" w:type="dxa"/>
+            <w:tcW w:w="973" w:type="dxa"/>
             <w:tcBorders>
               <w:bottom w:val="single" w:sz="4" w:space="0" w:color="000000"/>
               <w:right w:val="single" w:sz="4" w:space="0" w:color="000000"/>
@@ -3406,7 +3330,7 @@
         </w:tc>
         <w:tc>
           <w:tcPr>
-            <w:tcW w:w="1384" w:type="dxa"/>
+            <w:tcW w:w="1390" w:type="dxa"/>
             <w:tcBorders>
               <w:bottom w:val="single" w:sz="4" w:space="0" w:color="000000"/>
               <w:right w:val="single" w:sz="4" w:space="0" w:color="000000"/>
@@ -3507,7 +3431,7 @@
         </w:tc>
         <w:tc>
           <w:tcPr>
-            <w:tcW w:w="980" w:type="dxa"/>
+            <w:tcW w:w="979" w:type="dxa"/>
             <w:tcBorders>
               <w:top w:val="single" w:sz="4" w:space="0" w:color="000000"/>
               <w:bottom w:val="single" w:sz="4" w:space="0" w:color="000000"/>
@@ -3536,21 +3460,11 @@
               </w:rPr>
               <w:t xml:space="preserve">0 </w:t>
             </w:r>
-            <w:r>
-              <w:rPr>
-                <w:rFonts w:eastAsia="Times New Roman" w:cs="Calibri" w:ascii="Calibri" w:hAnsi="Calibri"/>
-                <w:color w:val="000000"/>
-                <w:sz w:val="18"/>
-                <w:szCs w:val="18"/>
-                <w:vertAlign w:val="superscript"/>
-              </w:rPr>
-              <w:t>1</w:t>
-            </w:r>
-          </w:p>
-        </w:tc>
-        <w:tc>
-          <w:tcPr>
-            <w:tcW w:w="859" w:type="dxa"/>
+          </w:p>
+        </w:tc>
+        <w:tc>
+          <w:tcPr>
+            <w:tcW w:w="853" w:type="dxa"/>
             <w:tcBorders>
               <w:bottom w:val="single" w:sz="4" w:space="0" w:color="000000"/>
               <w:right w:val="single" w:sz="4" w:space="0" w:color="000000"/>
@@ -3621,7 +3535,7 @@
         </w:tc>
         <w:tc>
           <w:tcPr>
-            <w:tcW w:w="974" w:type="dxa"/>
+            <w:tcW w:w="973" w:type="dxa"/>
             <w:tcBorders>
               <w:bottom w:val="single" w:sz="4" w:space="0" w:color="000000"/>
               <w:right w:val="single" w:sz="4" w:space="0" w:color="000000"/>
@@ -3654,7 +3568,7 @@
         </w:tc>
         <w:tc>
           <w:tcPr>
-            <w:tcW w:w="1384" w:type="dxa"/>
+            <w:tcW w:w="1390" w:type="dxa"/>
             <w:tcBorders>
               <w:bottom w:val="single" w:sz="4" w:space="0" w:color="000000"/>
               <w:right w:val="single" w:sz="4" w:space="0" w:color="000000"/>
@@ -3755,49 +3669,39 @@
         </w:tc>
         <w:tc>
           <w:tcPr>
-            <w:tcW w:w="980" w:type="dxa"/>
-            <w:tcBorders>
-              <w:bottom w:val="single" w:sz="4" w:space="0" w:color="000000"/>
-              <w:right w:val="single" w:sz="4" w:space="0" w:color="000000"/>
-            </w:tcBorders>
-            <w:vAlign w:val="center"/>
-          </w:tcPr>
-          <w:p>
-            <w:pPr>
-              <w:pStyle w:val="Normal"/>
-              <w:widowControl w:val="false"/>
-              <w:jc w:val="center"/>
-              <w:rPr>
-                <w:rFonts w:ascii="Calibri" w:hAnsi="Calibri" w:eastAsia="Times New Roman" w:cs="Calibri"/>
-                <w:color w:val="000000"/>
-                <w:sz w:val="18"/>
-                <w:szCs w:val="18"/>
-              </w:rPr>
-            </w:pPr>
-            <w:r>
-              <w:rPr>
-                <w:rFonts w:eastAsia="Times New Roman" w:cs="Calibri" w:ascii="Calibri" w:hAnsi="Calibri"/>
-                <w:color w:val="000000"/>
-                <w:sz w:val="18"/>
-                <w:szCs w:val="18"/>
-              </w:rPr>
-              <w:t>0</w:t>
-            </w:r>
-            <w:r>
-              <w:rPr>
-                <w:rFonts w:eastAsia="Times New Roman" w:cs="Calibri" w:ascii="Calibri" w:hAnsi="Calibri"/>
-                <w:color w:val="000000"/>
-                <w:sz w:val="18"/>
-                <w:szCs w:val="18"/>
-                <w:vertAlign w:val="superscript"/>
-              </w:rPr>
-              <w:t>2</w:t>
-            </w:r>
-          </w:p>
-        </w:tc>
-        <w:tc>
-          <w:tcPr>
-            <w:tcW w:w="859" w:type="dxa"/>
+            <w:tcW w:w="979" w:type="dxa"/>
+            <w:tcBorders>
+              <w:bottom w:val="single" w:sz="4" w:space="0" w:color="000000"/>
+              <w:right w:val="single" w:sz="4" w:space="0" w:color="000000"/>
+            </w:tcBorders>
+            <w:vAlign w:val="center"/>
+          </w:tcPr>
+          <w:p>
+            <w:pPr>
+              <w:pStyle w:val="Normal"/>
+              <w:widowControl w:val="false"/>
+              <w:jc w:val="center"/>
+              <w:rPr>
+                <w:rFonts w:ascii="Calibri" w:hAnsi="Calibri" w:eastAsia="Times New Roman" w:cs="Calibri"/>
+                <w:color w:val="000000"/>
+                <w:sz w:val="18"/>
+                <w:szCs w:val="18"/>
+              </w:rPr>
+            </w:pPr>
+            <w:r>
+              <w:rPr>
+                <w:rFonts w:eastAsia="Times New Roman" w:cs="Calibri" w:ascii="Calibri" w:hAnsi="Calibri"/>
+                <w:color w:val="000000"/>
+                <w:sz w:val="18"/>
+                <w:szCs w:val="18"/>
+              </w:rPr>
+              <w:t>0</w:t>
+            </w:r>
+          </w:p>
+        </w:tc>
+        <w:tc>
+          <w:tcPr>
+            <w:tcW w:w="853" w:type="dxa"/>
             <w:tcBorders>
               <w:bottom w:val="single" w:sz="4" w:space="0" w:color="000000"/>
               <w:right w:val="single" w:sz="4" w:space="0" w:color="000000"/>
@@ -3868,7 +3772,7 @@
         </w:tc>
         <w:tc>
           <w:tcPr>
-            <w:tcW w:w="974" w:type="dxa"/>
+            <w:tcW w:w="973" w:type="dxa"/>
             <w:tcBorders>
               <w:left w:val="single" w:sz="4" w:space="0" w:color="000000"/>
               <w:bottom w:val="single" w:sz="4" w:space="0" w:color="000000"/>
@@ -3902,7 +3806,7 @@
         </w:tc>
         <w:tc>
           <w:tcPr>
-            <w:tcW w:w="1384" w:type="dxa"/>
+            <w:tcW w:w="1390" w:type="dxa"/>
             <w:tcBorders>
               <w:bottom w:val="single" w:sz="4" w:space="0" w:color="000000"/>
               <w:right w:val="single" w:sz="4" w:space="0" w:color="000000"/>
@@ -4003,7 +3907,7 @@
         </w:tc>
         <w:tc>
           <w:tcPr>
-            <w:tcW w:w="980" w:type="dxa"/>
+            <w:tcW w:w="979" w:type="dxa"/>
             <w:tcBorders>
               <w:left w:val="single" w:sz="4" w:space="0" w:color="000000"/>
               <w:bottom w:val="single" w:sz="4" w:space="0" w:color="000000"/>
@@ -4032,21 +3936,11 @@
               </w:rPr>
               <w:t xml:space="preserve">0 </w:t>
             </w:r>
-            <w:r>
-              <w:rPr>
-                <w:rFonts w:eastAsia="Times New Roman" w:cs="Calibri" w:ascii="Calibri" w:hAnsi="Calibri"/>
-                <w:color w:val="000000"/>
-                <w:sz w:val="18"/>
-                <w:szCs w:val="18"/>
-                <w:vertAlign w:val="superscript"/>
-              </w:rPr>
-              <w:t>3</w:t>
-            </w:r>
-          </w:p>
-        </w:tc>
-        <w:tc>
-          <w:tcPr>
-            <w:tcW w:w="859" w:type="dxa"/>
+          </w:p>
+        </w:tc>
+        <w:tc>
+          <w:tcPr>
+            <w:tcW w:w="853" w:type="dxa"/>
             <w:tcBorders>
               <w:bottom w:val="single" w:sz="4" w:space="0" w:color="000000"/>
               <w:right w:val="single" w:sz="4" w:space="0" w:color="000000"/>
@@ -4117,7 +4011,7 @@
         </w:tc>
         <w:tc>
           <w:tcPr>
-            <w:tcW w:w="974" w:type="dxa"/>
+            <w:tcW w:w="973" w:type="dxa"/>
             <w:tcBorders>
               <w:bottom w:val="single" w:sz="4" w:space="0" w:color="000000"/>
               <w:right w:val="single" w:sz="4" w:space="0" w:color="000000"/>
@@ -4150,7 +4044,7 @@
         </w:tc>
         <w:tc>
           <w:tcPr>
-            <w:tcW w:w="1384" w:type="dxa"/>
+            <w:tcW w:w="1390" w:type="dxa"/>
             <w:tcBorders>
               <w:bottom w:val="single" w:sz="4" w:space="0" w:color="000000"/>
               <w:right w:val="single" w:sz="4" w:space="0" w:color="000000"/>
@@ -4251,7 +4145,243 @@
         </w:tc>
         <w:tc>
           <w:tcPr>
-            <w:tcW w:w="980" w:type="dxa"/>
+            <w:tcW w:w="979" w:type="dxa"/>
+            <w:tcBorders>
+              <w:bottom w:val="single" w:sz="4" w:space="0" w:color="000000"/>
+              <w:right w:val="single" w:sz="4" w:space="0" w:color="000000"/>
+            </w:tcBorders>
+            <w:vAlign w:val="center"/>
+          </w:tcPr>
+          <w:p>
+            <w:pPr>
+              <w:pStyle w:val="Normal"/>
+              <w:widowControl w:val="false"/>
+              <w:jc w:val="center"/>
+              <w:rPr>
+                <w:rFonts w:ascii="Calibri" w:hAnsi="Calibri" w:eastAsia="Times New Roman" w:cs="Calibri"/>
+                <w:color w:val="000000"/>
+                <w:sz w:val="18"/>
+                <w:szCs w:val="18"/>
+              </w:rPr>
+            </w:pPr>
+            <w:r>
+              <w:rPr>
+                <w:rFonts w:eastAsia="Times New Roman" w:cs="Calibri" w:ascii="Calibri" w:hAnsi="Calibri"/>
+                <w:color w:val="000000"/>
+                <w:sz w:val="18"/>
+                <w:szCs w:val="18"/>
+              </w:rPr>
+              <w:t>0</w:t>
+            </w:r>
+          </w:p>
+        </w:tc>
+        <w:tc>
+          <w:tcPr>
+            <w:tcW w:w="853" w:type="dxa"/>
+            <w:tcBorders>
+              <w:bottom w:val="single" w:sz="4" w:space="0" w:color="000000"/>
+              <w:right w:val="single" w:sz="4" w:space="0" w:color="000000"/>
+            </w:tcBorders>
+            <w:vAlign w:val="center"/>
+          </w:tcPr>
+          <w:p>
+            <w:pPr>
+              <w:pStyle w:val="Normal"/>
+              <w:widowControl w:val="false"/>
+              <w:jc w:val="center"/>
+              <w:rPr>
+                <w:rFonts w:ascii="Calibri" w:hAnsi="Calibri" w:eastAsia="Times New Roman" w:cs="Calibri"/>
+                <w:color w:val="000000"/>
+                <w:sz w:val="18"/>
+                <w:szCs w:val="18"/>
+              </w:rPr>
+            </w:pPr>
+            <w:r>
+              <w:rPr>
+                <w:rFonts w:eastAsia="Times New Roman" w:cs="Calibri" w:ascii="Calibri" w:hAnsi="Calibri"/>
+                <w:color w:val="000000"/>
+                <w:sz w:val="18"/>
+                <w:szCs w:val="18"/>
+              </w:rPr>
+              <w:t>0</w:t>
+            </w:r>
+          </w:p>
+        </w:tc>
+      </w:tr>
+      <w:tr>
+        <w:trPr>
+          <w:trHeight w:val="598" w:hRule="atLeast"/>
+        </w:trPr>
+        <w:tc>
+          <w:tcPr>
+            <w:tcW w:w="4522" w:type="dxa"/>
+            <w:gridSpan w:val="3"/>
+            <w:tcBorders>
+              <w:left w:val="single" w:sz="4" w:space="0" w:color="000000"/>
+              <w:bottom w:val="single" w:sz="4" w:space="0" w:color="000000"/>
+              <w:right w:val="single" w:sz="4" w:space="0" w:color="000000"/>
+            </w:tcBorders>
+            <w:shd w:fill="F2F2F2" w:val="clear"/>
+            <w:vAlign w:val="center"/>
+          </w:tcPr>
+          <w:p>
+            <w:pPr>
+              <w:pStyle w:val="Normal"/>
+              <w:widowControl w:val="false"/>
+              <w:rPr>
+                <w:rFonts w:ascii="Calibri" w:hAnsi="Calibri" w:eastAsia="Times New Roman" w:cs="Calibri"/>
+                <w:color w:val="000000"/>
+                <w:sz w:val="18"/>
+                <w:szCs w:val="18"/>
+              </w:rPr>
+            </w:pPr>
+            <w:r>
+              <w:rPr>
+                <w:rFonts w:eastAsia="Times New Roman" w:cs="Calibri" w:ascii="Calibri" w:hAnsi="Calibri"/>
+                <w:color w:val="000000"/>
+                <w:sz w:val="18"/>
+                <w:szCs w:val="18"/>
+              </w:rPr>
+              <w:t># individuals who have experienced a WASH behaviour change session/activity</w:t>
+            </w:r>
+          </w:p>
+        </w:tc>
+        <w:tc>
+          <w:tcPr>
+            <w:tcW w:w="973" w:type="dxa"/>
+            <w:tcBorders>
+              <w:bottom w:val="single" w:sz="4" w:space="0" w:color="000000"/>
+              <w:right w:val="single" w:sz="4" w:space="0" w:color="000000"/>
+            </w:tcBorders>
+            <w:shd w:fill="FFFFFF" w:val="clear"/>
+            <w:vAlign w:val="center"/>
+          </w:tcPr>
+          <w:p>
+            <w:pPr>
+              <w:pStyle w:val="Normal"/>
+              <w:widowControl w:val="false"/>
+              <w:jc w:val="center"/>
+              <w:rPr>
+                <w:rFonts w:ascii="Calibri" w:hAnsi="Calibri" w:eastAsia="Times New Roman" w:cs="Calibri"/>
+                <w:color w:val="000000"/>
+                <w:sz w:val="18"/>
+                <w:szCs w:val="18"/>
+              </w:rPr>
+            </w:pPr>
+            <w:r>
+              <w:rPr>
+                <w:rFonts w:eastAsia="Times New Roman" w:cs="Calibri" w:ascii="Calibri" w:hAnsi="Calibri"/>
+                <w:color w:val="000000"/>
+                <w:sz w:val="18"/>
+                <w:szCs w:val="18"/>
+              </w:rPr>
+              <w:t>0</w:t>
+            </w:r>
+          </w:p>
+        </w:tc>
+        <w:tc>
+          <w:tcPr>
+            <w:tcW w:w="1390" w:type="dxa"/>
+            <w:tcBorders>
+              <w:bottom w:val="single" w:sz="4" w:space="0" w:color="000000"/>
+              <w:right w:val="single" w:sz="4" w:space="0" w:color="000000"/>
+            </w:tcBorders>
+            <w:shd w:fill="FFFFFF" w:val="clear"/>
+            <w:vAlign w:val="center"/>
+          </w:tcPr>
+          <w:p>
+            <w:pPr>
+              <w:pStyle w:val="Normal"/>
+              <w:widowControl w:val="false"/>
+              <w:jc w:val="center"/>
+              <w:rPr>
+                <w:rFonts w:ascii="Calibri" w:hAnsi="Calibri" w:eastAsia="Times New Roman" w:cs="Calibri"/>
+                <w:color w:val="000000"/>
+                <w:sz w:val="18"/>
+                <w:szCs w:val="18"/>
+              </w:rPr>
+            </w:pPr>
+            <w:r>
+              <w:rPr>
+                <w:rFonts w:eastAsia="Times New Roman" w:cs="Calibri" w:ascii="Calibri" w:hAnsi="Calibri"/>
+                <w:color w:val="000000"/>
+                <w:sz w:val="18"/>
+                <w:szCs w:val="18"/>
+              </w:rPr>
+              <w:t>n/a</w:t>
+            </w:r>
+          </w:p>
+        </w:tc>
+        <w:tc>
+          <w:tcPr>
+            <w:tcW w:w="872" w:type="dxa"/>
+            <w:tcBorders>
+              <w:bottom w:val="single" w:sz="4" w:space="0" w:color="000000"/>
+              <w:right w:val="single" w:sz="4" w:space="0" w:color="000000"/>
+            </w:tcBorders>
+            <w:shd w:fill="FFFFFF" w:val="clear"/>
+            <w:vAlign w:val="center"/>
+          </w:tcPr>
+          <w:p>
+            <w:pPr>
+              <w:pStyle w:val="Normal"/>
+              <w:widowControl w:val="false"/>
+              <w:jc w:val="center"/>
+              <w:rPr>
+                <w:rFonts w:ascii="Calibri" w:hAnsi="Calibri" w:eastAsia="Times New Roman" w:cs="Calibri"/>
+                <w:color w:val="000000"/>
+                <w:sz w:val="18"/>
+                <w:szCs w:val="18"/>
+              </w:rPr>
+            </w:pPr>
+            <w:r>
+              <w:rPr>
+                <w:rFonts w:eastAsia="Times New Roman" w:cs="Calibri" w:ascii="Calibri" w:hAnsi="Calibri"/>
+                <w:color w:val="000000"/>
+                <w:sz w:val="18"/>
+                <w:szCs w:val="18"/>
+              </w:rPr>
+              <w:t>0</w:t>
+            </w:r>
+          </w:p>
+        </w:tc>
+        <w:tc>
+          <w:tcPr>
+            <w:tcW w:w="875" w:type="dxa"/>
+            <w:tcBorders>
+              <w:left w:val="single" w:sz="4" w:space="0" w:color="000000"/>
+              <w:bottom w:val="single" w:sz="4" w:space="0" w:color="000000"/>
+              <w:right w:val="single" w:sz="4" w:space="0" w:color="000000"/>
+            </w:tcBorders>
+            <w:shd w:fill="FFFFFF" w:val="clear"/>
+            <w:vAlign w:val="center"/>
+          </w:tcPr>
+          <w:p>
+            <w:pPr>
+              <w:pStyle w:val="Normal"/>
+              <w:widowControl w:val="false"/>
+              <w:jc w:val="center"/>
+              <w:rPr>
+                <w:rFonts w:ascii="Calibri" w:hAnsi="Calibri" w:eastAsia="Times New Roman" w:cs="Calibri"/>
+                <w:color w:val="000000"/>
+                <w:sz w:val="18"/>
+                <w:szCs w:val="18"/>
+              </w:rPr>
+            </w:pPr>
+            <w:r>
+              <w:rPr>
+                <w:rFonts w:eastAsia="Times New Roman" w:cs="Calibri" w:ascii="Calibri" w:hAnsi="Calibri"/>
+                <w:color w:val="000000"/>
+                <w:sz w:val="18"/>
+                <w:szCs w:val="18"/>
+              </w:rPr>
+              <w:t>0</w:t>
+            </w:r>
+          </w:p>
+        </w:tc>
+        <w:tc>
+          <w:tcPr>
+            <w:tcW w:w="979" w:type="dxa"/>
             <w:tcBorders>
               <w:bottom w:val="single" w:sz="4" w:space="0" w:color="000000"/>
               <w:right w:val="single" w:sz="4" w:space="0" w:color="000000"/>
@@ -4279,21 +4409,11 @@
               </w:rPr>
               <w:t xml:space="preserve">0 </w:t>
             </w:r>
-            <w:r>
-              <w:rPr>
-                <w:rFonts w:eastAsia="Times New Roman" w:cs="Calibri" w:ascii="Calibri" w:hAnsi="Calibri"/>
-                <w:color w:val="000000"/>
-                <w:sz w:val="18"/>
-                <w:szCs w:val="18"/>
-                <w:vertAlign w:val="superscript"/>
-              </w:rPr>
-              <w:t>4</w:t>
-            </w:r>
-          </w:p>
-        </w:tc>
-        <w:tc>
-          <w:tcPr>
-            <w:tcW w:w="859" w:type="dxa"/>
+          </w:p>
+        </w:tc>
+        <w:tc>
+          <w:tcPr>
+            <w:tcW w:w="853" w:type="dxa"/>
             <w:tcBorders>
               <w:bottom w:val="single" w:sz="4" w:space="0" w:color="000000"/>
               <w:right w:val="single" w:sz="4" w:space="0" w:color="000000"/>
@@ -4330,7 +4450,7 @@
         </w:trPr>
         <w:tc>
           <w:tcPr>
-            <w:tcW w:w="10466" w:type="dxa"/>
+            <w:tcW w:w="10464" w:type="dxa"/>
             <w:gridSpan w:val="9"/>
             <w:tcBorders>
               <w:top w:val="single" w:sz="4" w:space="0" w:color="000000"/>
@@ -4421,7 +4541,7 @@
         </w:tc>
         <w:tc>
           <w:tcPr>
-            <w:tcW w:w="974" w:type="dxa"/>
+            <w:tcW w:w="973" w:type="dxa"/>
             <w:tcBorders>
               <w:bottom w:val="single" w:sz="4" w:space="0" w:color="000000"/>
               <w:right w:val="single" w:sz="4" w:space="0" w:color="000000"/>
@@ -4454,7 +4574,7 @@
         </w:tc>
         <w:tc>
           <w:tcPr>
-            <w:tcW w:w="1384" w:type="dxa"/>
+            <w:tcW w:w="1390" w:type="dxa"/>
             <w:tcBorders>
               <w:bottom w:val="single" w:sz="4" w:space="0" w:color="000000"/>
               <w:right w:val="single" w:sz="4" w:space="0" w:color="000000"/>
@@ -4554,40 +4674,40 @@
         </w:tc>
         <w:tc>
           <w:tcPr>
-            <w:tcW w:w="980" w:type="dxa"/>
-            <w:tcBorders>
-              <w:top w:val="single" w:sz="4" w:space="0" w:color="000000"/>
-              <w:bottom w:val="single" w:sz="4" w:space="0" w:color="000000"/>
-              <w:right w:val="single" w:sz="4" w:space="0" w:color="000000"/>
-            </w:tcBorders>
-            <w:vAlign w:val="center"/>
-          </w:tcPr>
-          <w:p>
-            <w:pPr>
-              <w:pStyle w:val="Normal"/>
-              <w:widowControl w:val="false"/>
-              <w:jc w:val="center"/>
-              <w:rPr>
-                <w:rFonts w:ascii="Calibri" w:hAnsi="Calibri" w:eastAsia="Times New Roman" w:cs="Calibri"/>
-                <w:color w:val="000000"/>
-                <w:sz w:val="18"/>
-                <w:szCs w:val="18"/>
-              </w:rPr>
-            </w:pPr>
-            <w:r>
-              <w:rPr>
-                <w:rFonts w:eastAsia="Times New Roman" w:cs="Calibri" w:ascii="Calibri" w:hAnsi="Calibri"/>
-                <w:color w:val="000000"/>
-                <w:sz w:val="18"/>
-                <w:szCs w:val="18"/>
-              </w:rPr>
-              <w:t>0</w:t>
-            </w:r>
-          </w:p>
-        </w:tc>
-        <w:tc>
-          <w:tcPr>
-            <w:tcW w:w="859" w:type="dxa"/>
+            <w:tcW w:w="979" w:type="dxa"/>
+            <w:tcBorders>
+              <w:top w:val="single" w:sz="4" w:space="0" w:color="000000"/>
+              <w:bottom w:val="single" w:sz="4" w:space="0" w:color="000000"/>
+              <w:right w:val="single" w:sz="4" w:space="0" w:color="000000"/>
+            </w:tcBorders>
+            <w:vAlign w:val="center"/>
+          </w:tcPr>
+          <w:p>
+            <w:pPr>
+              <w:pStyle w:val="Normal"/>
+              <w:widowControl w:val="false"/>
+              <w:jc w:val="center"/>
+              <w:rPr>
+                <w:rFonts w:ascii="Calibri" w:hAnsi="Calibri" w:eastAsia="Times New Roman" w:cs="Calibri"/>
+                <w:color w:val="000000"/>
+                <w:sz w:val="18"/>
+                <w:szCs w:val="18"/>
+              </w:rPr>
+            </w:pPr>
+            <w:r>
+              <w:rPr>
+                <w:rFonts w:eastAsia="Times New Roman" w:cs="Calibri" w:ascii="Calibri" w:hAnsi="Calibri"/>
+                <w:color w:val="000000"/>
+                <w:sz w:val="18"/>
+                <w:szCs w:val="18"/>
+              </w:rPr>
+              <w:t>0</w:t>
+            </w:r>
+          </w:p>
+        </w:tc>
+        <w:tc>
+          <w:tcPr>
+            <w:tcW w:w="853" w:type="dxa"/>
             <w:tcBorders>
               <w:bottom w:val="single" w:sz="4" w:space="0" w:color="000000"/>
               <w:right w:val="single" w:sz="4" w:space="0" w:color="000000"/>
@@ -4659,7 +4779,7 @@
         </w:tc>
         <w:tc>
           <w:tcPr>
-            <w:tcW w:w="974" w:type="dxa"/>
+            <w:tcW w:w="973" w:type="dxa"/>
             <w:tcBorders>
               <w:top w:val="single" w:sz="4" w:space="0" w:color="000000"/>
               <w:bottom w:val="single" w:sz="4" w:space="0" w:color="000000"/>
@@ -4693,7 +4813,7 @@
         </w:tc>
         <w:tc>
           <w:tcPr>
-            <w:tcW w:w="1384" w:type="dxa"/>
+            <w:tcW w:w="1390" w:type="dxa"/>
             <w:tcBorders>
               <w:top w:val="single" w:sz="4" w:space="0" w:color="000000"/>
               <w:bottom w:val="single" w:sz="4" w:space="0" w:color="000000"/>
@@ -4796,40 +4916,40 @@
         </w:tc>
         <w:tc>
           <w:tcPr>
-            <w:tcW w:w="980" w:type="dxa"/>
-            <w:tcBorders>
-              <w:top w:val="single" w:sz="4" w:space="0" w:color="000000"/>
-              <w:bottom w:val="single" w:sz="4" w:space="0" w:color="000000"/>
-              <w:right w:val="single" w:sz="4" w:space="0" w:color="000000"/>
-            </w:tcBorders>
-            <w:vAlign w:val="center"/>
-          </w:tcPr>
-          <w:p>
-            <w:pPr>
-              <w:pStyle w:val="Normal"/>
-              <w:widowControl w:val="false"/>
-              <w:jc w:val="center"/>
-              <w:rPr>
-                <w:rFonts w:ascii="Calibri" w:hAnsi="Calibri" w:eastAsia="Times New Roman" w:cs="Calibri"/>
-                <w:color w:val="000000"/>
-                <w:sz w:val="18"/>
-                <w:szCs w:val="18"/>
-              </w:rPr>
-            </w:pPr>
-            <w:r>
-              <w:rPr>
-                <w:rFonts w:eastAsia="Times New Roman" w:cs="Calibri" w:ascii="Calibri" w:hAnsi="Calibri"/>
-                <w:color w:val="000000"/>
-                <w:sz w:val="18"/>
-                <w:szCs w:val="18"/>
-              </w:rPr>
-              <w:t>0</w:t>
-            </w:r>
-          </w:p>
-        </w:tc>
-        <w:tc>
-          <w:tcPr>
-            <w:tcW w:w="859" w:type="dxa"/>
+            <w:tcW w:w="979" w:type="dxa"/>
+            <w:tcBorders>
+              <w:top w:val="single" w:sz="4" w:space="0" w:color="000000"/>
+              <w:bottom w:val="single" w:sz="4" w:space="0" w:color="000000"/>
+              <w:right w:val="single" w:sz="4" w:space="0" w:color="000000"/>
+            </w:tcBorders>
+            <w:vAlign w:val="center"/>
+          </w:tcPr>
+          <w:p>
+            <w:pPr>
+              <w:pStyle w:val="Normal"/>
+              <w:widowControl w:val="false"/>
+              <w:jc w:val="center"/>
+              <w:rPr>
+                <w:rFonts w:ascii="Calibri" w:hAnsi="Calibri" w:eastAsia="Times New Roman" w:cs="Calibri"/>
+                <w:color w:val="000000"/>
+                <w:sz w:val="18"/>
+                <w:szCs w:val="18"/>
+              </w:rPr>
+            </w:pPr>
+            <w:r>
+              <w:rPr>
+                <w:rFonts w:eastAsia="Times New Roman" w:cs="Calibri" w:ascii="Calibri" w:hAnsi="Calibri"/>
+                <w:color w:val="000000"/>
+                <w:sz w:val="18"/>
+                <w:szCs w:val="18"/>
+              </w:rPr>
+              <w:t>0</w:t>
+            </w:r>
+          </w:p>
+        </w:tc>
+        <w:tc>
+          <w:tcPr>
+            <w:tcW w:w="853" w:type="dxa"/>
             <w:tcBorders>
               <w:top w:val="single" w:sz="4" w:space="0" w:color="000000"/>
               <w:bottom w:val="single" w:sz="4" w:space="0" w:color="000000"/>
@@ -4900,7 +5020,7 @@
         </w:tc>
         <w:tc>
           <w:tcPr>
-            <w:tcW w:w="974" w:type="dxa"/>
+            <w:tcW w:w="973" w:type="dxa"/>
             <w:tcBorders>
               <w:top w:val="single" w:sz="4" w:space="0" w:color="000000"/>
               <w:left w:val="single" w:sz="4" w:space="0" w:color="000000"/>
@@ -4935,7 +5055,7 @@
         </w:tc>
         <w:tc>
           <w:tcPr>
-            <w:tcW w:w="1384" w:type="dxa"/>
+            <w:tcW w:w="1390" w:type="dxa"/>
             <w:tcBorders>
               <w:top w:val="single" w:sz="4" w:space="0" w:color="000000"/>
               <w:bottom w:val="single" w:sz="4" w:space="0" w:color="000000"/>
@@ -5038,40 +5158,40 @@
         </w:tc>
         <w:tc>
           <w:tcPr>
-            <w:tcW w:w="980" w:type="dxa"/>
-            <w:tcBorders>
-              <w:top w:val="single" w:sz="4" w:space="0" w:color="000000"/>
-              <w:bottom w:val="single" w:sz="4" w:space="0" w:color="000000"/>
-              <w:right w:val="single" w:sz="4" w:space="0" w:color="000000"/>
-            </w:tcBorders>
-            <w:vAlign w:val="center"/>
-          </w:tcPr>
-          <w:p>
-            <w:pPr>
-              <w:pStyle w:val="Normal"/>
-              <w:widowControl w:val="false"/>
-              <w:jc w:val="center"/>
-              <w:rPr>
-                <w:rFonts w:ascii="Calibri" w:hAnsi="Calibri" w:eastAsia="Times New Roman" w:cs="Calibri"/>
-                <w:color w:val="000000"/>
-                <w:sz w:val="18"/>
-                <w:szCs w:val="18"/>
-              </w:rPr>
-            </w:pPr>
-            <w:r>
-              <w:rPr>
-                <w:rFonts w:eastAsia="Times New Roman" w:cs="Calibri" w:ascii="Calibri" w:hAnsi="Calibri"/>
-                <w:color w:val="000000"/>
-                <w:sz w:val="18"/>
-                <w:szCs w:val="18"/>
-              </w:rPr>
-              <w:t>0</w:t>
-            </w:r>
-          </w:p>
-        </w:tc>
-        <w:tc>
-          <w:tcPr>
-            <w:tcW w:w="859" w:type="dxa"/>
+            <w:tcW w:w="979" w:type="dxa"/>
+            <w:tcBorders>
+              <w:top w:val="single" w:sz="4" w:space="0" w:color="000000"/>
+              <w:bottom w:val="single" w:sz="4" w:space="0" w:color="000000"/>
+              <w:right w:val="single" w:sz="4" w:space="0" w:color="000000"/>
+            </w:tcBorders>
+            <w:vAlign w:val="center"/>
+          </w:tcPr>
+          <w:p>
+            <w:pPr>
+              <w:pStyle w:val="Normal"/>
+              <w:widowControl w:val="false"/>
+              <w:jc w:val="center"/>
+              <w:rPr>
+                <w:rFonts w:ascii="Calibri" w:hAnsi="Calibri" w:eastAsia="Times New Roman" w:cs="Calibri"/>
+                <w:color w:val="000000"/>
+                <w:sz w:val="18"/>
+                <w:szCs w:val="18"/>
+              </w:rPr>
+            </w:pPr>
+            <w:r>
+              <w:rPr>
+                <w:rFonts w:eastAsia="Times New Roman" w:cs="Calibri" w:ascii="Calibri" w:hAnsi="Calibri"/>
+                <w:color w:val="000000"/>
+                <w:sz w:val="18"/>
+                <w:szCs w:val="18"/>
+              </w:rPr>
+              <w:t>0</w:t>
+            </w:r>
+          </w:p>
+        </w:tc>
+        <w:tc>
+          <w:tcPr>
+            <w:tcW w:w="853" w:type="dxa"/>
             <w:tcBorders>
               <w:top w:val="single" w:sz="4" w:space="0" w:color="000000"/>
               <w:bottom w:val="single" w:sz="4" w:space="0" w:color="000000"/>
@@ -5109,7 +5229,7 @@
         </w:trPr>
         <w:tc>
           <w:tcPr>
-            <w:tcW w:w="10466" w:type="dxa"/>
+            <w:tcW w:w="10464" w:type="dxa"/>
             <w:gridSpan w:val="9"/>
             <w:tcBorders>
               <w:top w:val="single" w:sz="4" w:space="0" w:color="000000"/>
@@ -5188,7 +5308,7 @@
         </w:tc>
         <w:tc>
           <w:tcPr>
-            <w:tcW w:w="974" w:type="dxa"/>
+            <w:tcW w:w="973" w:type="dxa"/>
             <w:tcBorders>
               <w:bottom w:val="single" w:sz="4" w:space="0" w:color="000000"/>
               <w:right w:val="single" w:sz="4" w:space="0" w:color="000000"/>
@@ -5221,7 +5341,7 @@
         </w:tc>
         <w:tc>
           <w:tcPr>
-            <w:tcW w:w="1384" w:type="dxa"/>
+            <w:tcW w:w="1390" w:type="dxa"/>
             <w:tcBorders>
               <w:bottom w:val="single" w:sz="4" w:space="0" w:color="000000"/>
               <w:right w:val="single" w:sz="4" w:space="0" w:color="000000"/>
@@ -5321,49 +5441,39 @@
         </w:tc>
         <w:tc>
           <w:tcPr>
-            <w:tcW w:w="980" w:type="dxa"/>
-            <w:tcBorders>
-              <w:bottom w:val="single" w:sz="4" w:space="0" w:color="000000"/>
-              <w:right w:val="single" w:sz="4" w:space="0" w:color="000000"/>
-            </w:tcBorders>
-            <w:vAlign w:val="center"/>
-          </w:tcPr>
-          <w:p>
-            <w:pPr>
-              <w:pStyle w:val="Normal"/>
-              <w:widowControl w:val="false"/>
-              <w:jc w:val="center"/>
-              <w:rPr>
-                <w:rFonts w:ascii="Calibri" w:hAnsi="Calibri" w:eastAsia="Times New Roman" w:cs="Calibri"/>
-                <w:color w:val="000000"/>
-                <w:sz w:val="18"/>
-                <w:szCs w:val="18"/>
-              </w:rPr>
-            </w:pPr>
-            <w:r>
-              <w:rPr>
-                <w:rFonts w:eastAsia="Times New Roman" w:cs="Calibri" w:ascii="Calibri" w:hAnsi="Calibri"/>
-                <w:color w:val="000000"/>
-                <w:sz w:val="18"/>
-                <w:szCs w:val="18"/>
-              </w:rPr>
-              <w:t>0</w:t>
-            </w:r>
-            <w:r>
-              <w:rPr>
-                <w:rFonts w:eastAsia="Times New Roman" w:cs="Calibri" w:ascii="Calibri" w:hAnsi="Calibri"/>
-                <w:color w:val="000000"/>
-                <w:sz w:val="18"/>
-                <w:szCs w:val="18"/>
-                <w:vertAlign w:val="superscript"/>
-              </w:rPr>
-              <w:t>1</w:t>
-            </w:r>
-          </w:p>
-        </w:tc>
-        <w:tc>
-          <w:tcPr>
-            <w:tcW w:w="859" w:type="dxa"/>
+            <w:tcW w:w="979" w:type="dxa"/>
+            <w:tcBorders>
+              <w:bottom w:val="single" w:sz="4" w:space="0" w:color="000000"/>
+              <w:right w:val="single" w:sz="4" w:space="0" w:color="000000"/>
+            </w:tcBorders>
+            <w:vAlign w:val="center"/>
+          </w:tcPr>
+          <w:p>
+            <w:pPr>
+              <w:pStyle w:val="Normal"/>
+              <w:widowControl w:val="false"/>
+              <w:jc w:val="center"/>
+              <w:rPr>
+                <w:rFonts w:ascii="Calibri" w:hAnsi="Calibri" w:eastAsia="Times New Roman" w:cs="Calibri"/>
+                <w:color w:val="000000"/>
+                <w:sz w:val="18"/>
+                <w:szCs w:val="18"/>
+              </w:rPr>
+            </w:pPr>
+            <w:r>
+              <w:rPr>
+                <w:rFonts w:eastAsia="Times New Roman" w:cs="Calibri" w:ascii="Calibri" w:hAnsi="Calibri"/>
+                <w:color w:val="000000"/>
+                <w:sz w:val="18"/>
+                <w:szCs w:val="18"/>
+              </w:rPr>
+              <w:t>0</w:t>
+            </w:r>
+          </w:p>
+        </w:tc>
+        <w:tc>
+          <w:tcPr>
+            <w:tcW w:w="853" w:type="dxa"/>
             <w:tcBorders>
               <w:bottom w:val="single" w:sz="4" w:space="0" w:color="000000"/>
               <w:right w:val="single" w:sz="4" w:space="0" w:color="000000"/>
@@ -5434,7 +5544,7 @@
         </w:tc>
         <w:tc>
           <w:tcPr>
-            <w:tcW w:w="974" w:type="dxa"/>
+            <w:tcW w:w="973" w:type="dxa"/>
             <w:tcBorders>
               <w:bottom w:val="single" w:sz="4" w:space="0" w:color="000000"/>
               <w:right w:val="single" w:sz="4" w:space="0" w:color="000000"/>
@@ -5467,7 +5577,7 @@
         </w:tc>
         <w:tc>
           <w:tcPr>
-            <w:tcW w:w="1384" w:type="dxa"/>
+            <w:tcW w:w="1390" w:type="dxa"/>
             <w:tcBorders>
               <w:bottom w:val="single" w:sz="4" w:space="0" w:color="000000"/>
               <w:right w:val="single" w:sz="4" w:space="0" w:color="000000"/>
@@ -5566,7 +5676,7 @@
         </w:tc>
         <w:tc>
           <w:tcPr>
-            <w:tcW w:w="980" w:type="dxa"/>
+            <w:tcW w:w="979" w:type="dxa"/>
             <w:tcBorders>
               <w:bottom w:val="single" w:sz="4" w:space="0" w:color="000000"/>
               <w:right w:val="single" w:sz="4" w:space="0" w:color="000000"/>
@@ -5594,21 +5704,11 @@
               </w:rPr>
               <w:t xml:space="preserve">0 </w:t>
             </w:r>
-            <w:r>
-              <w:rPr>
-                <w:rFonts w:eastAsia="Times New Roman" w:cs="Calibri" w:ascii="Calibri" w:hAnsi="Calibri"/>
-                <w:color w:val="000000"/>
-                <w:sz w:val="18"/>
-                <w:szCs w:val="18"/>
-                <w:vertAlign w:val="superscript"/>
-              </w:rPr>
-              <w:t>2</w:t>
-            </w:r>
-          </w:p>
-        </w:tc>
-        <w:tc>
-          <w:tcPr>
-            <w:tcW w:w="859" w:type="dxa"/>
+          </w:p>
+        </w:tc>
+        <w:tc>
+          <w:tcPr>
+            <w:tcW w:w="853" w:type="dxa"/>
             <w:tcBorders>
               <w:bottom w:val="single" w:sz="4" w:space="0" w:color="000000"/>
               <w:right w:val="single" w:sz="4" w:space="0" w:color="000000"/>
@@ -5679,7 +5779,7 @@
         </w:tc>
         <w:tc>
           <w:tcPr>
-            <w:tcW w:w="974" w:type="dxa"/>
+            <w:tcW w:w="973" w:type="dxa"/>
             <w:tcBorders>
               <w:bottom w:val="single" w:sz="4" w:space="0" w:color="000000"/>
               <w:right w:val="single" w:sz="4" w:space="0" w:color="000000"/>
@@ -5712,7 +5812,7 @@
         </w:tc>
         <w:tc>
           <w:tcPr>
-            <w:tcW w:w="1384" w:type="dxa"/>
+            <w:tcW w:w="1390" w:type="dxa"/>
             <w:tcBorders>
               <w:bottom w:val="single" w:sz="4" w:space="0" w:color="000000"/>
               <w:right w:val="single" w:sz="4" w:space="0" w:color="000000"/>
@@ -5812,50 +5912,40 @@
         </w:tc>
         <w:tc>
           <w:tcPr>
-            <w:tcW w:w="980" w:type="dxa"/>
-            <w:tcBorders>
-              <w:top w:val="single" w:sz="4" w:space="0" w:color="000000"/>
-              <w:bottom w:val="single" w:sz="4" w:space="0" w:color="000000"/>
-              <w:right w:val="single" w:sz="4" w:space="0" w:color="000000"/>
-            </w:tcBorders>
-            <w:vAlign w:val="center"/>
-          </w:tcPr>
-          <w:p>
-            <w:pPr>
-              <w:pStyle w:val="Normal"/>
-              <w:widowControl w:val="false"/>
-              <w:jc w:val="center"/>
-              <w:rPr>
-                <w:rFonts w:ascii="Calibri" w:hAnsi="Calibri" w:eastAsia="Times New Roman" w:cs="Calibri"/>
-                <w:color w:val="000000"/>
-                <w:sz w:val="18"/>
-                <w:szCs w:val="18"/>
-              </w:rPr>
-            </w:pPr>
-            <w:r>
-              <w:rPr>
-                <w:rFonts w:eastAsia="Times New Roman" w:cs="Calibri" w:ascii="Calibri" w:hAnsi="Calibri"/>
-                <w:color w:val="000000"/>
-                <w:sz w:val="18"/>
-                <w:szCs w:val="18"/>
-              </w:rPr>
-              <w:t>0</w:t>
-            </w:r>
-            <w:r>
-              <w:rPr>
-                <w:rFonts w:eastAsia="Times New Roman" w:cs="Calibri" w:ascii="Calibri" w:hAnsi="Calibri"/>
-                <w:color w:val="000000"/>
-                <w:sz w:val="18"/>
-                <w:szCs w:val="18"/>
-                <w:vertAlign w:val="superscript"/>
-              </w:rPr>
-              <w:t>3</w:t>
-            </w:r>
-          </w:p>
-        </w:tc>
-        <w:tc>
-          <w:tcPr>
-            <w:tcW w:w="859" w:type="dxa"/>
+            <w:tcW w:w="979" w:type="dxa"/>
+            <w:tcBorders>
+              <w:top w:val="single" w:sz="4" w:space="0" w:color="000000"/>
+              <w:bottom w:val="single" w:sz="4" w:space="0" w:color="000000"/>
+              <w:right w:val="single" w:sz="4" w:space="0" w:color="000000"/>
+            </w:tcBorders>
+            <w:vAlign w:val="center"/>
+          </w:tcPr>
+          <w:p>
+            <w:pPr>
+              <w:pStyle w:val="Normal"/>
+              <w:widowControl w:val="false"/>
+              <w:jc w:val="center"/>
+              <w:rPr>
+                <w:rFonts w:ascii="Calibri" w:hAnsi="Calibri" w:eastAsia="Times New Roman" w:cs="Calibri"/>
+                <w:color w:val="000000"/>
+                <w:sz w:val="18"/>
+                <w:szCs w:val="18"/>
+              </w:rPr>
+            </w:pPr>
+            <w:r>
+              <w:rPr>
+                <w:rFonts w:eastAsia="Times New Roman" w:cs="Calibri" w:ascii="Calibri" w:hAnsi="Calibri"/>
+                <w:color w:val="000000"/>
+                <w:sz w:val="18"/>
+                <w:szCs w:val="18"/>
+              </w:rPr>
+              <w:t>0</w:t>
+            </w:r>
+          </w:p>
+        </w:tc>
+        <w:tc>
+          <w:tcPr>
+            <w:tcW w:w="853" w:type="dxa"/>
             <w:tcBorders>
               <w:top w:val="single" w:sz="4" w:space="0" w:color="000000"/>
               <w:bottom w:val="single" w:sz="4" w:space="0" w:color="000000"/>
@@ -5927,7 +6017,7 @@
         </w:tc>
         <w:tc>
           <w:tcPr>
-            <w:tcW w:w="974" w:type="dxa"/>
+            <w:tcW w:w="973" w:type="dxa"/>
             <w:tcBorders>
               <w:bottom w:val="single" w:sz="4" w:space="0" w:color="000000"/>
               <w:right w:val="single" w:sz="4" w:space="0" w:color="000000"/>
@@ -5960,7 +6050,7 @@
         </w:tc>
         <w:tc>
           <w:tcPr>
-            <w:tcW w:w="1384" w:type="dxa"/>
+            <w:tcW w:w="1390" w:type="dxa"/>
             <w:tcBorders>
               <w:bottom w:val="single" w:sz="4" w:space="0" w:color="000000"/>
               <w:right w:val="single" w:sz="4" w:space="0" w:color="000000"/>
@@ -6060,50 +6150,40 @@
         </w:tc>
         <w:tc>
           <w:tcPr>
-            <w:tcW w:w="980" w:type="dxa"/>
-            <w:tcBorders>
-              <w:top w:val="single" w:sz="4" w:space="0" w:color="000000"/>
-              <w:bottom w:val="single" w:sz="4" w:space="0" w:color="000000"/>
-              <w:right w:val="single" w:sz="4" w:space="0" w:color="000000"/>
-            </w:tcBorders>
-            <w:vAlign w:val="center"/>
-          </w:tcPr>
-          <w:p>
-            <w:pPr>
-              <w:pStyle w:val="Normal"/>
-              <w:widowControl w:val="false"/>
-              <w:jc w:val="center"/>
-              <w:rPr>
-                <w:rFonts w:ascii="Calibri" w:hAnsi="Calibri" w:eastAsia="Times New Roman" w:cs="Calibri"/>
-                <w:color w:val="000000"/>
-                <w:sz w:val="18"/>
-                <w:szCs w:val="18"/>
-              </w:rPr>
-            </w:pPr>
-            <w:r>
-              <w:rPr>
-                <w:rFonts w:eastAsia="Times New Roman" w:cs="Calibri" w:ascii="Calibri" w:hAnsi="Calibri"/>
-                <w:color w:val="000000"/>
-                <w:sz w:val="18"/>
-                <w:szCs w:val="18"/>
-              </w:rPr>
-              <w:t>0</w:t>
-            </w:r>
-            <w:r>
-              <w:rPr>
-                <w:rFonts w:eastAsia="Times New Roman" w:cs="Calibri" w:ascii="Calibri" w:hAnsi="Calibri"/>
-                <w:color w:val="000000"/>
-                <w:sz w:val="18"/>
-                <w:szCs w:val="18"/>
-                <w:vertAlign w:val="superscript"/>
-              </w:rPr>
-              <w:t>4</w:t>
-            </w:r>
-          </w:p>
-        </w:tc>
-        <w:tc>
-          <w:tcPr>
-            <w:tcW w:w="859" w:type="dxa"/>
+            <w:tcW w:w="979" w:type="dxa"/>
+            <w:tcBorders>
+              <w:top w:val="single" w:sz="4" w:space="0" w:color="000000"/>
+              <w:bottom w:val="single" w:sz="4" w:space="0" w:color="000000"/>
+              <w:right w:val="single" w:sz="4" w:space="0" w:color="000000"/>
+            </w:tcBorders>
+            <w:vAlign w:val="center"/>
+          </w:tcPr>
+          <w:p>
+            <w:pPr>
+              <w:pStyle w:val="Normal"/>
+              <w:widowControl w:val="false"/>
+              <w:jc w:val="center"/>
+              <w:rPr>
+                <w:rFonts w:ascii="Calibri" w:hAnsi="Calibri" w:eastAsia="Times New Roman" w:cs="Calibri"/>
+                <w:color w:val="000000"/>
+                <w:sz w:val="18"/>
+                <w:szCs w:val="18"/>
+              </w:rPr>
+            </w:pPr>
+            <w:r>
+              <w:rPr>
+                <w:rFonts w:eastAsia="Times New Roman" w:cs="Calibri" w:ascii="Calibri" w:hAnsi="Calibri"/>
+                <w:color w:val="000000"/>
+                <w:sz w:val="18"/>
+                <w:szCs w:val="18"/>
+              </w:rPr>
+              <w:t>0</w:t>
+            </w:r>
+          </w:p>
+        </w:tc>
+        <w:tc>
+          <w:tcPr>
+            <w:tcW w:w="853" w:type="dxa"/>
             <w:tcBorders>
               <w:top w:val="single" w:sz="4" w:space="0" w:color="000000"/>
               <w:bottom w:val="single" w:sz="4" w:space="0" w:color="000000"/>
@@ -6141,7 +6221,7 @@
         </w:trPr>
         <w:tc>
           <w:tcPr>
-            <w:tcW w:w="10466" w:type="dxa"/>
+            <w:tcW w:w="10464" w:type="dxa"/>
             <w:gridSpan w:val="9"/>
             <w:tcBorders>
               <w:top w:val="single" w:sz="4" w:space="0" w:color="000000"/>
@@ -6232,7 +6312,7 @@
         </w:tc>
         <w:tc>
           <w:tcPr>
-            <w:tcW w:w="974" w:type="dxa"/>
+            <w:tcW w:w="973" w:type="dxa"/>
             <w:tcBorders>
               <w:bottom w:val="single" w:sz="4" w:space="0" w:color="000000"/>
               <w:right w:val="single" w:sz="4" w:space="0" w:color="000000"/>
@@ -6265,7 +6345,7 @@
         </w:tc>
         <w:tc>
           <w:tcPr>
-            <w:tcW w:w="1384" w:type="dxa"/>
+            <w:tcW w:w="1390" w:type="dxa"/>
             <w:tcBorders>
               <w:bottom w:val="single" w:sz="4" w:space="0" w:color="000000"/>
               <w:right w:val="single" w:sz="4" w:space="0" w:color="000000"/>
@@ -6366,39 +6446,39 @@
         </w:tc>
         <w:tc>
           <w:tcPr>
-            <w:tcW w:w="980" w:type="dxa"/>
-            <w:tcBorders>
-              <w:bottom w:val="single" w:sz="4" w:space="0" w:color="000000"/>
-              <w:right w:val="single" w:sz="4" w:space="0" w:color="000000"/>
-            </w:tcBorders>
-            <w:vAlign w:val="center"/>
-          </w:tcPr>
-          <w:p>
-            <w:pPr>
-              <w:pStyle w:val="Normal"/>
-              <w:widowControl w:val="false"/>
-              <w:jc w:val="center"/>
-              <w:rPr>
-                <w:rFonts w:ascii="Calibri" w:hAnsi="Calibri" w:eastAsia="Times New Roman" w:cs="Calibri"/>
-                <w:color w:val="000000"/>
-                <w:sz w:val="18"/>
-                <w:szCs w:val="18"/>
-              </w:rPr>
-            </w:pPr>
-            <w:r>
-              <w:rPr>
-                <w:rFonts w:eastAsia="Times New Roman" w:cs="Calibri" w:ascii="Calibri" w:hAnsi="Calibri"/>
-                <w:color w:val="000000"/>
-                <w:sz w:val="18"/>
-                <w:szCs w:val="18"/>
-              </w:rPr>
-              <w:t>0</w:t>
-            </w:r>
-          </w:p>
-        </w:tc>
-        <w:tc>
-          <w:tcPr>
-            <w:tcW w:w="859" w:type="dxa"/>
+            <w:tcW w:w="979" w:type="dxa"/>
+            <w:tcBorders>
+              <w:bottom w:val="single" w:sz="4" w:space="0" w:color="000000"/>
+              <w:right w:val="single" w:sz="4" w:space="0" w:color="000000"/>
+            </w:tcBorders>
+            <w:vAlign w:val="center"/>
+          </w:tcPr>
+          <w:p>
+            <w:pPr>
+              <w:pStyle w:val="Normal"/>
+              <w:widowControl w:val="false"/>
+              <w:jc w:val="center"/>
+              <w:rPr>
+                <w:rFonts w:ascii="Calibri" w:hAnsi="Calibri" w:eastAsia="Times New Roman" w:cs="Calibri"/>
+                <w:color w:val="000000"/>
+                <w:sz w:val="18"/>
+                <w:szCs w:val="18"/>
+              </w:rPr>
+            </w:pPr>
+            <w:r>
+              <w:rPr>
+                <w:rFonts w:eastAsia="Times New Roman" w:cs="Calibri" w:ascii="Calibri" w:hAnsi="Calibri"/>
+                <w:color w:val="000000"/>
+                <w:sz w:val="18"/>
+                <w:szCs w:val="18"/>
+              </w:rPr>
+              <w:t>0</w:t>
+            </w:r>
+          </w:p>
+        </w:tc>
+        <w:tc>
+          <w:tcPr>
+            <w:tcW w:w="853" w:type="dxa"/>
             <w:tcBorders>
               <w:bottom w:val="single" w:sz="4" w:space="0" w:color="000000"/>
               <w:right w:val="single" w:sz="4" w:space="0" w:color="000000"/>
@@ -6469,7 +6549,7 @@
         </w:tc>
         <w:tc>
           <w:tcPr>
-            <w:tcW w:w="974" w:type="dxa"/>
+            <w:tcW w:w="973" w:type="dxa"/>
             <w:tcBorders>
               <w:bottom w:val="single" w:sz="4" w:space="0" w:color="000000"/>
               <w:right w:val="single" w:sz="4" w:space="0" w:color="000000"/>
@@ -6502,7 +6582,7 @@
         </w:tc>
         <w:tc>
           <w:tcPr>
-            <w:tcW w:w="1384" w:type="dxa"/>
+            <w:tcW w:w="1390" w:type="dxa"/>
             <w:tcBorders>
               <w:bottom w:val="single" w:sz="4" w:space="0" w:color="000000"/>
               <w:right w:val="single" w:sz="4" w:space="0" w:color="000000"/>
@@ -6603,39 +6683,39 @@
         </w:tc>
         <w:tc>
           <w:tcPr>
-            <w:tcW w:w="980" w:type="dxa"/>
-            <w:tcBorders>
-              <w:bottom w:val="single" w:sz="4" w:space="0" w:color="000000"/>
-              <w:right w:val="single" w:sz="4" w:space="0" w:color="000000"/>
-            </w:tcBorders>
-            <w:vAlign w:val="center"/>
-          </w:tcPr>
-          <w:p>
-            <w:pPr>
-              <w:pStyle w:val="Normal"/>
-              <w:widowControl w:val="false"/>
-              <w:jc w:val="center"/>
-              <w:rPr>
-                <w:rFonts w:ascii="Calibri" w:hAnsi="Calibri" w:eastAsia="Times New Roman" w:cs="Calibri"/>
-                <w:color w:val="000000"/>
-                <w:sz w:val="18"/>
-                <w:szCs w:val="18"/>
-              </w:rPr>
-            </w:pPr>
-            <w:r>
-              <w:rPr>
-                <w:rFonts w:eastAsia="Times New Roman" w:cs="Calibri" w:ascii="Calibri" w:hAnsi="Calibri"/>
-                <w:color w:val="000000"/>
-                <w:sz w:val="18"/>
-                <w:szCs w:val="18"/>
-              </w:rPr>
-              <w:t>0</w:t>
-            </w:r>
-          </w:p>
-        </w:tc>
-        <w:tc>
-          <w:tcPr>
-            <w:tcW w:w="859" w:type="dxa"/>
+            <w:tcW w:w="979" w:type="dxa"/>
+            <w:tcBorders>
+              <w:bottom w:val="single" w:sz="4" w:space="0" w:color="000000"/>
+              <w:right w:val="single" w:sz="4" w:space="0" w:color="000000"/>
+            </w:tcBorders>
+            <w:vAlign w:val="center"/>
+          </w:tcPr>
+          <w:p>
+            <w:pPr>
+              <w:pStyle w:val="Normal"/>
+              <w:widowControl w:val="false"/>
+              <w:jc w:val="center"/>
+              <w:rPr>
+                <w:rFonts w:ascii="Calibri" w:hAnsi="Calibri" w:eastAsia="Times New Roman" w:cs="Calibri"/>
+                <w:color w:val="000000"/>
+                <w:sz w:val="18"/>
+                <w:szCs w:val="18"/>
+              </w:rPr>
+            </w:pPr>
+            <w:r>
+              <w:rPr>
+                <w:rFonts w:eastAsia="Times New Roman" w:cs="Calibri" w:ascii="Calibri" w:hAnsi="Calibri"/>
+                <w:color w:val="000000"/>
+                <w:sz w:val="18"/>
+                <w:szCs w:val="18"/>
+              </w:rPr>
+              <w:t>0</w:t>
+            </w:r>
+          </w:p>
+        </w:tc>
+        <w:tc>
+          <w:tcPr>
+            <w:tcW w:w="853" w:type="dxa"/>
             <w:tcBorders>
               <w:bottom w:val="single" w:sz="4" w:space="0" w:color="000000"/>
               <w:right w:val="single" w:sz="4" w:space="0" w:color="000000"/>
@@ -6672,7 +6752,7 @@
         </w:trPr>
         <w:tc>
           <w:tcPr>
-            <w:tcW w:w="10466" w:type="dxa"/>
+            <w:tcW w:w="10464" w:type="dxa"/>
             <w:gridSpan w:val="9"/>
             <w:tcBorders>
               <w:top w:val="single" w:sz="4" w:space="0" w:color="000000"/>
@@ -6751,7 +6831,7 @@
         </w:tc>
         <w:tc>
           <w:tcPr>
-            <w:tcW w:w="974" w:type="dxa"/>
+            <w:tcW w:w="973" w:type="dxa"/>
             <w:tcBorders>
               <w:top w:val="single" w:sz="4" w:space="0" w:color="000000"/>
               <w:bottom w:val="single" w:sz="4" w:space="0" w:color="000000"/>
@@ -6785,7 +6865,7 @@
         </w:tc>
         <w:tc>
           <w:tcPr>
-            <w:tcW w:w="1384" w:type="dxa"/>
+            <w:tcW w:w="1390" w:type="dxa"/>
             <w:tcBorders>
               <w:top w:val="single" w:sz="4" w:space="0" w:color="000000"/>
               <w:bottom w:val="single" w:sz="4" w:space="0" w:color="000000"/>
@@ -6886,7 +6966,7 @@
         </w:tc>
         <w:tc>
           <w:tcPr>
-            <w:tcW w:w="980" w:type="dxa"/>
+            <w:tcW w:w="979" w:type="dxa"/>
             <w:tcBorders>
               <w:bottom w:val="single" w:sz="4" w:space="0" w:color="000000"/>
               <w:right w:val="single" w:sz="4" w:space="0" w:color="000000"/>
@@ -6914,21 +6994,11 @@
               </w:rPr>
               <w:t xml:space="preserve">0 </w:t>
             </w:r>
-            <w:r>
-              <w:rPr>
-                <w:rFonts w:eastAsia="Times New Roman" w:cs="Calibri" w:ascii="Calibri" w:hAnsi="Calibri"/>
-                <w:color w:val="000000"/>
-                <w:sz w:val="18"/>
-                <w:szCs w:val="18"/>
-                <w:vertAlign w:val="superscript"/>
-              </w:rPr>
-              <w:t>1</w:t>
-            </w:r>
-          </w:p>
-        </w:tc>
-        <w:tc>
-          <w:tcPr>
-            <w:tcW w:w="859" w:type="dxa"/>
+          </w:p>
+        </w:tc>
+        <w:tc>
+          <w:tcPr>
+            <w:tcW w:w="853" w:type="dxa"/>
             <w:tcBorders>
               <w:bottom w:val="single" w:sz="4" w:space="0" w:color="000000"/>
               <w:right w:val="single" w:sz="4" w:space="0" w:color="000000"/>
@@ -6965,7 +7035,7 @@
         </w:trPr>
         <w:tc>
           <w:tcPr>
-            <w:tcW w:w="10466" w:type="dxa"/>
+            <w:tcW w:w="10464" w:type="dxa"/>
             <w:gridSpan w:val="9"/>
             <w:tcBorders>
               <w:left w:val="single" w:sz="4" w:space="0" w:color="000000"/>
@@ -7042,7 +7112,7 @@
         </w:tc>
         <w:tc>
           <w:tcPr>
-            <w:tcW w:w="974" w:type="dxa"/>
+            <w:tcW w:w="973" w:type="dxa"/>
             <w:tcBorders>
               <w:top w:val="single" w:sz="4" w:space="0" w:color="000000"/>
               <w:bottom w:val="single" w:sz="4" w:space="0" w:color="000000"/>
@@ -7076,7 +7146,7 @@
         </w:tc>
         <w:tc>
           <w:tcPr>
-            <w:tcW w:w="1384" w:type="dxa"/>
+            <w:tcW w:w="1390" w:type="dxa"/>
             <w:tcBorders>
               <w:top w:val="single" w:sz="4" w:space="0" w:color="000000"/>
               <w:bottom w:val="single" w:sz="4" w:space="0" w:color="000000"/>
@@ -7178,7 +7248,7 @@
         </w:tc>
         <w:tc>
           <w:tcPr>
-            <w:tcW w:w="980" w:type="dxa"/>
+            <w:tcW w:w="979" w:type="dxa"/>
             <w:tcBorders>
               <w:bottom w:val="single" w:sz="4" w:space="0" w:color="000000"/>
               <w:right w:val="single" w:sz="4" w:space="0" w:color="000000"/>
@@ -7206,21 +7276,11 @@
               </w:rPr>
               <w:t xml:space="preserve">0 </w:t>
             </w:r>
-            <w:r>
-              <w:rPr>
-                <w:rFonts w:eastAsia="Times New Roman" w:cs="Calibri" w:ascii="Calibri" w:hAnsi="Calibri"/>
-                <w:color w:val="000000"/>
-                <w:sz w:val="18"/>
-                <w:szCs w:val="18"/>
-                <w:vertAlign w:val="superscript"/>
-              </w:rPr>
-              <w:t>1</w:t>
-            </w:r>
-          </w:p>
-        </w:tc>
-        <w:tc>
-          <w:tcPr>
-            <w:tcW w:w="859" w:type="dxa"/>
+          </w:p>
+        </w:tc>
+        <w:tc>
+          <w:tcPr>
+            <w:tcW w:w="853" w:type="dxa"/>
             <w:tcBorders>
               <w:bottom w:val="single" w:sz="4" w:space="0" w:color="000000"/>
               <w:right w:val="single" w:sz="4" w:space="0" w:color="000000"/>
@@ -7291,7 +7351,7 @@
         </w:tc>
         <w:tc>
           <w:tcPr>
-            <w:tcW w:w="974" w:type="dxa"/>
+            <w:tcW w:w="973" w:type="dxa"/>
             <w:tcBorders>
               <w:top w:val="single" w:sz="4" w:space="0" w:color="000000"/>
               <w:bottom w:val="single" w:sz="4" w:space="0" w:color="000000"/>
@@ -7325,7 +7385,7 @@
         </w:tc>
         <w:tc>
           <w:tcPr>
-            <w:tcW w:w="1384" w:type="dxa"/>
+            <w:tcW w:w="1390" w:type="dxa"/>
             <w:tcBorders>
               <w:top w:val="single" w:sz="4" w:space="0" w:color="000000"/>
               <w:bottom w:val="single" w:sz="4" w:space="0" w:color="000000"/>
@@ -7427,7 +7487,7 @@
         </w:tc>
         <w:tc>
           <w:tcPr>
-            <w:tcW w:w="980" w:type="dxa"/>
+            <w:tcW w:w="979" w:type="dxa"/>
             <w:tcBorders>
               <w:bottom w:val="single" w:sz="4" w:space="0" w:color="000000"/>
               <w:right w:val="single" w:sz="4" w:space="0" w:color="000000"/>
@@ -7455,21 +7515,11 @@
               </w:rPr>
               <w:t xml:space="preserve">0 </w:t>
             </w:r>
-            <w:r>
-              <w:rPr>
-                <w:rFonts w:eastAsia="Times New Roman" w:cs="Calibri" w:ascii="Calibri" w:hAnsi="Calibri"/>
-                <w:color w:val="000000"/>
-                <w:sz w:val="18"/>
-                <w:szCs w:val="18"/>
-                <w:vertAlign w:val="superscript"/>
-              </w:rPr>
-              <w:t>2</w:t>
-            </w:r>
-          </w:p>
-        </w:tc>
-        <w:tc>
-          <w:tcPr>
-            <w:tcW w:w="859" w:type="dxa"/>
+          </w:p>
+        </w:tc>
+        <w:tc>
+          <w:tcPr>
+            <w:tcW w:w="853" w:type="dxa"/>
             <w:tcBorders>
               <w:bottom w:val="single" w:sz="4" w:space="0" w:color="000000"/>
               <w:right w:val="single" w:sz="4" w:space="0" w:color="000000"/>
@@ -7540,7 +7590,7 @@
         </w:tc>
         <w:tc>
           <w:tcPr>
-            <w:tcW w:w="974" w:type="dxa"/>
+            <w:tcW w:w="973" w:type="dxa"/>
             <w:tcBorders>
               <w:top w:val="single" w:sz="4" w:space="0" w:color="000000"/>
               <w:bottom w:val="single" w:sz="4" w:space="0" w:color="000000"/>
@@ -7574,7 +7624,7 @@
         </w:tc>
         <w:tc>
           <w:tcPr>
-            <w:tcW w:w="1384" w:type="dxa"/>
+            <w:tcW w:w="1390" w:type="dxa"/>
             <w:tcBorders>
               <w:top w:val="single" w:sz="4" w:space="0" w:color="000000"/>
               <w:bottom w:val="single" w:sz="4" w:space="0" w:color="000000"/>
@@ -7676,7 +7726,7 @@
         </w:tc>
         <w:tc>
           <w:tcPr>
-            <w:tcW w:w="980" w:type="dxa"/>
+            <w:tcW w:w="979" w:type="dxa"/>
             <w:tcBorders>
               <w:bottom w:val="single" w:sz="4" w:space="0" w:color="000000"/>
               <w:right w:val="single" w:sz="4" w:space="0" w:color="000000"/>
@@ -7704,21 +7754,11 @@
               </w:rPr>
               <w:t xml:space="preserve">0 </w:t>
             </w:r>
-            <w:r>
-              <w:rPr>
-                <w:rFonts w:eastAsia="Times New Roman" w:cs="Calibri" w:ascii="Calibri" w:hAnsi="Calibri"/>
-                <w:color w:val="000000"/>
-                <w:sz w:val="18"/>
-                <w:szCs w:val="18"/>
-                <w:vertAlign w:val="superscript"/>
-              </w:rPr>
-              <w:t>3</w:t>
-            </w:r>
-          </w:p>
-        </w:tc>
-        <w:tc>
-          <w:tcPr>
-            <w:tcW w:w="859" w:type="dxa"/>
+          </w:p>
+        </w:tc>
+        <w:tc>
+          <w:tcPr>
+            <w:tcW w:w="853" w:type="dxa"/>
             <w:tcBorders>
               <w:bottom w:val="single" w:sz="4" w:space="0" w:color="000000"/>
               <w:right w:val="single" w:sz="4" w:space="0" w:color="000000"/>
@@ -7790,7 +7830,7 @@
         </w:tc>
         <w:tc>
           <w:tcPr>
-            <w:tcW w:w="974" w:type="dxa"/>
+            <w:tcW w:w="973" w:type="dxa"/>
             <w:tcBorders>
               <w:top w:val="single" w:sz="4" w:space="0" w:color="000000"/>
               <w:bottom w:val="single" w:sz="4" w:space="0" w:color="000000"/>
@@ -7824,7 +7864,7 @@
         </w:tc>
         <w:tc>
           <w:tcPr>
-            <w:tcW w:w="1384" w:type="dxa"/>
+            <w:tcW w:w="1390" w:type="dxa"/>
             <w:tcBorders>
               <w:top w:val="single" w:sz="4" w:space="0" w:color="000000"/>
               <w:bottom w:val="single" w:sz="4" w:space="0" w:color="000000"/>
@@ -7927,7 +7967,7 @@
         </w:tc>
         <w:tc>
           <w:tcPr>
-            <w:tcW w:w="980" w:type="dxa"/>
+            <w:tcW w:w="979" w:type="dxa"/>
             <w:tcBorders>
               <w:top w:val="single" w:sz="4" w:space="0" w:color="000000"/>
               <w:bottom w:val="single" w:sz="4" w:space="0" w:color="000000"/>
@@ -7956,21 +7996,11 @@
               </w:rPr>
               <w:t xml:space="preserve">0 </w:t>
             </w:r>
-            <w:r>
-              <w:rPr>
-                <w:rFonts w:eastAsia="Times New Roman" w:cs="Calibri" w:ascii="Calibri" w:hAnsi="Calibri"/>
-                <w:color w:val="000000"/>
-                <w:sz w:val="18"/>
-                <w:szCs w:val="18"/>
-                <w:vertAlign w:val="superscript"/>
-              </w:rPr>
-              <w:t>4</w:t>
-            </w:r>
-          </w:p>
-        </w:tc>
-        <w:tc>
-          <w:tcPr>
-            <w:tcW w:w="859" w:type="dxa"/>
+          </w:p>
+        </w:tc>
+        <w:tc>
+          <w:tcPr>
+            <w:tcW w:w="853" w:type="dxa"/>
             <w:tcBorders>
               <w:top w:val="single" w:sz="4" w:space="0" w:color="000000"/>
               <w:bottom w:val="single" w:sz="4" w:space="0" w:color="000000"/>
@@ -8042,7 +8072,7 @@
         </w:tc>
         <w:tc>
           <w:tcPr>
-            <w:tcW w:w="974" w:type="dxa"/>
+            <w:tcW w:w="973" w:type="dxa"/>
             <w:tcBorders>
               <w:top w:val="single" w:sz="4" w:space="0" w:color="000000"/>
               <w:bottom w:val="single" w:sz="4" w:space="0" w:color="000000"/>
@@ -8076,7 +8106,7 @@
         </w:tc>
         <w:tc>
           <w:tcPr>
-            <w:tcW w:w="1384" w:type="dxa"/>
+            <w:tcW w:w="1390" w:type="dxa"/>
             <w:tcBorders>
               <w:top w:val="single" w:sz="4" w:space="0" w:color="000000"/>
               <w:bottom w:val="single" w:sz="4" w:space="0" w:color="000000"/>
@@ -8178,39 +8208,39 @@
         </w:tc>
         <w:tc>
           <w:tcPr>
-            <w:tcW w:w="980" w:type="dxa"/>
-            <w:tcBorders>
-              <w:bottom w:val="single" w:sz="4" w:space="0" w:color="000000"/>
-              <w:right w:val="single" w:sz="4" w:space="0" w:color="000000"/>
-            </w:tcBorders>
-            <w:vAlign w:val="center"/>
-          </w:tcPr>
-          <w:p>
-            <w:pPr>
-              <w:pStyle w:val="Normal"/>
-              <w:widowControl w:val="false"/>
-              <w:jc w:val="center"/>
-              <w:rPr>
-                <w:rFonts w:ascii="Calibri" w:hAnsi="Calibri" w:eastAsia="Times New Roman" w:cs="Calibri"/>
-                <w:color w:val="000000"/>
-                <w:sz w:val="18"/>
-                <w:szCs w:val="18"/>
-              </w:rPr>
-            </w:pPr>
-            <w:r>
-              <w:rPr>
-                <w:rFonts w:eastAsia="Times New Roman" w:cs="Calibri" w:ascii="Calibri" w:hAnsi="Calibri"/>
-                <w:color w:val="000000"/>
-                <w:sz w:val="18"/>
-                <w:szCs w:val="18"/>
-              </w:rPr>
-              <w:t>0</w:t>
-            </w:r>
-          </w:p>
-        </w:tc>
-        <w:tc>
-          <w:tcPr>
-            <w:tcW w:w="859" w:type="dxa"/>
+            <w:tcW w:w="979" w:type="dxa"/>
+            <w:tcBorders>
+              <w:bottom w:val="single" w:sz="4" w:space="0" w:color="000000"/>
+              <w:right w:val="single" w:sz="4" w:space="0" w:color="000000"/>
+            </w:tcBorders>
+            <w:vAlign w:val="center"/>
+          </w:tcPr>
+          <w:p>
+            <w:pPr>
+              <w:pStyle w:val="Normal"/>
+              <w:widowControl w:val="false"/>
+              <w:jc w:val="center"/>
+              <w:rPr>
+                <w:rFonts w:ascii="Calibri" w:hAnsi="Calibri" w:eastAsia="Times New Roman" w:cs="Calibri"/>
+                <w:color w:val="000000"/>
+                <w:sz w:val="18"/>
+                <w:szCs w:val="18"/>
+              </w:rPr>
+            </w:pPr>
+            <w:r>
+              <w:rPr>
+                <w:rFonts w:eastAsia="Times New Roman" w:cs="Calibri" w:ascii="Calibri" w:hAnsi="Calibri"/>
+                <w:color w:val="000000"/>
+                <w:sz w:val="18"/>
+                <w:szCs w:val="18"/>
+              </w:rPr>
+              <w:t>0</w:t>
+            </w:r>
+          </w:p>
+        </w:tc>
+        <w:tc>
+          <w:tcPr>
+            <w:tcW w:w="853" w:type="dxa"/>
             <w:tcBorders>
               <w:bottom w:val="single" w:sz="4" w:space="0" w:color="000000"/>
               <w:right w:val="single" w:sz="4" w:space="0" w:color="000000"/>
@@ -8281,7 +8311,7 @@
         </w:tc>
         <w:tc>
           <w:tcPr>
-            <w:tcW w:w="974" w:type="dxa"/>
+            <w:tcW w:w="973" w:type="dxa"/>
             <w:tcBorders>
               <w:top w:val="single" w:sz="4" w:space="0" w:color="000000"/>
               <w:bottom w:val="single" w:sz="4" w:space="0" w:color="000000"/>
@@ -8315,7 +8345,7 @@
         </w:tc>
         <w:tc>
           <w:tcPr>
-            <w:tcW w:w="1384" w:type="dxa"/>
+            <w:tcW w:w="1390" w:type="dxa"/>
             <w:tcBorders>
               <w:top w:val="single" w:sz="4" w:space="0" w:color="000000"/>
               <w:bottom w:val="single" w:sz="4" w:space="0" w:color="000000"/>
@@ -8417,39 +8447,39 @@
         </w:tc>
         <w:tc>
           <w:tcPr>
-            <w:tcW w:w="980" w:type="dxa"/>
-            <w:tcBorders>
-              <w:bottom w:val="single" w:sz="4" w:space="0" w:color="000000"/>
-              <w:right w:val="single" w:sz="4" w:space="0" w:color="000000"/>
-            </w:tcBorders>
-            <w:vAlign w:val="center"/>
-          </w:tcPr>
-          <w:p>
-            <w:pPr>
-              <w:pStyle w:val="Normal"/>
-              <w:widowControl w:val="false"/>
-              <w:jc w:val="center"/>
-              <w:rPr>
-                <w:rFonts w:ascii="Calibri" w:hAnsi="Calibri" w:eastAsia="Times New Roman" w:cs="Calibri"/>
-                <w:color w:val="000000"/>
-                <w:sz w:val="18"/>
-                <w:szCs w:val="18"/>
-              </w:rPr>
-            </w:pPr>
-            <w:r>
-              <w:rPr>
-                <w:rFonts w:eastAsia="Times New Roman" w:cs="Calibri" w:ascii="Calibri" w:hAnsi="Calibri"/>
-                <w:color w:val="000000"/>
-                <w:sz w:val="18"/>
-                <w:szCs w:val="18"/>
-              </w:rPr>
-              <w:t>0</w:t>
-            </w:r>
-          </w:p>
-        </w:tc>
-        <w:tc>
-          <w:tcPr>
-            <w:tcW w:w="859" w:type="dxa"/>
+            <w:tcW w:w="979" w:type="dxa"/>
+            <w:tcBorders>
+              <w:bottom w:val="single" w:sz="4" w:space="0" w:color="000000"/>
+              <w:right w:val="single" w:sz="4" w:space="0" w:color="000000"/>
+            </w:tcBorders>
+            <w:vAlign w:val="center"/>
+          </w:tcPr>
+          <w:p>
+            <w:pPr>
+              <w:pStyle w:val="Normal"/>
+              <w:widowControl w:val="false"/>
+              <w:jc w:val="center"/>
+              <w:rPr>
+                <w:rFonts w:ascii="Calibri" w:hAnsi="Calibri" w:eastAsia="Times New Roman" w:cs="Calibri"/>
+                <w:color w:val="000000"/>
+                <w:sz w:val="18"/>
+                <w:szCs w:val="18"/>
+              </w:rPr>
+            </w:pPr>
+            <w:r>
+              <w:rPr>
+                <w:rFonts w:eastAsia="Times New Roman" w:cs="Calibri" w:ascii="Calibri" w:hAnsi="Calibri"/>
+                <w:color w:val="000000"/>
+                <w:sz w:val="18"/>
+                <w:szCs w:val="18"/>
+              </w:rPr>
+              <w:t>0</w:t>
+            </w:r>
+          </w:p>
+        </w:tc>
+        <w:tc>
+          <w:tcPr>
+            <w:tcW w:w="853" w:type="dxa"/>
             <w:tcBorders>
               <w:bottom w:val="single" w:sz="4" w:space="0" w:color="000000"/>
               <w:right w:val="single" w:sz="4" w:space="0" w:color="000000"/>
@@ -8486,7 +8516,7 @@
         </w:trPr>
         <w:tc>
           <w:tcPr>
-            <w:tcW w:w="10466" w:type="dxa"/>
+            <w:tcW w:w="10464" w:type="dxa"/>
             <w:gridSpan w:val="9"/>
             <w:tcBorders>
               <w:top w:val="single" w:sz="4" w:space="0" w:color="000000"/>
@@ -8532,7 +8562,7 @@
         </w:trPr>
         <w:tc>
           <w:tcPr>
-            <w:tcW w:w="10466" w:type="dxa"/>
+            <w:tcW w:w="10464" w:type="dxa"/>
             <w:gridSpan w:val="9"/>
             <w:tcBorders>
               <w:top w:val="single" w:sz="4" w:space="0" w:color="000000"/>
@@ -8568,7 +8598,7 @@
                 <w:sz w:val="18"/>
                 <w:szCs w:val="18"/>
               </w:rPr>
-              <w:t>All Sector targets are taken from the Lebanon 3RP 2019</w:t>
+              <w:t>All Sector targets are taken from the Lebanon 3RP 2021</w:t>
             </w:r>
           </w:p>
         </w:tc>
@@ -8579,7 +8609,7 @@
         </w:trPr>
         <w:tc>
           <w:tcPr>
-            <w:tcW w:w="2639" w:type="dxa"/>
+            <w:tcW w:w="2638" w:type="dxa"/>
             <w:tcBorders>
               <w:top w:val="single" w:sz="4" w:space="0" w:color="000000"/>
               <w:left w:val="single" w:sz="4" w:space="0" w:color="000000"/>
@@ -8596,24 +8626,30 @@
                 <w:rFonts w:ascii="Calibri" w:hAnsi="Calibri" w:eastAsia="Times New Roman" w:cs="Calibri"/>
                 <w:b/>
                 <w:b/>
-                <w:sz w:val="18"/>
-                <w:szCs w:val="18"/>
+                <w:color w:val="auto"/>
+                <w:kern w:val="0"/>
+                <w:sz w:val="18"/>
+                <w:szCs w:val="18"/>
+                <w:lang w:val="en-GB" w:eastAsia="ja-JP" w:bidi="ar-SA"/>
               </w:rPr>
             </w:pPr>
             <w:r>
               <w:rPr>
                 <w:rFonts w:eastAsia="Times New Roman" w:cs="Calibri" w:ascii="Calibri" w:hAnsi="Calibri"/>
                 <w:b/>
-                <w:sz w:val="18"/>
-                <w:szCs w:val="18"/>
-              </w:rPr>
-              <w:t>Education: 1)</w:t>
-            </w:r>
-          </w:p>
-        </w:tc>
-        <w:tc>
-          <w:tcPr>
-            <w:tcW w:w="7827" w:type="dxa"/>
+                <w:color w:val="auto"/>
+                <w:kern w:val="0"/>
+                <w:sz w:val="18"/>
+                <w:szCs w:val="18"/>
+                <w:lang w:val="en-GB" w:eastAsia="ja-JP" w:bidi="ar-SA"/>
+              </w:rPr>
+              <w:t>-</w:t>
+            </w:r>
+          </w:p>
+        </w:tc>
+        <w:tc>
+          <w:tcPr>
+            <w:tcW w:w="7826" w:type="dxa"/>
             <w:gridSpan w:val="8"/>
             <w:tcBorders>
               <w:top w:val="single" w:sz="4" w:space="0" w:color="000000"/>
@@ -8652,7 +8688,7 @@
         </w:trPr>
         <w:tc>
           <w:tcPr>
-            <w:tcW w:w="2639" w:type="dxa"/>
+            <w:tcW w:w="2638" w:type="dxa"/>
             <w:tcBorders>
               <w:top w:val="single" w:sz="4" w:space="0" w:color="000000"/>
               <w:left w:val="single" w:sz="4" w:space="0" w:color="000000"/>
@@ -8669,24 +8705,30 @@
                 <w:rFonts w:ascii="Calibri" w:hAnsi="Calibri" w:eastAsia="Times New Roman" w:cs="Calibri"/>
                 <w:b/>
                 <w:b/>
-                <w:sz w:val="18"/>
-                <w:szCs w:val="18"/>
+                <w:color w:val="auto"/>
+                <w:kern w:val="0"/>
+                <w:sz w:val="18"/>
+                <w:szCs w:val="18"/>
+                <w:lang w:val="en-GB" w:eastAsia="ja-JP" w:bidi="ar-SA"/>
               </w:rPr>
             </w:pPr>
             <w:r>
               <w:rPr>
                 <w:rFonts w:eastAsia="Times New Roman" w:cs="Calibri" w:ascii="Calibri" w:hAnsi="Calibri"/>
                 <w:b/>
-                <w:sz w:val="18"/>
-                <w:szCs w:val="18"/>
-              </w:rPr>
-              <w:t>Education: 2)</w:t>
-            </w:r>
-          </w:p>
-        </w:tc>
-        <w:tc>
-          <w:tcPr>
-            <w:tcW w:w="7827" w:type="dxa"/>
+                <w:color w:val="auto"/>
+                <w:kern w:val="0"/>
+                <w:sz w:val="18"/>
+                <w:szCs w:val="18"/>
+                <w:lang w:val="en-GB" w:eastAsia="ja-JP" w:bidi="ar-SA"/>
+              </w:rPr>
+              <w:t>-</w:t>
+            </w:r>
+          </w:p>
+        </w:tc>
+        <w:tc>
+          <w:tcPr>
+            <w:tcW w:w="7826" w:type="dxa"/>
             <w:gridSpan w:val="8"/>
             <w:tcBorders>
               <w:top w:val="single" w:sz="4" w:space="0" w:color="000000"/>
@@ -8725,7 +8767,7 @@
         </w:trPr>
         <w:tc>
           <w:tcPr>
-            <w:tcW w:w="2639" w:type="dxa"/>
+            <w:tcW w:w="2638" w:type="dxa"/>
             <w:tcBorders>
               <w:top w:val="single" w:sz="4" w:space="0" w:color="000000"/>
               <w:left w:val="single" w:sz="4" w:space="0" w:color="000000"/>
@@ -8759,7 +8801,7 @@
         </w:tc>
         <w:tc>
           <w:tcPr>
-            <w:tcW w:w="7827" w:type="dxa"/>
+            <w:tcW w:w="7826" w:type="dxa"/>
             <w:gridSpan w:val="8"/>
             <w:tcBorders>
               <w:top w:val="single" w:sz="4" w:space="0" w:color="000000"/>
@@ -8798,7 +8840,7 @@
         </w:trPr>
         <w:tc>
           <w:tcPr>
-            <w:tcW w:w="2639" w:type="dxa"/>
+            <w:tcW w:w="2638" w:type="dxa"/>
             <w:tcBorders>
               <w:top w:val="single" w:sz="4" w:space="0" w:color="000000"/>
               <w:left w:val="single" w:sz="4" w:space="0" w:color="000000"/>
@@ -8832,7 +8874,7 @@
         </w:tc>
         <w:tc>
           <w:tcPr>
-            <w:tcW w:w="7827" w:type="dxa"/>
+            <w:tcW w:w="7826" w:type="dxa"/>
             <w:gridSpan w:val="8"/>
             <w:tcBorders>
               <w:top w:val="single" w:sz="4" w:space="0" w:color="000000"/>
@@ -8871,7 +8913,7 @@
         </w:trPr>
         <w:tc>
           <w:tcPr>
-            <w:tcW w:w="2639" w:type="dxa"/>
+            <w:tcW w:w="2638" w:type="dxa"/>
             <w:tcBorders>
               <w:top w:val="single" w:sz="4" w:space="0" w:color="000000"/>
               <w:left w:val="single" w:sz="4" w:space="0" w:color="000000"/>
@@ -8905,7 +8947,7 @@
         </w:tc>
         <w:tc>
           <w:tcPr>
-            <w:tcW w:w="7827" w:type="dxa"/>
+            <w:tcW w:w="7826" w:type="dxa"/>
             <w:gridSpan w:val="8"/>
             <w:tcBorders>
               <w:top w:val="single" w:sz="4" w:space="0" w:color="000000"/>
@@ -8944,7 +8986,7 @@
         </w:trPr>
         <w:tc>
           <w:tcPr>
-            <w:tcW w:w="2639" w:type="dxa"/>
+            <w:tcW w:w="2638" w:type="dxa"/>
             <w:tcBorders>
               <w:top w:val="single" w:sz="4" w:space="0" w:color="000000"/>
               <w:left w:val="single" w:sz="4" w:space="0" w:color="000000"/>
@@ -8978,7 +9020,7 @@
         </w:tc>
         <w:tc>
           <w:tcPr>
-            <w:tcW w:w="7827" w:type="dxa"/>
+            <w:tcW w:w="7826" w:type="dxa"/>
             <w:gridSpan w:val="8"/>
             <w:tcBorders>
               <w:top w:val="single" w:sz="4" w:space="0" w:color="000000"/>
@@ -9017,7 +9059,7 @@
         </w:trPr>
         <w:tc>
           <w:tcPr>
-            <w:tcW w:w="2639" w:type="dxa"/>
+            <w:tcW w:w="2638" w:type="dxa"/>
             <w:tcBorders>
               <w:top w:val="single" w:sz="4" w:space="0" w:color="000000"/>
               <w:left w:val="single" w:sz="4" w:space="0" w:color="000000"/>
@@ -9051,7 +9093,7 @@
         </w:tc>
         <w:tc>
           <w:tcPr>
-            <w:tcW w:w="7827" w:type="dxa"/>
+            <w:tcW w:w="7826" w:type="dxa"/>
             <w:gridSpan w:val="8"/>
             <w:tcBorders>
               <w:top w:val="single" w:sz="4" w:space="0" w:color="000000"/>
@@ -9090,7 +9132,7 @@
         </w:trPr>
         <w:tc>
           <w:tcPr>
-            <w:tcW w:w="2639" w:type="dxa"/>
+            <w:tcW w:w="2638" w:type="dxa"/>
             <w:tcBorders>
               <w:top w:val="single" w:sz="4" w:space="0" w:color="000000"/>
               <w:left w:val="single" w:sz="4" w:space="0" w:color="000000"/>
@@ -9124,7 +9166,7 @@
         </w:tc>
         <w:tc>
           <w:tcPr>
-            <w:tcW w:w="7827" w:type="dxa"/>
+            <w:tcW w:w="7826" w:type="dxa"/>
             <w:gridSpan w:val="8"/>
             <w:tcBorders>
               <w:top w:val="single" w:sz="4" w:space="0" w:color="000000"/>
@@ -9163,7 +9205,7 @@
         </w:trPr>
         <w:tc>
           <w:tcPr>
-            <w:tcW w:w="2639" w:type="dxa"/>
+            <w:tcW w:w="2638" w:type="dxa"/>
             <w:tcBorders>
               <w:top w:val="single" w:sz="4" w:space="0" w:color="000000"/>
               <w:left w:val="single" w:sz="4" w:space="0" w:color="000000"/>
@@ -9191,22 +9233,13 @@
                 <w:sz w:val="18"/>
                 <w:szCs w:val="18"/>
               </w:rPr>
-              <w:t xml:space="preserve">Child protection – CP: </w:t>
-            </w:r>
-            <w:r>
-              <w:rPr>
-                <w:rFonts w:eastAsia="Times New Roman" w:cs="Calibri" w:ascii="Calibri" w:hAnsi="Calibri"/>
-                <w:bCs/>
-                <w:sz w:val="18"/>
-                <w:szCs w:val="18"/>
-              </w:rPr>
-              <w:t>1)</w:t>
-            </w:r>
-          </w:p>
-        </w:tc>
-        <w:tc>
-          <w:tcPr>
-            <w:tcW w:w="7827" w:type="dxa"/>
+              <w:t>Child protection – CP</w:t>
+            </w:r>
+          </w:p>
+        </w:tc>
+        <w:tc>
+          <w:tcPr>
+            <w:tcW w:w="7826" w:type="dxa"/>
             <w:gridSpan w:val="8"/>
             <w:tcBorders>
               <w:top w:val="single" w:sz="4" w:space="0" w:color="000000"/>
@@ -9245,7 +9278,7 @@
         </w:trPr>
         <w:tc>
           <w:tcPr>
-            <w:tcW w:w="2639" w:type="dxa"/>
+            <w:tcW w:w="2638" w:type="dxa"/>
             <w:tcBorders>
               <w:top w:val="single" w:sz="4" w:space="0" w:color="000000"/>
               <w:left w:val="single" w:sz="4" w:space="0" w:color="000000"/>
@@ -9273,22 +9306,13 @@
                 <w:sz w:val="18"/>
                 <w:szCs w:val="18"/>
               </w:rPr>
-              <w:t xml:space="preserve">Child Protection – CP </w:t>
-            </w:r>
-            <w:r>
-              <w:rPr>
-                <w:rFonts w:eastAsia="Times New Roman" w:cs="Calibri" w:ascii="Calibri" w:hAnsi="Calibri"/>
-                <w:bCs/>
-                <w:sz w:val="18"/>
-                <w:szCs w:val="18"/>
-              </w:rPr>
-              <w:t>2)</w:t>
-            </w:r>
-          </w:p>
-        </w:tc>
-        <w:tc>
-          <w:tcPr>
-            <w:tcW w:w="7827" w:type="dxa"/>
+              <w:t>Child Protection – CP</w:t>
+            </w:r>
+          </w:p>
+        </w:tc>
+        <w:tc>
+          <w:tcPr>
+            <w:tcW w:w="7826" w:type="dxa"/>
             <w:gridSpan w:val="8"/>
             <w:tcBorders>
               <w:top w:val="single" w:sz="4" w:space="0" w:color="000000"/>
@@ -9327,7 +9351,7 @@
         </w:trPr>
         <w:tc>
           <w:tcPr>
-            <w:tcW w:w="2639" w:type="dxa"/>
+            <w:tcW w:w="2638" w:type="dxa"/>
             <w:tcBorders>
               <w:top w:val="single" w:sz="4" w:space="0" w:color="000000"/>
               <w:left w:val="single" w:sz="4" w:space="0" w:color="000000"/>
@@ -9355,22 +9379,13 @@
                 <w:sz w:val="18"/>
                 <w:szCs w:val="18"/>
               </w:rPr>
-              <w:t>Child Protection – CP 3</w:t>
-            </w:r>
-            <w:r>
-              <w:rPr>
-                <w:rFonts w:eastAsia="Times New Roman" w:cs="Calibri" w:ascii="Calibri" w:hAnsi="Calibri"/>
-                <w:bCs/>
-                <w:sz w:val="18"/>
-                <w:szCs w:val="18"/>
-              </w:rPr>
-              <w:t>)</w:t>
-            </w:r>
-          </w:p>
-        </w:tc>
-        <w:tc>
-          <w:tcPr>
-            <w:tcW w:w="7827" w:type="dxa"/>
+              <w:t>Child Protection – CP</w:t>
+            </w:r>
+          </w:p>
+        </w:tc>
+        <w:tc>
+          <w:tcPr>
+            <w:tcW w:w="7826" w:type="dxa"/>
             <w:gridSpan w:val="8"/>
             <w:tcBorders>
               <w:top w:val="single" w:sz="4" w:space="0" w:color="000000"/>
@@ -9409,7 +9424,7 @@
         </w:trPr>
         <w:tc>
           <w:tcPr>
-            <w:tcW w:w="2639" w:type="dxa"/>
+            <w:tcW w:w="2638" w:type="dxa"/>
             <w:tcBorders>
               <w:top w:val="single" w:sz="4" w:space="0" w:color="000000"/>
               <w:left w:val="single" w:sz="4" w:space="0" w:color="000000"/>
@@ -9439,23 +9454,13 @@
                 <w:szCs w:val="18"/>
                 <w:lang w:val="en-US"/>
               </w:rPr>
-              <w:t xml:space="preserve">WASH: </w:t>
-            </w:r>
-            <w:r>
-              <w:rPr>
-                <w:rFonts w:eastAsia="Times New Roman" w:cs="Calibri" w:ascii="Calibri" w:hAnsi="Calibri"/>
-                <w:bCs/>
-                <w:sz w:val="18"/>
-                <w:szCs w:val="18"/>
-                <w:lang w:val="en-US"/>
-              </w:rPr>
-              <w:t>1)</w:t>
-            </w:r>
-          </w:p>
-        </w:tc>
-        <w:tc>
-          <w:tcPr>
-            <w:tcW w:w="7827" w:type="dxa"/>
+              <w:t>WASH:</w:t>
+            </w:r>
+          </w:p>
+        </w:tc>
+        <w:tc>
+          <w:tcPr>
+            <w:tcW w:w="7826" w:type="dxa"/>
             <w:gridSpan w:val="8"/>
             <w:tcBorders>
               <w:top w:val="single" w:sz="4" w:space="0" w:color="000000"/>
@@ -9496,7 +9501,7 @@
         </w:trPr>
         <w:tc>
           <w:tcPr>
-            <w:tcW w:w="2639" w:type="dxa"/>
+            <w:tcW w:w="2638" w:type="dxa"/>
             <w:tcBorders>
               <w:top w:val="single" w:sz="4" w:space="0" w:color="000000"/>
               <w:left w:val="single" w:sz="4" w:space="0" w:color="000000"/>
@@ -9526,23 +9531,13 @@
                 <w:szCs w:val="18"/>
                 <w:lang w:val="en-US"/>
               </w:rPr>
-              <w:t xml:space="preserve">WASH: </w:t>
-            </w:r>
-            <w:r>
-              <w:rPr>
-                <w:rFonts w:eastAsia="Times New Roman" w:cs="Calibri" w:ascii="Calibri" w:hAnsi="Calibri"/>
-                <w:bCs/>
-                <w:sz w:val="18"/>
-                <w:szCs w:val="18"/>
-                <w:lang w:val="en-US"/>
-              </w:rPr>
-              <w:t>2)</w:t>
-            </w:r>
-          </w:p>
-        </w:tc>
-        <w:tc>
-          <w:tcPr>
-            <w:tcW w:w="7827" w:type="dxa"/>
+              <w:t>WASH:</w:t>
+            </w:r>
+          </w:p>
+        </w:tc>
+        <w:tc>
+          <w:tcPr>
+            <w:tcW w:w="7826" w:type="dxa"/>
             <w:gridSpan w:val="8"/>
             <w:tcBorders>
               <w:top w:val="single" w:sz="4" w:space="0" w:color="000000"/>
@@ -9583,7 +9578,7 @@
         </w:trPr>
         <w:tc>
           <w:tcPr>
-            <w:tcW w:w="2639" w:type="dxa"/>
+            <w:tcW w:w="2638" w:type="dxa"/>
             <w:tcBorders>
               <w:top w:val="single" w:sz="4" w:space="0" w:color="000000"/>
               <w:left w:val="single" w:sz="4" w:space="0" w:color="000000"/>
@@ -9613,23 +9608,13 @@
                 <w:szCs w:val="18"/>
                 <w:lang w:val="en-US"/>
               </w:rPr>
-              <w:t xml:space="preserve">WASH: </w:t>
-            </w:r>
-            <w:r>
-              <w:rPr>
-                <w:rFonts w:eastAsia="Times New Roman" w:cs="Calibri" w:ascii="Calibri" w:hAnsi="Calibri"/>
-                <w:bCs/>
-                <w:sz w:val="18"/>
-                <w:szCs w:val="18"/>
-                <w:lang w:val="en-US"/>
-              </w:rPr>
-              <w:t>3)</w:t>
-            </w:r>
-          </w:p>
-        </w:tc>
-        <w:tc>
-          <w:tcPr>
-            <w:tcW w:w="7827" w:type="dxa"/>
+              <w:t>WASH:</w:t>
+            </w:r>
+          </w:p>
+        </w:tc>
+        <w:tc>
+          <w:tcPr>
+            <w:tcW w:w="7826" w:type="dxa"/>
             <w:gridSpan w:val="8"/>
             <w:tcBorders>
               <w:top w:val="single" w:sz="4" w:space="0" w:color="000000"/>
@@ -9670,7 +9655,7 @@
         </w:trPr>
         <w:tc>
           <w:tcPr>
-            <w:tcW w:w="2639" w:type="dxa"/>
+            <w:tcW w:w="2638" w:type="dxa"/>
             <w:tcBorders>
               <w:top w:val="single" w:sz="4" w:space="0" w:color="000000"/>
               <w:left w:val="single" w:sz="4" w:space="0" w:color="000000"/>
@@ -9700,23 +9685,13 @@
                 <w:szCs w:val="18"/>
                 <w:lang w:val="en-US"/>
               </w:rPr>
-              <w:t xml:space="preserve">WASH: </w:t>
-            </w:r>
-            <w:r>
-              <w:rPr>
-                <w:rFonts w:eastAsia="Times New Roman" w:cs="Calibri" w:ascii="Calibri" w:hAnsi="Calibri"/>
-                <w:bCs/>
-                <w:sz w:val="18"/>
-                <w:szCs w:val="18"/>
-                <w:lang w:val="en-US"/>
-              </w:rPr>
-              <w:t>4)</w:t>
-            </w:r>
-          </w:p>
-        </w:tc>
-        <w:tc>
-          <w:tcPr>
-            <w:tcW w:w="7827" w:type="dxa"/>
+              <w:t>WASH:</w:t>
+            </w:r>
+          </w:p>
+        </w:tc>
+        <w:tc>
+          <w:tcPr>
+            <w:tcW w:w="7826" w:type="dxa"/>
             <w:gridSpan w:val="8"/>
             <w:tcBorders>
               <w:top w:val="single" w:sz="4" w:space="0" w:color="000000"/>
@@ -9757,7 +9732,7 @@
         </w:trPr>
         <w:tc>
           <w:tcPr>
-            <w:tcW w:w="2639" w:type="dxa"/>
+            <w:tcW w:w="2638" w:type="dxa"/>
             <w:tcBorders>
               <w:top w:val="single" w:sz="4" w:space="0" w:color="000000"/>
               <w:left w:val="single" w:sz="4" w:space="0" w:color="000000"/>
@@ -9785,50 +9760,41 @@
                 <w:sz w:val="18"/>
                 <w:szCs w:val="18"/>
               </w:rPr>
-              <w:t xml:space="preserve">Health &amp; Nutrition: </w:t>
-            </w:r>
-            <w:r>
-              <w:rPr>
-                <w:rFonts w:eastAsia="Times New Roman" w:cs="Calibri" w:ascii="Calibri" w:hAnsi="Calibri"/>
+              <w:t>-</w:t>
+            </w:r>
+          </w:p>
+        </w:tc>
+        <w:tc>
+          <w:tcPr>
+            <w:tcW w:w="7826" w:type="dxa"/>
+            <w:gridSpan w:val="8"/>
+            <w:tcBorders>
+              <w:top w:val="single" w:sz="4" w:space="0" w:color="000000"/>
+              <w:left w:val="single" w:sz="4" w:space="0" w:color="000000"/>
+              <w:bottom w:val="single" w:sz="4" w:space="0" w:color="000000"/>
+              <w:right w:val="single" w:sz="4" w:space="0" w:color="000000"/>
+            </w:tcBorders>
+            <w:vAlign w:val="center"/>
+          </w:tcPr>
+          <w:p>
+            <w:pPr>
+              <w:pStyle w:val="Normal"/>
+              <w:widowControl w:val="false"/>
+              <w:rPr>
+                <w:rFonts w:ascii="Calibri" w:hAnsi="Calibri" w:eastAsia="Times New Roman" w:cs="Calibri"/>
                 <w:bCs/>
                 <w:sz w:val="18"/>
                 <w:szCs w:val="18"/>
               </w:rPr>
-              <w:t>1)</w:t>
-            </w:r>
-          </w:p>
-        </w:tc>
-        <w:tc>
-          <w:tcPr>
-            <w:tcW w:w="7827" w:type="dxa"/>
-            <w:gridSpan w:val="8"/>
-            <w:tcBorders>
-              <w:top w:val="single" w:sz="4" w:space="0" w:color="000000"/>
-              <w:left w:val="single" w:sz="4" w:space="0" w:color="000000"/>
-              <w:bottom w:val="single" w:sz="4" w:space="0" w:color="000000"/>
-              <w:right w:val="single" w:sz="4" w:space="0" w:color="000000"/>
-            </w:tcBorders>
-            <w:vAlign w:val="center"/>
-          </w:tcPr>
-          <w:p>
-            <w:pPr>
-              <w:pStyle w:val="Normal"/>
-              <w:widowControl w:val="false"/>
-              <w:rPr>
-                <w:rFonts w:ascii="Calibri" w:hAnsi="Calibri" w:eastAsia="Times New Roman" w:cs="Calibri"/>
+            </w:pPr>
+            <w:r>
+              <w:rPr>
+                <w:rFonts w:eastAsia="Times New Roman" w:cs="Calibri" w:ascii="Calibri" w:hAnsi="Calibri"/>
                 <w:bCs/>
                 <w:sz w:val="18"/>
                 <w:szCs w:val="18"/>
               </w:rPr>
-            </w:pPr>
-            <w:r>
-              <w:rPr>
-                <w:rFonts w:eastAsia="Times New Roman" w:cs="Calibri" w:ascii="Calibri" w:hAnsi="Calibri"/>
-                <w:bCs/>
-                <w:sz w:val="18"/>
-                <w:szCs w:val="18"/>
-              </w:rPr>
-              <w:t>0</w:t>
+              <w:t>-</w:t>
             </w:r>
           </w:p>
         </w:tc>
@@ -9839,7 +9805,7 @@
         </w:trPr>
         <w:tc>
           <w:tcPr>
-            <w:tcW w:w="2639" w:type="dxa"/>
+            <w:tcW w:w="2638" w:type="dxa"/>
             <w:tcBorders>
               <w:top w:val="single" w:sz="4" w:space="0" w:color="000000"/>
               <w:left w:val="single" w:sz="4" w:space="0" w:color="000000"/>
@@ -9867,50 +9833,41 @@
                 <w:sz w:val="18"/>
                 <w:szCs w:val="18"/>
               </w:rPr>
-              <w:t xml:space="preserve">Health &amp; Nutrition: </w:t>
-            </w:r>
-            <w:r>
-              <w:rPr>
-                <w:rFonts w:eastAsia="Times New Roman" w:cs="Calibri" w:ascii="Calibri" w:hAnsi="Calibri"/>
+              <w:t>-</w:t>
+            </w:r>
+          </w:p>
+        </w:tc>
+        <w:tc>
+          <w:tcPr>
+            <w:tcW w:w="7826" w:type="dxa"/>
+            <w:gridSpan w:val="8"/>
+            <w:tcBorders>
+              <w:top w:val="single" w:sz="4" w:space="0" w:color="000000"/>
+              <w:left w:val="single" w:sz="4" w:space="0" w:color="000000"/>
+              <w:bottom w:val="single" w:sz="4" w:space="0" w:color="000000"/>
+              <w:right w:val="single" w:sz="4" w:space="0" w:color="000000"/>
+            </w:tcBorders>
+            <w:vAlign w:val="center"/>
+          </w:tcPr>
+          <w:p>
+            <w:pPr>
+              <w:pStyle w:val="Normal"/>
+              <w:widowControl w:val="false"/>
+              <w:rPr>
+                <w:rFonts w:ascii="Calibri" w:hAnsi="Calibri" w:eastAsia="Times New Roman" w:cs="Calibri"/>
                 <w:bCs/>
                 <w:sz w:val="18"/>
                 <w:szCs w:val="18"/>
               </w:rPr>
-              <w:t>2)</w:t>
-            </w:r>
-          </w:p>
-        </w:tc>
-        <w:tc>
-          <w:tcPr>
-            <w:tcW w:w="7827" w:type="dxa"/>
-            <w:gridSpan w:val="8"/>
-            <w:tcBorders>
-              <w:top w:val="single" w:sz="4" w:space="0" w:color="000000"/>
-              <w:left w:val="single" w:sz="4" w:space="0" w:color="000000"/>
-              <w:bottom w:val="single" w:sz="4" w:space="0" w:color="000000"/>
-              <w:right w:val="single" w:sz="4" w:space="0" w:color="000000"/>
-            </w:tcBorders>
-            <w:vAlign w:val="center"/>
-          </w:tcPr>
-          <w:p>
-            <w:pPr>
-              <w:pStyle w:val="Normal"/>
-              <w:widowControl w:val="false"/>
-              <w:rPr>
-                <w:rFonts w:ascii="Calibri" w:hAnsi="Calibri" w:eastAsia="Times New Roman" w:cs="Calibri"/>
+            </w:pPr>
+            <w:r>
+              <w:rPr>
+                <w:rFonts w:eastAsia="Times New Roman" w:cs="Calibri" w:ascii="Calibri" w:hAnsi="Calibri"/>
                 <w:bCs/>
                 <w:sz w:val="18"/>
                 <w:szCs w:val="18"/>
               </w:rPr>
-            </w:pPr>
-            <w:r>
-              <w:rPr>
-                <w:rFonts w:eastAsia="Times New Roman" w:cs="Calibri" w:ascii="Calibri" w:hAnsi="Calibri"/>
-                <w:bCs/>
-                <w:sz w:val="18"/>
-                <w:szCs w:val="18"/>
-              </w:rPr>
-              <w:t>0</w:t>
+              <w:t>-</w:t>
             </w:r>
           </w:p>
         </w:tc>
@@ -9921,7 +9878,7 @@
         </w:trPr>
         <w:tc>
           <w:tcPr>
-            <w:tcW w:w="2639" w:type="dxa"/>
+            <w:tcW w:w="2638" w:type="dxa"/>
             <w:tcBorders>
               <w:top w:val="single" w:sz="4" w:space="0" w:color="000000"/>
               <w:left w:val="single" w:sz="4" w:space="0" w:color="000000"/>
@@ -9951,13 +9908,13 @@
                 <w:sz w:val="18"/>
                 <w:szCs w:val="18"/>
               </w:rPr>
-              <w:t>Health &amp; Nutrition: 3)</w:t>
-            </w:r>
-          </w:p>
-        </w:tc>
-        <w:tc>
-          <w:tcPr>
-            <w:tcW w:w="7827" w:type="dxa"/>
+              <w:t>-</w:t>
+            </w:r>
+          </w:p>
+        </w:tc>
+        <w:tc>
+          <w:tcPr>
+            <w:tcW w:w="7826" w:type="dxa"/>
             <w:gridSpan w:val="8"/>
             <w:tcBorders>
               <w:top w:val="single" w:sz="4" w:space="0" w:color="000000"/>
@@ -9985,7 +9942,7 @@
                 <w:sz w:val="18"/>
                 <w:szCs w:val="18"/>
               </w:rPr>
-              <w:t>0</w:t>
+              <w:t>-</w:t>
             </w:r>
           </w:p>
         </w:tc>
@@ -9996,7 +9953,7 @@
         </w:trPr>
         <w:tc>
           <w:tcPr>
-            <w:tcW w:w="2639" w:type="dxa"/>
+            <w:tcW w:w="2638" w:type="dxa"/>
             <w:tcBorders>
               <w:top w:val="single" w:sz="4" w:space="0" w:color="000000"/>
               <w:left w:val="single" w:sz="4" w:space="0" w:color="000000"/>
@@ -10023,21 +9980,13 @@
                 <w:sz w:val="18"/>
                 <w:szCs w:val="18"/>
               </w:rPr>
-              <w:t xml:space="preserve">Adolescents &amp; Youth: </w:t>
-            </w:r>
-            <w:r>
-              <w:rPr>
-                <w:rFonts w:eastAsia="Times New Roman" w:cs="Calibri" w:ascii="Calibri" w:hAnsi="Calibri"/>
-                <w:sz w:val="18"/>
-                <w:szCs w:val="18"/>
-              </w:rPr>
-              <w:t>1)</w:t>
-            </w:r>
-          </w:p>
-        </w:tc>
-        <w:tc>
-          <w:tcPr>
-            <w:tcW w:w="7827" w:type="dxa"/>
+              <w:t>-</w:t>
+            </w:r>
+          </w:p>
+        </w:tc>
+        <w:tc>
+          <w:tcPr>
+            <w:tcW w:w="7826" w:type="dxa"/>
             <w:gridSpan w:val="8"/>
             <w:tcBorders>
               <w:top w:val="single" w:sz="4" w:space="0" w:color="000000"/>
@@ -10065,7 +10014,7 @@
                 <w:sz w:val="18"/>
                 <w:szCs w:val="18"/>
               </w:rPr>
-              <w:t>0</w:t>
+              <w:t>-</w:t>
             </w:r>
           </w:p>
         </w:tc>
@@ -10076,7 +10025,7 @@
         </w:trPr>
         <w:tc>
           <w:tcPr>
-            <w:tcW w:w="2639" w:type="dxa"/>
+            <w:tcW w:w="2638" w:type="dxa"/>
             <w:tcBorders>
               <w:top w:val="single" w:sz="4" w:space="0" w:color="000000"/>
               <w:left w:val="single" w:sz="4" w:space="0" w:color="000000"/>
@@ -10103,21 +10052,13 @@
                 <w:sz w:val="18"/>
                 <w:szCs w:val="18"/>
               </w:rPr>
-              <w:t xml:space="preserve">Adolescents &amp; Youth: </w:t>
-            </w:r>
-            <w:r>
-              <w:rPr>
-                <w:rFonts w:eastAsia="Times New Roman" w:cs="Calibri" w:ascii="Calibri" w:hAnsi="Calibri"/>
-                <w:sz w:val="18"/>
-                <w:szCs w:val="18"/>
-              </w:rPr>
-              <w:t>2)</w:t>
-            </w:r>
-          </w:p>
-        </w:tc>
-        <w:tc>
-          <w:tcPr>
-            <w:tcW w:w="7827" w:type="dxa"/>
+              <w:t>-</w:t>
+            </w:r>
+          </w:p>
+        </w:tc>
+        <w:tc>
+          <w:tcPr>
+            <w:tcW w:w="7826" w:type="dxa"/>
             <w:gridSpan w:val="8"/>
             <w:tcBorders>
               <w:top w:val="single" w:sz="4" w:space="0" w:color="000000"/>
@@ -10145,7 +10086,7 @@
                 <w:sz w:val="18"/>
                 <w:szCs w:val="18"/>
               </w:rPr>
-              <w:t>0</w:t>
+              <w:t>-</w:t>
             </w:r>
           </w:p>
         </w:tc>
@@ -10156,7 +10097,7 @@
         </w:trPr>
         <w:tc>
           <w:tcPr>
-            <w:tcW w:w="2639" w:type="dxa"/>
+            <w:tcW w:w="2638" w:type="dxa"/>
             <w:tcBorders>
               <w:top w:val="single" w:sz="4" w:space="0" w:color="000000"/>
               <w:left w:val="single" w:sz="4" w:space="0" w:color="000000"/>
@@ -10183,21 +10124,13 @@
                 <w:sz w:val="18"/>
                 <w:szCs w:val="18"/>
               </w:rPr>
-              <w:t xml:space="preserve">Adolescents &amp; Youth: </w:t>
-            </w:r>
-            <w:r>
-              <w:rPr>
-                <w:rFonts w:eastAsia="Times New Roman" w:cs="Calibri" w:ascii="Calibri" w:hAnsi="Calibri"/>
-                <w:sz w:val="18"/>
-                <w:szCs w:val="18"/>
-              </w:rPr>
-              <w:t>3)</w:t>
-            </w:r>
-          </w:p>
-        </w:tc>
-        <w:tc>
-          <w:tcPr>
-            <w:tcW w:w="7827" w:type="dxa"/>
+              <w:t>-</w:t>
+            </w:r>
+          </w:p>
+        </w:tc>
+        <w:tc>
+          <w:tcPr>
+            <w:tcW w:w="7826" w:type="dxa"/>
             <w:gridSpan w:val="8"/>
             <w:tcBorders>
               <w:top w:val="single" w:sz="4" w:space="0" w:color="000000"/>
@@ -10225,7 +10158,7 @@
                 <w:sz w:val="18"/>
                 <w:szCs w:val="18"/>
               </w:rPr>
-              <w:t>0</w:t>
+              <w:t>-</w:t>
             </w:r>
           </w:p>
         </w:tc>
@@ -10236,7 +10169,7 @@
         </w:trPr>
         <w:tc>
           <w:tcPr>
-            <w:tcW w:w="2639" w:type="dxa"/>
+            <w:tcW w:w="2638" w:type="dxa"/>
             <w:tcBorders>
               <w:top w:val="single" w:sz="4" w:space="0" w:color="000000"/>
               <w:left w:val="single" w:sz="4" w:space="0" w:color="000000"/>
@@ -10263,21 +10196,13 @@
                 <w:sz w:val="18"/>
                 <w:szCs w:val="18"/>
               </w:rPr>
-              <w:t xml:space="preserve">Adolescents &amp; Youth: </w:t>
-            </w:r>
-            <w:r>
-              <w:rPr>
-                <w:rFonts w:eastAsia="Times New Roman" w:cs="Calibri" w:ascii="Calibri" w:hAnsi="Calibri"/>
-                <w:sz w:val="18"/>
-                <w:szCs w:val="18"/>
-              </w:rPr>
-              <w:t>4)</w:t>
-            </w:r>
-          </w:p>
-        </w:tc>
-        <w:tc>
-          <w:tcPr>
-            <w:tcW w:w="7827" w:type="dxa"/>
+              <w:t>-</w:t>
+            </w:r>
+          </w:p>
+        </w:tc>
+        <w:tc>
+          <w:tcPr>
+            <w:tcW w:w="7826" w:type="dxa"/>
             <w:gridSpan w:val="8"/>
             <w:tcBorders>
               <w:top w:val="single" w:sz="4" w:space="0" w:color="000000"/>
@@ -10303,7 +10228,7 @@
                 <w:sz w:val="18"/>
                 <w:szCs w:val="18"/>
               </w:rPr>
-              <w:t>0</w:t>
+              <w:t>-</w:t>
             </w:r>
           </w:p>
         </w:tc>
@@ -10314,7 +10239,7 @@
         </w:trPr>
         <w:tc>
           <w:tcPr>
-            <w:tcW w:w="2639" w:type="dxa"/>
+            <w:tcW w:w="2638" w:type="dxa"/>
             <w:tcBorders>
               <w:top w:val="single" w:sz="4" w:space="0" w:color="000000"/>
               <w:left w:val="single" w:sz="4" w:space="0" w:color="000000"/>
@@ -10341,21 +10266,13 @@
                 <w:sz w:val="18"/>
                 <w:szCs w:val="18"/>
               </w:rPr>
-              <w:t xml:space="preserve">Social Policy, Basic Needs: </w:t>
-            </w:r>
-            <w:r>
-              <w:rPr>
-                <w:rFonts w:eastAsia="Times New Roman" w:cs="Calibri" w:ascii="Calibri" w:hAnsi="Calibri"/>
-                <w:sz w:val="18"/>
-                <w:szCs w:val="18"/>
-              </w:rPr>
-              <w:t>1)</w:t>
-            </w:r>
-          </w:p>
-        </w:tc>
-        <w:tc>
-          <w:tcPr>
-            <w:tcW w:w="7827" w:type="dxa"/>
+              <w:t>-</w:t>
+            </w:r>
+          </w:p>
+        </w:tc>
+        <w:tc>
+          <w:tcPr>
+            <w:tcW w:w="7826" w:type="dxa"/>
             <w:gridSpan w:val="8"/>
             <w:tcBorders>
               <w:top w:val="single" w:sz="4" w:space="0" w:color="000000"/>
@@ -10381,7 +10298,7 @@
                 <w:sz w:val="18"/>
                 <w:szCs w:val="18"/>
               </w:rPr>
-              <w:t>0</w:t>
+              <w:t>-</w:t>
             </w:r>
           </w:p>
         </w:tc>
@@ -10392,7 +10309,7 @@
         </w:trPr>
         <w:tc>
           <w:tcPr>
-            <w:tcW w:w="2639" w:type="dxa"/>
+            <w:tcW w:w="2638" w:type="dxa"/>
             <w:tcBorders>
               <w:top w:val="single" w:sz="4" w:space="0" w:color="000000"/>
               <w:left w:val="single" w:sz="4" w:space="0" w:color="000000"/>
@@ -10422,13 +10339,13 @@
                 <w:sz w:val="18"/>
                 <w:szCs w:val="18"/>
               </w:rPr>
-              <w:t>Social Policy, Basic Needs: 2)</w:t>
-            </w:r>
-          </w:p>
-        </w:tc>
-        <w:tc>
-          <w:tcPr>
-            <w:tcW w:w="7827" w:type="dxa"/>
+              <w:t>-</w:t>
+            </w:r>
+          </w:p>
+        </w:tc>
+        <w:tc>
+          <w:tcPr>
+            <w:tcW w:w="7826" w:type="dxa"/>
             <w:gridSpan w:val="8"/>
             <w:tcBorders>
               <w:top w:val="single" w:sz="4" w:space="0" w:color="000000"/>
@@ -10454,7 +10371,7 @@
                 <w:sz w:val="18"/>
                 <w:szCs w:val="18"/>
               </w:rPr>
-              <w:t>0</w:t>
+              <w:t>-</w:t>
             </w:r>
           </w:p>
         </w:tc>
@@ -10465,22 +10382,21 @@
         </w:trPr>
         <w:tc>
           <w:tcPr>
-            <w:tcW w:w="2639" w:type="dxa"/>
-            <w:tcBorders>
-              <w:top w:val="single" w:sz="4" w:space="0" w:color="000000"/>
-              <w:left w:val="single" w:sz="4" w:space="0" w:color="000000"/>
-              <w:bottom w:val="single" w:sz="4" w:space="0" w:color="000000"/>
-              <w:right w:val="single" w:sz="4" w:space="0" w:color="000000"/>
-            </w:tcBorders>
-            <w:vAlign w:val="center"/>
-          </w:tcPr>
-          <w:p>
-            <w:pPr>
-              <w:pStyle w:val="Normal"/>
-              <w:widowControl w:val="false"/>
-              <w:rPr>
-                <w:rFonts w:ascii="Calibri" w:hAnsi="Calibri" w:eastAsia="Times New Roman" w:cs="Calibri"/>
-                <w:bCs/>
+            <w:tcW w:w="2638" w:type="dxa"/>
+            <w:tcBorders>
+              <w:top w:val="single" w:sz="4" w:space="0" w:color="000000"/>
+              <w:left w:val="single" w:sz="4" w:space="0" w:color="000000"/>
+              <w:bottom w:val="single" w:sz="4" w:space="0" w:color="000000"/>
+              <w:right w:val="single" w:sz="4" w:space="0" w:color="000000"/>
+            </w:tcBorders>
+            <w:vAlign w:val="center"/>
+          </w:tcPr>
+          <w:p>
+            <w:pPr>
+              <w:pStyle w:val="Normal"/>
+              <w:widowControl w:val="false"/>
+              <w:rPr>
+                <w:rFonts w:ascii="Calibri" w:hAnsi="Calibri" w:eastAsia="Times New Roman" w:cs="Calibri"/>
                 <w:sz w:val="18"/>
                 <w:szCs w:val="18"/>
               </w:rPr>
@@ -10493,22 +10409,13 @@
                 <w:sz w:val="18"/>
                 <w:szCs w:val="18"/>
               </w:rPr>
-              <w:t xml:space="preserve">Communication for development: </w:t>
-            </w:r>
-            <w:r>
-              <w:rPr>
-                <w:rFonts w:eastAsia="Times New Roman" w:cs="Calibri" w:ascii="Calibri" w:hAnsi="Calibri"/>
-                <w:bCs/>
-                <w:sz w:val="18"/>
-                <w:szCs w:val="18"/>
-              </w:rPr>
-              <w:t>1)</w:t>
-            </w:r>
-          </w:p>
-        </w:tc>
-        <w:tc>
-          <w:tcPr>
-            <w:tcW w:w="7827" w:type="dxa"/>
+              <w:t>-</w:t>
+            </w:r>
+          </w:p>
+        </w:tc>
+        <w:tc>
+          <w:tcPr>
+            <w:tcW w:w="7826" w:type="dxa"/>
             <w:gridSpan w:val="8"/>
             <w:tcBorders>
               <w:top w:val="single" w:sz="4" w:space="0" w:color="000000"/>
@@ -10534,7 +10441,7 @@
                 <w:sz w:val="18"/>
                 <w:szCs w:val="18"/>
               </w:rPr>
-              <w:t>0</w:t>
+              <w:t>-</w:t>
             </w:r>
           </w:p>
         </w:tc>
@@ -10545,7 +10452,7 @@
         </w:trPr>
         <w:tc>
           <w:tcPr>
-            <w:tcW w:w="2639" w:type="dxa"/>
+            <w:tcW w:w="2638" w:type="dxa"/>
             <w:tcBorders>
               <w:top w:val="single" w:sz="4" w:space="0" w:color="000000"/>
               <w:left w:val="single" w:sz="4" w:space="0" w:color="000000"/>
@@ -10572,21 +10479,13 @@
                 <w:sz w:val="18"/>
                 <w:szCs w:val="18"/>
               </w:rPr>
-              <w:t>Palestinian Programme:</w:t>
-            </w:r>
-            <w:r>
-              <w:rPr>
-                <w:rFonts w:eastAsia="Times New Roman" w:cs="Calibri" w:ascii="Calibri" w:hAnsi="Calibri"/>
-                <w:sz w:val="18"/>
-                <w:szCs w:val="18"/>
-              </w:rPr>
-              <w:t xml:space="preserve"> 1)</w:t>
-            </w:r>
-          </w:p>
-        </w:tc>
-        <w:tc>
-          <w:tcPr>
-            <w:tcW w:w="7827" w:type="dxa"/>
+              <w:t>-</w:t>
+            </w:r>
+          </w:p>
+        </w:tc>
+        <w:tc>
+          <w:tcPr>
+            <w:tcW w:w="7826" w:type="dxa"/>
             <w:gridSpan w:val="8"/>
             <w:tcBorders>
               <w:top w:val="single" w:sz="4" w:space="0" w:color="000000"/>
@@ -10612,7 +10511,7 @@
                 <w:sz w:val="18"/>
                 <w:szCs w:val="18"/>
               </w:rPr>
-              <w:t>0</w:t>
+              <w:t>-</w:t>
             </w:r>
           </w:p>
         </w:tc>
@@ -10623,7 +10522,7 @@
         </w:trPr>
         <w:tc>
           <w:tcPr>
-            <w:tcW w:w="2639" w:type="dxa"/>
+            <w:tcW w:w="2638" w:type="dxa"/>
             <w:tcBorders>
               <w:top w:val="single" w:sz="4" w:space="0" w:color="000000"/>
               <w:left w:val="single" w:sz="4" w:space="0" w:color="000000"/>
@@ -10650,21 +10549,13 @@
                 <w:sz w:val="18"/>
                 <w:szCs w:val="18"/>
               </w:rPr>
-              <w:t>Palestinian Programme:</w:t>
-            </w:r>
-            <w:r>
-              <w:rPr>
-                <w:rFonts w:eastAsia="Times New Roman" w:cs="Calibri" w:ascii="Calibri" w:hAnsi="Calibri"/>
-                <w:sz w:val="18"/>
-                <w:szCs w:val="18"/>
-              </w:rPr>
-              <w:t xml:space="preserve"> 2)</w:t>
-            </w:r>
-          </w:p>
-        </w:tc>
-        <w:tc>
-          <w:tcPr>
-            <w:tcW w:w="7827" w:type="dxa"/>
+              <w:t>-</w:t>
+            </w:r>
+          </w:p>
+        </w:tc>
+        <w:tc>
+          <w:tcPr>
+            <w:tcW w:w="7826" w:type="dxa"/>
             <w:gridSpan w:val="8"/>
             <w:tcBorders>
               <w:top w:val="single" w:sz="4" w:space="0" w:color="000000"/>
@@ -10690,7 +10581,7 @@
                 <w:sz w:val="18"/>
                 <w:szCs w:val="18"/>
               </w:rPr>
-              <w:t>0</w:t>
+              <w:t>-</w:t>
             </w:r>
           </w:p>
         </w:tc>
@@ -10701,7 +10592,7 @@
         </w:trPr>
         <w:tc>
           <w:tcPr>
-            <w:tcW w:w="2639" w:type="dxa"/>
+            <w:tcW w:w="2638" w:type="dxa"/>
             <w:tcBorders>
               <w:top w:val="single" w:sz="4" w:space="0" w:color="000000"/>
               <w:left w:val="single" w:sz="4" w:space="0" w:color="000000"/>
@@ -10728,21 +10619,13 @@
                 <w:sz w:val="18"/>
                 <w:szCs w:val="18"/>
               </w:rPr>
-              <w:t>Palestinian Programme:</w:t>
-            </w:r>
-            <w:r>
-              <w:rPr>
-                <w:rFonts w:eastAsia="Times New Roman" w:cs="Calibri" w:ascii="Calibri" w:hAnsi="Calibri"/>
-                <w:sz w:val="18"/>
-                <w:szCs w:val="18"/>
-              </w:rPr>
-              <w:t xml:space="preserve"> 3)</w:t>
-            </w:r>
-          </w:p>
-        </w:tc>
-        <w:tc>
-          <w:tcPr>
-            <w:tcW w:w="7827" w:type="dxa"/>
+              <w:t>-</w:t>
+            </w:r>
+          </w:p>
+        </w:tc>
+        <w:tc>
+          <w:tcPr>
+            <w:tcW w:w="7826" w:type="dxa"/>
             <w:gridSpan w:val="8"/>
             <w:tcBorders>
               <w:top w:val="single" w:sz="4" w:space="0" w:color="000000"/>
@@ -10768,7 +10651,7 @@
                 <w:sz w:val="18"/>
                 <w:szCs w:val="18"/>
               </w:rPr>
-              <w:t>0</w:t>
+              <w:t>-</w:t>
             </w:r>
           </w:p>
         </w:tc>
@@ -10779,7 +10662,7 @@
         </w:trPr>
         <w:tc>
           <w:tcPr>
-            <w:tcW w:w="2639" w:type="dxa"/>
+            <w:tcW w:w="2638" w:type="dxa"/>
             <w:tcBorders>
               <w:top w:val="single" w:sz="4" w:space="0" w:color="000000"/>
               <w:left w:val="single" w:sz="4" w:space="0" w:color="000000"/>
@@ -10806,21 +10689,13 @@
                 <w:sz w:val="18"/>
                 <w:szCs w:val="18"/>
               </w:rPr>
-              <w:t>Palestinian Programme:</w:t>
-            </w:r>
-            <w:r>
-              <w:rPr>
-                <w:rFonts w:eastAsia="Times New Roman" w:cs="Calibri" w:ascii="Calibri" w:hAnsi="Calibri"/>
-                <w:sz w:val="18"/>
-                <w:szCs w:val="18"/>
-              </w:rPr>
-              <w:t xml:space="preserve"> 4)</w:t>
-            </w:r>
-          </w:p>
-        </w:tc>
-        <w:tc>
-          <w:tcPr>
-            <w:tcW w:w="7827" w:type="dxa"/>
+              <w:t>-</w:t>
+            </w:r>
+          </w:p>
+        </w:tc>
+        <w:tc>
+          <w:tcPr>
+            <w:tcW w:w="7826" w:type="dxa"/>
             <w:gridSpan w:val="8"/>
             <w:tcBorders>
               <w:top w:val="single" w:sz="4" w:space="0" w:color="000000"/>
@@ -10846,7 +10721,7 @@
                 <w:sz w:val="18"/>
                 <w:szCs w:val="18"/>
               </w:rPr>
-              <w:t>0</w:t>
+              <w:t>-</w:t>
             </w:r>
           </w:p>
         </w:tc>
@@ -10857,7 +10732,7 @@
         </w:trPr>
         <w:tc>
           <w:tcPr>
-            <w:tcW w:w="2639" w:type="dxa"/>
+            <w:tcW w:w="2638" w:type="dxa"/>
             <w:tcBorders>
               <w:top w:val="single" w:sz="4" w:space="0" w:color="000000"/>
               <w:left w:val="single" w:sz="4" w:space="0" w:color="000000"/>
@@ -10884,21 +10759,13 @@
                 <w:sz w:val="18"/>
                 <w:szCs w:val="18"/>
               </w:rPr>
-              <w:t>Palestinian Programme:</w:t>
-            </w:r>
-            <w:r>
-              <w:rPr>
-                <w:rFonts w:eastAsia="Times New Roman" w:cs="Calibri" w:ascii="Calibri" w:hAnsi="Calibri"/>
-                <w:sz w:val="18"/>
-                <w:szCs w:val="18"/>
-              </w:rPr>
-              <w:t xml:space="preserve"> 5)</w:t>
-            </w:r>
-          </w:p>
-        </w:tc>
-        <w:tc>
-          <w:tcPr>
-            <w:tcW w:w="7827" w:type="dxa"/>
+              <w:t>-</w:t>
+            </w:r>
+          </w:p>
+        </w:tc>
+        <w:tc>
+          <w:tcPr>
+            <w:tcW w:w="7826" w:type="dxa"/>
             <w:gridSpan w:val="8"/>
             <w:tcBorders>
               <w:top w:val="single" w:sz="4" w:space="0" w:color="000000"/>
@@ -10924,7 +10791,7 @@
                 <w:sz w:val="18"/>
                 <w:szCs w:val="18"/>
               </w:rPr>
-              <w:t>0</w:t>
+              <w:t>-</w:t>
             </w:r>
           </w:p>
         </w:tc>
@@ -10935,7 +10802,7 @@
         </w:trPr>
         <w:tc>
           <w:tcPr>
-            <w:tcW w:w="2639" w:type="dxa"/>
+            <w:tcW w:w="2638" w:type="dxa"/>
             <w:tcBorders>
               <w:top w:val="single" w:sz="4" w:space="0" w:color="000000"/>
               <w:left w:val="single" w:sz="4" w:space="0" w:color="000000"/>
@@ -10962,21 +10829,13 @@
                 <w:sz w:val="18"/>
                 <w:szCs w:val="18"/>
               </w:rPr>
-              <w:t>Palestinian Programme:</w:t>
-            </w:r>
-            <w:r>
-              <w:rPr>
-                <w:rFonts w:eastAsia="Times New Roman" w:cs="Calibri" w:ascii="Calibri" w:hAnsi="Calibri"/>
-                <w:sz w:val="18"/>
-                <w:szCs w:val="18"/>
-              </w:rPr>
-              <w:t xml:space="preserve"> 6)</w:t>
-            </w:r>
-          </w:p>
-        </w:tc>
-        <w:tc>
-          <w:tcPr>
-            <w:tcW w:w="7827" w:type="dxa"/>
+              <w:t>-</w:t>
+            </w:r>
+          </w:p>
+        </w:tc>
+        <w:tc>
+          <w:tcPr>
+            <w:tcW w:w="7826" w:type="dxa"/>
             <w:gridSpan w:val="8"/>
             <w:tcBorders>
               <w:top w:val="single" w:sz="4" w:space="0" w:color="000000"/>
@@ -11002,7 +10861,7 @@
                 <w:sz w:val="18"/>
                 <w:szCs w:val="18"/>
               </w:rPr>
-              <w:t>0</w:t>
+              <w:t>-</w:t>
             </w:r>
           </w:p>
         </w:tc>
@@ -11108,7 +10967,7 @@
         <w:sz w:val="20"/>
         <w:szCs w:val="20"/>
       </w:rPr>
-      <w:t>2020 HPM</w:t>
+      <w:t>2021 HPM</w:t>
     </w:r>
   </w:p>
 </w:ftr>
@@ -11135,9 +10994,7 @@
     <w:pPr>
       <w:widowControl/>
       <w:suppressAutoHyphens w:val="true"/>
-      <w:kinsoku w:val="true"/>
       <w:overflowPunct w:val="true"/>
-      <w:autoSpaceDE w:val="true"/>
       <w:bidi w:val="0"/>
       <w:spacing w:before="0" w:after="0"/>
       <w:jc w:val="left"/>
@@ -11159,10 +11016,6 @@
     <w:pPr>
       <w:keepNext w:val="true"/>
       <w:keepLines/>
-      <w:numPr>
-        <w:ilvl w:val="0"/>
-        <w:numId w:val="0"/>
-      </w:numPr>
       <w:spacing w:before="480" w:after="0"/>
       <w:outlineLvl w:val="0"/>
     </w:pPr>
@@ -11183,10 +11036,6 @@
     <w:pPr>
       <w:keepNext w:val="true"/>
       <w:keepLines/>
-      <w:numPr>
-        <w:ilvl w:val="0"/>
-        <w:numId w:val="0"/>
-      </w:numPr>
       <w:ind w:left="216" w:right="0" w:hanging="0"/>
       <w:outlineLvl w:val="3"/>
     </w:pPr>
@@ -11612,9 +11461,7 @@
     <w:pPr>
       <w:widowControl/>
       <w:suppressAutoHyphens w:val="true"/>
-      <w:kinsoku w:val="true"/>
       <w:overflowPunct w:val="true"/>
-      <w:autoSpaceDE w:val="true"/>
       <w:bidi w:val="0"/>
       <w:spacing w:before="0" w:after="0"/>
       <w:jc w:val="left"/>
@@ -11674,9 +11521,7 @@
     <w:pPr>
       <w:widowControl/>
       <w:suppressAutoHyphens w:val="true"/>
-      <w:kinsoku w:val="true"/>
       <w:overflowPunct w:val="true"/>
-      <w:autoSpaceDE w:val="true"/>
       <w:bidi w:val="0"/>
       <w:spacing w:before="0" w:after="60"/>
       <w:jc w:val="left"/>
@@ -11708,9 +11553,7 @@
     <w:pPr>
       <w:widowControl/>
       <w:suppressAutoHyphens w:val="true"/>
-      <w:kinsoku w:val="true"/>
       <w:overflowPunct w:val="true"/>
-      <w:autoSpaceDE w:val="true"/>
       <w:bidi w:val="0"/>
       <w:spacing w:before="0" w:after="0"/>
       <w:jc w:val="left"/>

</xml_diff>